<commit_message>
Rettelser af UC numre og UC4 prækondition
</commit_message>
<xml_diff>
--- a/Kravspecifikation/Accepttests/Accepttest.docx
+++ b/Kravspecifikation/Accepttests/Accepttest.docx
@@ -1,10 +1,10 @@
 
 <file path=word/document.xml><?xml version="1.0" encoding="utf-8"?>
-<w:document xmlns:wpc="http://schemas.microsoft.com/office/word/2010/wordprocessingCanvas" xmlns:mc="http://schemas.openxmlformats.org/markup-compatibility/2006" xmlns:o="urn:schemas-microsoft-com:office:office" xmlns:r="http://schemas.openxmlformats.org/officeDocument/2006/relationships" xmlns:m="http://schemas.openxmlformats.org/officeDocument/2006/math" xmlns:v="urn:schemas-microsoft-com:vml" xmlns:wp14="http://schemas.microsoft.com/office/word/2010/wordprocessingDrawing" xmlns:wp="http://schemas.openxmlformats.org/drawingml/2006/wordprocessingDrawing" xmlns:w10="urn:schemas-microsoft-com:office:word" xmlns:w="http://schemas.openxmlformats.org/wordprocessingml/2006/main" xmlns:w14="http://schemas.microsoft.com/office/word/2010/wordml" xmlns:w15="http://schemas.microsoft.com/office/word/2012/wordml" xmlns:wpg="http://schemas.microsoft.com/office/word/2010/wordprocessingGroup" xmlns:wpi="http://schemas.microsoft.com/office/word/2010/wordprocessingInk" xmlns:wne="http://schemas.microsoft.com/office/word/2006/wordml" xmlns:wps="http://schemas.microsoft.com/office/word/2010/wordprocessingShape" mc:Ignorable="w14 w15 wp14">
+<w:document xmlns:wpc="http://schemas.microsoft.com/office/word/2010/wordprocessingCanvas" xmlns:mc="http://schemas.openxmlformats.org/markup-compatibility/2006" xmlns:o="urn:schemas-microsoft-com:office:office" xmlns:r="http://schemas.openxmlformats.org/officeDocument/2006/relationships" xmlns:m="http://schemas.openxmlformats.org/officeDocument/2006/math" xmlns:v="urn:schemas-microsoft-com:vml" xmlns:wp14="http://schemas.microsoft.com/office/word/2010/wordprocessingDrawing" xmlns:wp="http://schemas.openxmlformats.org/drawingml/2006/wordprocessingDrawing" xmlns:w10="urn:schemas-microsoft-com:office:word" xmlns:w="http://schemas.openxmlformats.org/wordprocessingml/2006/main" xmlns:w14="http://schemas.microsoft.com/office/word/2010/wordml" xmlns:wpg="http://schemas.microsoft.com/office/word/2010/wordprocessingGroup" xmlns:wpi="http://schemas.microsoft.com/office/word/2010/wordprocessingInk" xmlns:wne="http://schemas.microsoft.com/office/word/2006/wordml" xmlns:wps="http://schemas.microsoft.com/office/word/2010/wordprocessingShape" mc:Ignorable="w14 wp14">
   <w:body>
     <w:p>
       <w:pPr>
-        <w:pStyle w:val="Overskrift2"/>
+        <w:pStyle w:val="Heading2"/>
         <w:numPr>
           <w:ilvl w:val="1"/>
           <w:numId w:val="1"/>
@@ -18,10 +18,13 @@
     </w:p>
     <w:p>
       <w:pPr>
-        <w:pStyle w:val="Overskrift3"/>
+        <w:pStyle w:val="Heading3"/>
       </w:pPr>
       <w:r>
-        <w:t>Prækondition for test af UC2:</w:t>
+        <w:t>Prækondition for test af UC1</w:t>
+      </w:r>
+      <w:r>
+        <w:t>:</w:t>
       </w:r>
     </w:p>
     <w:p>
@@ -277,43 +280,7 @@
                 <w:kern w:val="1"/>
                 <w:lang w:eastAsia="ar-SA"/>
               </w:rPr>
-              <w:t xml:space="preserve">Brugeren trykker på </w:t>
-            </w:r>
-            <w:proofErr w:type="spellStart"/>
-            <w:r>
-              <w:rPr>
-                <w:rFonts w:eastAsia="SimSun" w:cs="Calibri"/>
-                <w:kern w:val="1"/>
-                <w:lang w:eastAsia="ar-SA"/>
-              </w:rPr>
-              <w:t>tændknappen</w:t>
-            </w:r>
-            <w:proofErr w:type="spellEnd"/>
-            <w:r>
-              <w:rPr>
-                <w:rFonts w:eastAsia="SimSun" w:cs="Calibri"/>
-                <w:kern w:val="1"/>
-                <w:lang w:eastAsia="ar-SA"/>
-              </w:rPr>
-              <w:t xml:space="preserve"> på </w:t>
-            </w:r>
-            <w:proofErr w:type="spellStart"/>
-            <w:r>
-              <w:rPr>
-                <w:rFonts w:eastAsia="SimSun" w:cs="Calibri"/>
-                <w:kern w:val="1"/>
-                <w:lang w:eastAsia="ar-SA"/>
-              </w:rPr>
-              <w:t>henholdvis</w:t>
-            </w:r>
-            <w:proofErr w:type="spellEnd"/>
-            <w:r>
-              <w:rPr>
-                <w:rFonts w:eastAsia="SimSun" w:cs="Calibri"/>
-                <w:kern w:val="1"/>
-                <w:lang w:eastAsia="ar-SA"/>
-              </w:rPr>
-              <w:t xml:space="preserve"> Body og Rock. </w:t>
+              <w:t xml:space="preserve">Brugeren trykker på tændknappen på henholdvis Body og Rock. </w:t>
             </w:r>
           </w:p>
           <w:p>
@@ -334,15 +301,7 @@
                 <w:kern w:val="1"/>
                 <w:lang w:eastAsia="ar-SA"/>
               </w:rPr>
-              <w:t>Po</w:t>
-            </w:r>
-            <w:r>
-              <w:rPr>
-                <w:rFonts w:eastAsia="SimSun" w:cs="Calibri"/>
-                <w:kern w:val="1"/>
-                <w:lang w:eastAsia="ar-SA"/>
-              </w:rPr>
-              <w:t>wer-indikatoren testes visuelt</w:t>
+              <w:t>Power-indikatoren testes visuelt</w:t>
             </w:r>
           </w:p>
         </w:tc>
@@ -1680,7 +1639,7 @@
     </w:p>
     <w:p>
       <w:pPr>
-        <w:pStyle w:val="Overskrift3"/>
+        <w:pStyle w:val="Heading3"/>
       </w:pPr>
       <w:r>
         <w:lastRenderedPageBreak/>
@@ -1695,7 +1654,7 @@
     <w:p/>
     <w:tbl>
       <w:tblPr>
-        <w:tblStyle w:val="Almindeligtabel2"/>
+        <w:tblStyle w:val="PlainTable2"/>
         <w:tblW w:w="0" w:type="auto"/>
         <w:tblBorders>
           <w:top w:val="single" w:sz="4" w:space="0" w:color="auto"/>
@@ -2509,7 +2468,7 @@
     </w:p>
     <w:tbl>
       <w:tblPr>
-        <w:tblStyle w:val="Almindeligtabel2"/>
+        <w:tblStyle w:val="PlainTable2"/>
         <w:tblW w:w="0" w:type="auto"/>
         <w:tblBorders>
           <w:top w:val="single" w:sz="4" w:space="0" w:color="auto"/>
@@ -3445,7 +3404,7 @@
     </w:p>
     <w:p>
       <w:pPr>
-        <w:pStyle w:val="Overskrift3"/>
+        <w:pStyle w:val="Heading3"/>
       </w:pPr>
       <w:r>
         <w:lastRenderedPageBreak/>
@@ -3460,7 +3419,7 @@
     <w:p/>
     <w:tbl>
       <w:tblPr>
-        <w:tblStyle w:val="Almindeligtabel2"/>
+        <w:tblStyle w:val="PlainTable2"/>
         <w:tblW w:w="0" w:type="auto"/>
         <w:tblBorders>
           <w:top w:val="single" w:sz="4" w:space="0" w:color="auto"/>
@@ -4596,8 +4555,17 @@
                 <w:szCs w:val="22"/>
                 <w:lang w:eastAsia="ar-SA"/>
               </w:rPr>
+              <w:t xml:space="preserve">Der testes visuelt i </w:t>
+            </w:r>
+            <w:r>
+              <w:rPr>
+                <w:rFonts w:eastAsia="SimSun" w:cs="Calibri"/>
+                <w:kern w:val="1"/>
+                <w:szCs w:val="22"/>
+                <w:lang w:eastAsia="ar-SA"/>
+              </w:rPr>
               <w:lastRenderedPageBreak/>
-              <w:t>Der testes visuelt i hovedscenariets punkt 9, om sensor-konfigurationen er oprettet med den valgte MIDI-parameter</w:t>
+              <w:t>hovedscenariets punkt 9, om sensor-konfigurationen er oprettet med den valgte MIDI-parameter</w:t>
             </w:r>
           </w:p>
         </w:tc>
@@ -4631,36 +4599,8 @@
                 <w:szCs w:val="22"/>
                 <w:lang w:eastAsia="da-DK"/>
               </w:rPr>
-              <w:t xml:space="preserve">r en liste over </w:t>
-            </w:r>
-            <w:proofErr w:type="spellStart"/>
-            <w:r>
-              <w:rPr>
-                <w:rFonts w:asciiTheme="minorHAnsi" w:eastAsiaTheme="minorEastAsia" w:hAnsiTheme="minorHAnsi"/>
-                <w:szCs w:val="22"/>
-                <w:lang w:eastAsia="da-DK"/>
-              </w:rPr>
-              <w:t>mapping</w:t>
-            </w:r>
-            <w:proofErr w:type="spellEnd"/>
-            <w:r>
-              <w:rPr>
-                <w:rFonts w:asciiTheme="minorHAnsi" w:eastAsiaTheme="minorEastAsia" w:hAnsiTheme="minorHAnsi"/>
-                <w:szCs w:val="22"/>
-                <w:lang w:eastAsia="da-DK"/>
-              </w:rPr>
-              <w:t xml:space="preserve"> </w:t>
-            </w:r>
-            <w:proofErr w:type="spellStart"/>
-            <w:r>
-              <w:rPr>
-                <w:rFonts w:asciiTheme="minorHAnsi" w:eastAsiaTheme="minorEastAsia" w:hAnsiTheme="minorHAnsi"/>
-                <w:szCs w:val="22"/>
-                <w:lang w:eastAsia="da-DK"/>
-              </w:rPr>
-              <w:t>schemes</w:t>
-            </w:r>
-            <w:proofErr w:type="spellEnd"/>
+              <w:t>r en liste over mapping schemes</w:t>
+            </w:r>
           </w:p>
           <w:p>
             <w:pPr>
@@ -4789,37 +4729,15 @@
               </w:rPr>
               <w:t xml:space="preserve">ælger </w:t>
             </w:r>
-            <w:proofErr w:type="spellStart"/>
-            <w:r>
-              <w:rPr>
-                <w:rFonts w:eastAsia="SimSun" w:cs="Calibri"/>
-                <w:b w:val="0"/>
-                <w:kern w:val="1"/>
-                <w:lang w:eastAsia="ar-SA"/>
-              </w:rPr>
-              <w:t>mapping</w:t>
-            </w:r>
-            <w:proofErr w:type="spellEnd"/>
-            <w:r>
-              <w:rPr>
-                <w:rFonts w:eastAsia="SimSun" w:cs="Calibri"/>
-                <w:b w:val="0"/>
-                <w:kern w:val="1"/>
-                <w:lang w:eastAsia="ar-SA"/>
-              </w:rPr>
-              <w:t xml:space="preserve"> </w:t>
-            </w:r>
-            <w:proofErr w:type="spellStart"/>
-            <w:r>
-              <w:rPr>
-                <w:rFonts w:eastAsia="SimSun" w:cs="Calibri"/>
-                <w:b w:val="0"/>
-                <w:kern w:val="1"/>
-                <w:lang w:eastAsia="ar-SA"/>
-              </w:rPr>
-              <w:t>scheme</w:t>
-            </w:r>
-            <w:proofErr w:type="spellEnd"/>
+            <w:r>
+              <w:rPr>
+                <w:rFonts w:eastAsia="SimSun" w:cs="Calibri"/>
+                <w:b w:val="0"/>
+                <w:kern w:val="1"/>
+                <w:lang w:eastAsia="ar-SA"/>
+              </w:rPr>
+              <w:t>mapping scheme</w:t>
+            </w:r>
             <w:r>
               <w:rPr>
                 <w:rFonts w:eastAsia="SimSun" w:cs="Calibri"/>
@@ -4829,35 +4747,14 @@
               </w:rPr>
               <w:t xml:space="preserve"> på liste over </w:t>
             </w:r>
-            <w:proofErr w:type="spellStart"/>
-            <w:r>
-              <w:rPr>
-                <w:rFonts w:eastAsia="SimSun" w:cs="Calibri"/>
-                <w:b w:val="0"/>
-                <w:kern w:val="1"/>
-                <w:lang w:eastAsia="ar-SA"/>
-              </w:rPr>
-              <w:t>mapping</w:t>
-            </w:r>
-            <w:proofErr w:type="spellEnd"/>
-            <w:r>
-              <w:rPr>
-                <w:rFonts w:eastAsia="SimSun" w:cs="Calibri"/>
-                <w:b w:val="0"/>
-                <w:kern w:val="1"/>
-                <w:lang w:eastAsia="ar-SA"/>
-              </w:rPr>
-              <w:t xml:space="preserve"> </w:t>
-            </w:r>
-            <w:proofErr w:type="spellStart"/>
-            <w:r>
-              <w:rPr>
-                <w:rFonts w:eastAsia="SimSun" w:cs="Calibri"/>
-                <w:b w:val="0"/>
-                <w:kern w:val="1"/>
-                <w:lang w:eastAsia="ar-SA"/>
-              </w:rPr>
-              <w:t>scheme</w:t>
+            <w:r>
+              <w:rPr>
+                <w:rFonts w:eastAsia="SimSun" w:cs="Calibri"/>
+                <w:b w:val="0"/>
+                <w:kern w:val="1"/>
+                <w:lang w:eastAsia="ar-SA"/>
+              </w:rPr>
+              <w:t>mapping scheme</w:t>
             </w:r>
             <w:r>
               <w:rPr>
@@ -4868,7 +4765,6 @@
               </w:rPr>
               <w:t>s</w:t>
             </w:r>
-            <w:proofErr w:type="spellEnd"/>
           </w:p>
           <w:p>
             <w:pPr>
@@ -4907,47 +4803,7 @@
                 <w:szCs w:val="22"/>
                 <w:lang w:eastAsia="ar-SA"/>
               </w:rPr>
-              <w:t xml:space="preserve">Bruger trykker på et </w:t>
-            </w:r>
-            <w:proofErr w:type="spellStart"/>
-            <w:r>
-              <w:rPr>
-                <w:rFonts w:eastAsia="SimSun" w:cs="Calibri"/>
-                <w:kern w:val="1"/>
-                <w:szCs w:val="22"/>
-                <w:lang w:eastAsia="ar-SA"/>
-              </w:rPr>
-              <w:t>mapping</w:t>
-            </w:r>
-            <w:proofErr w:type="spellEnd"/>
-            <w:r>
-              <w:rPr>
-                <w:rFonts w:eastAsia="SimSun" w:cs="Calibri"/>
-                <w:kern w:val="1"/>
-                <w:szCs w:val="22"/>
-                <w:lang w:eastAsia="ar-SA"/>
-              </w:rPr>
-              <w:t xml:space="preserve"> </w:t>
-            </w:r>
-            <w:proofErr w:type="spellStart"/>
-            <w:r>
-              <w:rPr>
-                <w:rFonts w:eastAsia="SimSun" w:cs="Calibri"/>
-                <w:kern w:val="1"/>
-                <w:szCs w:val="22"/>
-                <w:lang w:eastAsia="ar-SA"/>
-              </w:rPr>
-              <w:t>scheme</w:t>
-            </w:r>
-            <w:proofErr w:type="spellEnd"/>
-            <w:r>
-              <w:rPr>
-                <w:rFonts w:eastAsia="SimSun" w:cs="Calibri"/>
-                <w:kern w:val="1"/>
-                <w:szCs w:val="22"/>
-                <w:lang w:eastAsia="ar-SA"/>
-              </w:rPr>
-              <w:t xml:space="preserve"> fra liste</w:t>
+              <w:t>Bruger trykker på et mapping scheme fra liste</w:t>
             </w:r>
           </w:p>
           <w:p>
@@ -4970,39 +4826,8 @@
                 <w:szCs w:val="22"/>
                 <w:lang w:eastAsia="ar-SA"/>
               </w:rPr>
-              <w:t xml:space="preserve">Der testes visuelt i hovedscenariets punkt 9, om sensor-konfigurationen er oprettet med det valgte </w:t>
-            </w:r>
-            <w:proofErr w:type="spellStart"/>
-            <w:r>
-              <w:rPr>
-                <w:rFonts w:eastAsia="SimSun" w:cs="Calibri"/>
-                <w:kern w:val="1"/>
-                <w:szCs w:val="22"/>
-                <w:lang w:eastAsia="ar-SA"/>
-              </w:rPr>
-              <w:t>mapping</w:t>
-            </w:r>
-            <w:proofErr w:type="spellEnd"/>
-            <w:r>
-              <w:rPr>
-                <w:rFonts w:eastAsia="SimSun" w:cs="Calibri"/>
-                <w:kern w:val="1"/>
-                <w:szCs w:val="22"/>
-                <w:lang w:eastAsia="ar-SA"/>
-              </w:rPr>
-              <w:t xml:space="preserve"> </w:t>
-            </w:r>
-            <w:proofErr w:type="spellStart"/>
-            <w:r>
-              <w:rPr>
-                <w:rFonts w:eastAsia="SimSun" w:cs="Calibri"/>
-                <w:kern w:val="1"/>
-                <w:szCs w:val="22"/>
-                <w:lang w:eastAsia="ar-SA"/>
-              </w:rPr>
-              <w:t>scheme</w:t>
-            </w:r>
-            <w:proofErr w:type="spellEnd"/>
+              <w:t>Der testes visuelt i hovedscenariets punkt 9, om sensor-konfigurationen er oprettet med det valgte mapping scheme</w:t>
+            </w:r>
           </w:p>
           <w:p>
             <w:pPr>
@@ -5058,43 +4883,7 @@
                 <w:szCs w:val="22"/>
                 <w:lang w:eastAsia="da-DK"/>
               </w:rPr>
-              <w:t xml:space="preserve">Den valgte </w:t>
-            </w:r>
-            <w:proofErr w:type="spellStart"/>
-            <w:r>
-              <w:rPr>
-                <w:rFonts w:asciiTheme="minorHAnsi" w:eastAsiaTheme="minorEastAsia" w:hAnsiTheme="minorHAnsi"/>
-                <w:szCs w:val="22"/>
-                <w:lang w:eastAsia="da-DK"/>
-              </w:rPr>
-              <w:t>mapping</w:t>
-            </w:r>
-            <w:proofErr w:type="spellEnd"/>
-            <w:r>
-              <w:rPr>
-                <w:rFonts w:asciiTheme="minorHAnsi" w:eastAsiaTheme="minorEastAsia" w:hAnsiTheme="minorHAnsi"/>
-                <w:szCs w:val="22"/>
-                <w:lang w:eastAsia="da-DK"/>
-              </w:rPr>
-              <w:t xml:space="preserve"> </w:t>
-            </w:r>
-            <w:proofErr w:type="spellStart"/>
-            <w:r>
-              <w:rPr>
-                <w:rFonts w:asciiTheme="minorHAnsi" w:eastAsiaTheme="minorEastAsia" w:hAnsiTheme="minorHAnsi"/>
-                <w:szCs w:val="22"/>
-                <w:lang w:eastAsia="da-DK"/>
-              </w:rPr>
-              <w:t>scheme</w:t>
-            </w:r>
-            <w:proofErr w:type="spellEnd"/>
-            <w:r>
-              <w:rPr>
-                <w:rFonts w:asciiTheme="minorHAnsi" w:eastAsiaTheme="minorEastAsia" w:hAnsiTheme="minorHAnsi"/>
-                <w:szCs w:val="22"/>
-                <w:lang w:eastAsia="da-DK"/>
-              </w:rPr>
-              <w:t xml:space="preserve"> figurerer i men</w:t>
+              <w:t>Den valgte mapping scheme figurerer i men</w:t>
             </w:r>
             <w:r>
               <w:rPr>
@@ -5287,25 +5076,7 @@
                 <w:szCs w:val="22"/>
                 <w:lang w:eastAsia="da-DK"/>
               </w:rPr>
-              <w:t xml:space="preserve">Bruger præsenteres for en liste over </w:t>
-            </w:r>
-            <w:proofErr w:type="spellStart"/>
-            <w:r>
-              <w:rPr>
-                <w:rFonts w:asciiTheme="minorHAnsi" w:eastAsiaTheme="minorEastAsia" w:hAnsiTheme="minorHAnsi"/>
-                <w:szCs w:val="22"/>
-                <w:lang w:eastAsia="da-DK"/>
-              </w:rPr>
-              <w:t>presets</w:t>
-            </w:r>
-            <w:proofErr w:type="spellEnd"/>
-            <w:r>
-              <w:rPr>
-                <w:rFonts w:asciiTheme="minorHAnsi" w:eastAsiaTheme="minorEastAsia" w:hAnsiTheme="minorHAnsi"/>
-                <w:szCs w:val="22"/>
-                <w:lang w:eastAsia="da-DK"/>
-              </w:rPr>
-              <w:t>.</w:t>
+              <w:t>Bruger præsenteres for en liste over presets.</w:t>
             </w:r>
           </w:p>
           <w:p>
@@ -5411,39 +5182,8 @@
                 <w:kern w:val="1"/>
                 <w:lang w:eastAsia="ar-SA"/>
               </w:rPr>
-              <w:t xml:space="preserve">Bruger vælger at tilføje sensor til et eller flere </w:t>
-            </w:r>
-            <w:proofErr w:type="spellStart"/>
-            <w:r>
-              <w:rPr>
-                <w:rFonts w:eastAsia="SimSun" w:cs="Calibri"/>
-                <w:b w:val="0"/>
-                <w:kern w:val="1"/>
-                <w:lang w:eastAsia="ar-SA"/>
-              </w:rPr>
-              <w:t>presets</w:t>
-            </w:r>
-            <w:proofErr w:type="spellEnd"/>
-            <w:r>
-              <w:rPr>
-                <w:rFonts w:eastAsia="SimSun" w:cs="Calibri"/>
-                <w:b w:val="0"/>
-                <w:kern w:val="1"/>
-                <w:lang w:eastAsia="ar-SA"/>
-              </w:rPr>
-              <w:t xml:space="preserve"> på liste over eksisterende </w:t>
-            </w:r>
-            <w:proofErr w:type="spellStart"/>
-            <w:r>
-              <w:rPr>
-                <w:rFonts w:eastAsia="SimSun" w:cs="Calibri"/>
-                <w:b w:val="0"/>
-                <w:kern w:val="1"/>
-                <w:lang w:eastAsia="ar-SA"/>
-              </w:rPr>
-              <w:t>presets</w:t>
-            </w:r>
-            <w:proofErr w:type="spellEnd"/>
+              <w:t>Bruger vælger at tilføje sensor til et eller flere presets på liste over eksisterende presets</w:t>
+            </w:r>
           </w:p>
           <w:p>
             <w:pPr>
@@ -5500,27 +5240,7 @@
                 <w:szCs w:val="22"/>
                 <w:lang w:eastAsia="ar-SA"/>
               </w:rPr>
-              <w:t xml:space="preserve"> de ønskede </w:t>
-            </w:r>
-            <w:proofErr w:type="spellStart"/>
-            <w:r>
-              <w:rPr>
-                <w:rFonts w:eastAsia="SimSun" w:cs="Calibri"/>
-                <w:kern w:val="1"/>
-                <w:szCs w:val="22"/>
-                <w:lang w:eastAsia="ar-SA"/>
-              </w:rPr>
-              <w:t>presets</w:t>
-            </w:r>
-            <w:proofErr w:type="spellEnd"/>
-            <w:r>
-              <w:rPr>
-                <w:rFonts w:eastAsia="SimSun" w:cs="Calibri"/>
-                <w:kern w:val="1"/>
-                <w:szCs w:val="22"/>
-                <w:lang w:eastAsia="ar-SA"/>
-              </w:rPr>
-              <w:t xml:space="preserve"> fra liste</w:t>
+              <w:t xml:space="preserve"> de ønskede presets fra liste</w:t>
             </w:r>
           </w:p>
           <w:p>
@@ -5561,19 +5281,8 @@
                 <w:szCs w:val="22"/>
                 <w:lang w:eastAsia="ar-SA"/>
               </w:rPr>
-              <w:t xml:space="preserve"> de ønskede </w:t>
-            </w:r>
-            <w:proofErr w:type="spellStart"/>
-            <w:r>
-              <w:rPr>
-                <w:rFonts w:eastAsia="SimSun" w:cs="Calibri"/>
-                <w:kern w:val="1"/>
-                <w:szCs w:val="22"/>
-                <w:lang w:eastAsia="ar-SA"/>
-              </w:rPr>
-              <w:t>presets</w:t>
-            </w:r>
-            <w:proofErr w:type="spellEnd"/>
+              <w:t xml:space="preserve"> de ønskede presets</w:t>
+            </w:r>
           </w:p>
           <w:p>
             <w:pPr>
@@ -5629,25 +5338,7 @@
                 <w:szCs w:val="22"/>
                 <w:lang w:eastAsia="da-DK"/>
               </w:rPr>
-              <w:t xml:space="preserve">De valgte </w:t>
-            </w:r>
-            <w:proofErr w:type="spellStart"/>
-            <w:r>
-              <w:rPr>
-                <w:rFonts w:asciiTheme="minorHAnsi" w:eastAsiaTheme="minorEastAsia" w:hAnsiTheme="minorHAnsi"/>
-                <w:szCs w:val="22"/>
-                <w:lang w:eastAsia="da-DK"/>
-              </w:rPr>
-              <w:t>presets</w:t>
-            </w:r>
-            <w:proofErr w:type="spellEnd"/>
-            <w:r>
-              <w:rPr>
-                <w:rFonts w:asciiTheme="minorHAnsi" w:eastAsiaTheme="minorEastAsia" w:hAnsiTheme="minorHAnsi"/>
-                <w:szCs w:val="22"/>
-                <w:lang w:eastAsia="da-DK"/>
-              </w:rPr>
-              <w:t xml:space="preserve"> figurerer i menuen for hovedscena</w:t>
+              <w:t>De valgte presets figurerer i menuen for hovedscena</w:t>
             </w:r>
             <w:r>
               <w:rPr>
@@ -5827,7 +5518,7 @@
     <w:p/>
     <w:tbl>
       <w:tblPr>
-        <w:tblStyle w:val="Almindeligtabel2"/>
+        <w:tblStyle w:val="PlainTable2"/>
         <w:tblW w:w="0" w:type="auto"/>
         <w:tblBorders>
           <w:top w:val="single" w:sz="4" w:space="0" w:color="auto"/>
@@ -5872,32 +5563,32 @@
                 <w:szCs w:val="22"/>
                 <w:lang w:eastAsia="da-DK"/>
               </w:rPr>
+              <w:t>UC3</w:t>
+            </w:r>
+            <w:r>
+              <w:rPr>
+                <w:rFonts w:asciiTheme="minorHAnsi" w:eastAsiaTheme="minorEastAsia" w:hAnsiTheme="minorHAnsi"/>
+                <w:szCs w:val="22"/>
+                <w:lang w:eastAsia="da-DK"/>
+              </w:rPr>
+              <w:t>:</w:t>
+            </w:r>
+            <w:r>
+              <w:rPr>
+                <w:rFonts w:asciiTheme="minorHAnsi" w:eastAsiaTheme="minorEastAsia" w:hAnsiTheme="minorHAnsi"/>
+                <w:szCs w:val="22"/>
+                <w:lang w:eastAsia="da-DK"/>
+              </w:rPr>
+              <w:br/>
+            </w:r>
+            <w:r>
+              <w:rPr>
+                <w:rFonts w:asciiTheme="minorHAnsi" w:eastAsiaTheme="minorEastAsia" w:hAnsiTheme="minorHAnsi"/>
+                <w:i/>
+                <w:szCs w:val="22"/>
+                <w:lang w:eastAsia="da-DK"/>
+              </w:rPr>
               <w:lastRenderedPageBreak/>
-              <w:t>UC3</w:t>
-            </w:r>
-            <w:r>
-              <w:rPr>
-                <w:rFonts w:asciiTheme="minorHAnsi" w:eastAsiaTheme="minorEastAsia" w:hAnsiTheme="minorHAnsi"/>
-                <w:szCs w:val="22"/>
-                <w:lang w:eastAsia="da-DK"/>
-              </w:rPr>
-              <w:t>:</w:t>
-            </w:r>
-            <w:r>
-              <w:rPr>
-                <w:rFonts w:asciiTheme="minorHAnsi" w:eastAsiaTheme="minorEastAsia" w:hAnsiTheme="minorHAnsi"/>
-                <w:szCs w:val="22"/>
-                <w:lang w:eastAsia="da-DK"/>
-              </w:rPr>
-              <w:br/>
-            </w:r>
-            <w:r>
-              <w:rPr>
-                <w:rFonts w:asciiTheme="minorHAnsi" w:eastAsiaTheme="minorEastAsia" w:hAnsiTheme="minorHAnsi"/>
-                <w:i/>
-                <w:szCs w:val="22"/>
-                <w:lang w:eastAsia="da-DK"/>
-              </w:rPr>
               <w:t>Undtagelser</w:t>
             </w:r>
           </w:p>
@@ -5923,6 +5614,7 @@
                 <w:szCs w:val="22"/>
                 <w:lang w:eastAsia="da-DK"/>
               </w:rPr>
+              <w:lastRenderedPageBreak/>
               <w:t>Test</w:t>
             </w:r>
           </w:p>
@@ -5957,6 +5649,14 @@
                 <w:lang w:eastAsia="da-DK"/>
               </w:rPr>
               <w:br/>
+            </w:r>
+            <w:r>
+              <w:rPr>
+                <w:rFonts w:asciiTheme="minorHAnsi" w:eastAsiaTheme="minorEastAsia" w:hAnsiTheme="minorHAnsi"/>
+                <w:szCs w:val="22"/>
+                <w:lang w:eastAsia="da-DK"/>
+              </w:rPr>
+              <w:lastRenderedPageBreak/>
               <w:t>resultat</w:t>
             </w:r>
           </w:p>
@@ -5982,6 +5682,7 @@
                 <w:szCs w:val="22"/>
                 <w:lang w:eastAsia="da-DK"/>
               </w:rPr>
+              <w:lastRenderedPageBreak/>
               <w:t>Resultat</w:t>
             </w:r>
           </w:p>
@@ -6016,6 +5717,14 @@
                 <w:lang w:eastAsia="da-DK"/>
               </w:rPr>
               <w:br/>
+            </w:r>
+            <w:r>
+              <w:rPr>
+                <w:rFonts w:asciiTheme="minorHAnsi" w:eastAsiaTheme="minorEastAsia" w:hAnsiTheme="minorHAnsi"/>
+                <w:szCs w:val="22"/>
+                <w:lang w:eastAsia="da-DK"/>
+              </w:rPr>
+              <w:lastRenderedPageBreak/>
               <w:t>kommentar</w:t>
             </w:r>
           </w:p>
@@ -6046,6 +5755,7 @@
                 <w:szCs w:val="22"/>
                 <w:lang w:eastAsia="da-DK"/>
               </w:rPr>
+              <w:lastRenderedPageBreak/>
               <w:t>Punkt 2.a:</w:t>
             </w:r>
           </w:p>
@@ -6966,25 +6676,34 @@
                 <w:kern w:val="1"/>
                 <w:lang w:eastAsia="ar-SA"/>
               </w:rPr>
+              <w:t xml:space="preserve">Punkt 3.a + 3.a.1: </w:t>
+            </w:r>
+            <w:r>
+              <w:rPr>
+                <w:rFonts w:eastAsia="SimSun" w:cs="Calibri"/>
+                <w:kern w:val="1"/>
+                <w:lang w:eastAsia="ar-SA"/>
+              </w:rPr>
+              <w:br/>
+            </w:r>
+            <w:r>
+              <w:rPr>
+                <w:rFonts w:eastAsia="SimSun" w:cs="Calibri"/>
+                <w:b w:val="0"/>
+                <w:kern w:val="1"/>
+                <w:lang w:eastAsia="ar-SA"/>
+              </w:rPr>
+              <w:t xml:space="preserve">Det indtastede navn er </w:t>
+            </w:r>
+            <w:r>
+              <w:rPr>
+                <w:rFonts w:eastAsia="SimSun" w:cs="Calibri"/>
+                <w:b w:val="0"/>
+                <w:kern w:val="1"/>
+                <w:lang w:eastAsia="ar-SA"/>
+              </w:rPr>
               <w:lastRenderedPageBreak/>
-              <w:t xml:space="preserve">Punkt 3.a + 3.a.1: </w:t>
-            </w:r>
-            <w:r>
-              <w:rPr>
-                <w:rFonts w:eastAsia="SimSun" w:cs="Calibri"/>
-                <w:kern w:val="1"/>
-                <w:lang w:eastAsia="ar-SA"/>
-              </w:rPr>
-              <w:br/>
-            </w:r>
-            <w:r>
-              <w:rPr>
-                <w:rFonts w:eastAsia="SimSun" w:cs="Calibri"/>
-                <w:b w:val="0"/>
-                <w:kern w:val="1"/>
-                <w:lang w:eastAsia="ar-SA"/>
-              </w:rPr>
-              <w:t>Det indtastede navn er optaget</w:t>
+              <w:t>optaget</w:t>
             </w:r>
           </w:p>
           <w:p>
@@ -7035,6 +6754,7 @@
                 <w:szCs w:val="22"/>
                 <w:lang w:eastAsia="ar-SA"/>
               </w:rPr>
+              <w:lastRenderedPageBreak/>
               <w:t>Bruger indtaster et allerede optaget navn</w:t>
             </w:r>
             <w:r>
@@ -7065,7 +6785,17 @@
                 <w:szCs w:val="22"/>
                 <w:lang w:eastAsia="ar-SA"/>
               </w:rPr>
-              <w:t>Der testes visuelt, hvilken menu, der fremkommer på Rock-enheden</w:t>
+              <w:t xml:space="preserve">Der testes visuelt, </w:t>
+            </w:r>
+            <w:r>
+              <w:rPr>
+                <w:rFonts w:eastAsia="SimSun" w:cs="Calibri"/>
+                <w:kern w:val="1"/>
+                <w:szCs w:val="22"/>
+                <w:lang w:eastAsia="ar-SA"/>
+              </w:rPr>
+              <w:lastRenderedPageBreak/>
+              <w:t>hvilken menu, der fremkommer på Rock-enheden</w:t>
             </w:r>
           </w:p>
         </w:tc>
@@ -7089,6 +6819,7 @@
                 <w:kern w:val="1"/>
                 <w:lang w:eastAsia="ar-SA"/>
               </w:rPr>
+              <w:lastRenderedPageBreak/>
               <w:t>Systemet viser fejlmeddelelse</w:t>
             </w:r>
             <w:r>
@@ -7105,7 +6836,16 @@
                 <w:kern w:val="1"/>
                 <w:lang w:eastAsia="ar-SA"/>
               </w:rPr>
-              <w:t xml:space="preserve"> og der fortsættes fra hovedscenariets punkt 3</w:t>
+              <w:t xml:space="preserve"> og der fortsættes fra </w:t>
+            </w:r>
+            <w:r>
+              <w:rPr>
+                <w:rFonts w:eastAsia="SimSun" w:cs="Calibri"/>
+                <w:kern w:val="1"/>
+                <w:lang w:eastAsia="ar-SA"/>
+              </w:rPr>
+              <w:lastRenderedPageBreak/>
+              <w:t>hovedscenariets punkt 3</w:t>
             </w:r>
           </w:p>
         </w:tc>
@@ -7145,7 +6885,7 @@
     </w:tbl>
     <w:p>
       <w:pPr>
-        <w:pStyle w:val="Overskrift3"/>
+        <w:pStyle w:val="Heading3"/>
       </w:pPr>
     </w:p>
     <w:p>
@@ -7159,16 +6899,39 @@
     </w:p>
     <w:p>
       <w:pPr>
-        <w:pStyle w:val="Overskrift3"/>
+        <w:pStyle w:val="Heading3"/>
       </w:pPr>
       <w:r>
-        <w:t>Prækondition for test af UC3:</w:t>
+        <w:t>Prækondition for test af UC4</w:t>
+      </w:r>
+      <w:r>
+        <w:t>:</w:t>
       </w:r>
     </w:p>
     <w:p>
+      <w:pPr>
+        <w:rPr>
+          <w:rFonts w:asciiTheme="minorHAnsi" w:eastAsia="SimSun" w:hAnsiTheme="minorHAnsi" w:cs="Calibri"/>
+          <w:bCs/>
+          <w:kern w:val="1"/>
+          <w:szCs w:val="22"/>
+          <w:lang w:eastAsia="ar-SA"/>
+        </w:rPr>
+      </w:pPr>
       <w:r>
-        <w:t>Undtagelser 2.a + 2.b: For at disse kan testes, kræves det, at Rock-enheden er konfigureret med mindst én sensor-konfiguration</w:t>
+        <w:rPr>
+          <w:rFonts w:asciiTheme="minorHAnsi" w:eastAsia="SimSun" w:hAnsiTheme="minorHAnsi" w:cs="Calibri"/>
+          <w:bCs/>
+          <w:kern w:val="1"/>
+          <w:szCs w:val="22"/>
+          <w:lang w:eastAsia="ar-SA"/>
+        </w:rPr>
+        <w:t>Der findes mindst én sensorkonfiguration i systemet</w:t>
       </w:r>
+    </w:p>
+    <w:p>
+      <w:bookmarkStart w:id="1" w:name="_GoBack"/>
+      <w:bookmarkEnd w:id="1"/>
     </w:p>
     <w:tbl>
       <w:tblPr>
@@ -7237,18 +7000,8 @@
                 <w:i/>
                 <w:lang w:eastAsia="da-DK"/>
               </w:rPr>
-              <w:t xml:space="preserve">Indstil </w:t>
-            </w:r>
-            <w:proofErr w:type="spellStart"/>
-            <w:r>
-              <w:rPr>
-                <w:rFonts w:asciiTheme="minorHAnsi" w:eastAsiaTheme="minorEastAsia" w:hAnsiTheme="minorHAnsi"/>
-                <w:i/>
-                <w:lang w:eastAsia="da-DK"/>
-              </w:rPr>
-              <w:t>presets</w:t>
-            </w:r>
-            <w:proofErr w:type="spellEnd"/>
+              <w:t>Indstil presets</w:t>
+            </w:r>
           </w:p>
         </w:tc>
         <w:tc>
@@ -7406,29 +7159,7 @@
                 <w:szCs w:val="22"/>
                 <w:lang w:eastAsia="ar-SA"/>
               </w:rPr>
-              <w:t xml:space="preserve">Bruger vælger ”Indstil </w:t>
-            </w:r>
-            <w:proofErr w:type="spellStart"/>
-            <w:r>
-              <w:rPr>
-                <w:rFonts w:eastAsia="SimSun" w:cs="Calibri"/>
-                <w:b w:val="0"/>
-                <w:kern w:val="1"/>
-                <w:szCs w:val="22"/>
-                <w:lang w:eastAsia="ar-SA"/>
-              </w:rPr>
-              <w:t>presets</w:t>
-            </w:r>
-            <w:proofErr w:type="spellEnd"/>
-            <w:r>
-              <w:rPr>
-                <w:rFonts w:eastAsia="SimSun" w:cs="Calibri"/>
-                <w:b w:val="0"/>
-                <w:kern w:val="1"/>
-                <w:szCs w:val="22"/>
-                <w:lang w:eastAsia="ar-SA"/>
-              </w:rPr>
-              <w:t>” i Rocks hovedmenu</w:t>
+              <w:t>Bruger vælger ”Indstil presets” i Rocks hovedmenu</w:t>
             </w:r>
           </w:p>
         </w:tc>
@@ -7464,27 +7195,7 @@
                 <w:szCs w:val="22"/>
                 <w:lang w:eastAsia="ar-SA"/>
               </w:rPr>
-              <w:t xml:space="preserve"> ”Indstil </w:t>
-            </w:r>
-            <w:proofErr w:type="spellStart"/>
-            <w:r>
-              <w:rPr>
-                <w:rFonts w:eastAsia="SimSun" w:cs="Calibri"/>
-                <w:kern w:val="1"/>
-                <w:szCs w:val="22"/>
-                <w:lang w:eastAsia="ar-SA"/>
-              </w:rPr>
-              <w:t>presets</w:t>
-            </w:r>
-            <w:proofErr w:type="spellEnd"/>
-            <w:r>
-              <w:rPr>
-                <w:rFonts w:eastAsia="SimSun" w:cs="Calibri"/>
-                <w:kern w:val="1"/>
-                <w:szCs w:val="22"/>
-                <w:lang w:eastAsia="ar-SA"/>
-              </w:rPr>
-              <w:t>”</w:t>
+              <w:t xml:space="preserve"> ”Indstil presets”</w:t>
             </w:r>
             <w:r>
               <w:rPr>
@@ -7546,23 +7257,7 @@
                 <w:rFonts w:asciiTheme="minorHAnsi" w:eastAsiaTheme="minorEastAsia" w:hAnsiTheme="minorHAnsi" w:cstheme="minorBidi"/>
                 <w:lang w:eastAsia="da-DK"/>
               </w:rPr>
-              <w:t xml:space="preserve">Menuen ”Indstil </w:t>
-            </w:r>
-            <w:proofErr w:type="spellStart"/>
-            <w:r>
-              <w:rPr>
-                <w:rFonts w:asciiTheme="minorHAnsi" w:eastAsiaTheme="minorEastAsia" w:hAnsiTheme="minorHAnsi" w:cstheme="minorBidi"/>
-                <w:lang w:eastAsia="da-DK"/>
-              </w:rPr>
-              <w:t>presets</w:t>
-            </w:r>
-            <w:proofErr w:type="spellEnd"/>
-            <w:r>
-              <w:rPr>
-                <w:rFonts w:asciiTheme="minorHAnsi" w:eastAsiaTheme="minorEastAsia" w:hAnsiTheme="minorHAnsi" w:cstheme="minorBidi"/>
-                <w:lang w:eastAsia="da-DK"/>
-              </w:rPr>
-              <w:t>” vises på Rock</w:t>
+              <w:t>Menuen ”Indstil presets” vises på Rock</w:t>
             </w:r>
           </w:p>
         </w:tc>
@@ -7786,20 +7481,8 @@
                 <w:szCs w:val="22"/>
                 <w:lang w:eastAsia="ar-SA"/>
               </w:rPr>
-              <w:t xml:space="preserve">Bruger indtaster ønsket navn på </w:t>
-            </w:r>
-            <w:proofErr w:type="spellStart"/>
-            <w:r>
-              <w:rPr>
-                <w:rFonts w:eastAsia="SimSun" w:cs="Calibri"/>
-                <w:b w:val="0"/>
-                <w:kern w:val="1"/>
-                <w:szCs w:val="22"/>
-                <w:lang w:eastAsia="ar-SA"/>
-              </w:rPr>
-              <w:t>preset</w:t>
-            </w:r>
-            <w:proofErr w:type="spellEnd"/>
+              <w:t>Bruger indtaster ønsket navn på preset</w:t>
+            </w:r>
           </w:p>
           <w:p>
             <w:pPr>
@@ -7981,20 +7664,8 @@
                 <w:szCs w:val="22"/>
                 <w:lang w:eastAsia="ar-SA"/>
               </w:rPr>
-              <w:t xml:space="preserve"> og tilføjer disse til det nuværende </w:t>
-            </w:r>
-            <w:proofErr w:type="spellStart"/>
-            <w:r>
-              <w:rPr>
-                <w:rFonts w:eastAsia="SimSun" w:cs="Calibri"/>
-                <w:b w:val="0"/>
-                <w:kern w:val="1"/>
-                <w:szCs w:val="22"/>
-                <w:lang w:eastAsia="ar-SA"/>
-              </w:rPr>
-              <w:t>preset</w:t>
-            </w:r>
-            <w:proofErr w:type="spellEnd"/>
+              <w:t xml:space="preserve"> og tilføjer disse til det nuværende preset</w:t>
+            </w:r>
           </w:p>
         </w:tc>
         <w:tc>
@@ -8014,16 +7685,8 @@
               <w:rPr>
                 <w:lang w:eastAsia="da-DK"/>
               </w:rPr>
-              <w:t xml:space="preserve">Minimum én sensorkonfiguration vælges til det nye </w:t>
-            </w:r>
-            <w:proofErr w:type="spellStart"/>
-            <w:r>
-              <w:rPr>
-                <w:lang w:eastAsia="da-DK"/>
-              </w:rPr>
-              <w:t>preset</w:t>
-            </w:r>
-            <w:proofErr w:type="spellEnd"/>
+              <w:t>Minimum én sensorkonfiguration vælges til det nye preset</w:t>
+            </w:r>
           </w:p>
         </w:tc>
         <w:tc>
@@ -8044,17 +7707,8 @@
                 <w:rFonts w:asciiTheme="minorHAnsi" w:eastAsiaTheme="minorEastAsia" w:hAnsiTheme="minorHAnsi" w:cstheme="minorBidi"/>
                 <w:lang w:eastAsia="da-DK"/>
               </w:rPr>
-              <w:t xml:space="preserve">Der er tilføjet mindst én sensor-konfiguration til dette </w:t>
-            </w:r>
-            <w:proofErr w:type="spellStart"/>
-            <w:r>
-              <w:rPr>
-                <w:rFonts w:asciiTheme="minorHAnsi" w:eastAsiaTheme="minorEastAsia" w:hAnsiTheme="minorHAnsi" w:cstheme="minorBidi"/>
-                <w:lang w:eastAsia="da-DK"/>
-              </w:rPr>
-              <w:t>preset</w:t>
-            </w:r>
-            <w:proofErr w:type="spellEnd"/>
+              <w:t>Der er tilføjet mindst én sensor-konfiguration til dette preset</w:t>
+            </w:r>
           </w:p>
         </w:tc>
         <w:tc>
@@ -8524,21 +8178,12 @@
                 <w:lang w:eastAsia="da-DK"/>
               </w:rPr>
             </w:pPr>
-            <w:proofErr w:type="spellStart"/>
-            <w:r>
-              <w:rPr>
-                <w:rFonts w:asciiTheme="minorHAnsi" w:eastAsiaTheme="minorEastAsia" w:hAnsiTheme="minorHAnsi" w:cstheme="minorBidi"/>
-                <w:lang w:eastAsia="da-DK"/>
-              </w:rPr>
-              <w:t>Presettet</w:t>
-            </w:r>
-            <w:proofErr w:type="spellEnd"/>
-            <w:r>
-              <w:rPr>
-                <w:rFonts w:asciiTheme="minorHAnsi" w:eastAsiaTheme="minorEastAsia" w:hAnsiTheme="minorHAnsi" w:cstheme="minorBidi"/>
-                <w:lang w:eastAsia="da-DK"/>
-              </w:rPr>
-              <w:t xml:space="preserve"> er gemt og bruger returneres til hovedmenuen.</w:t>
+            <w:r>
+              <w:rPr>
+                <w:rFonts w:asciiTheme="minorHAnsi" w:eastAsiaTheme="minorEastAsia" w:hAnsiTheme="minorHAnsi" w:cstheme="minorBidi"/>
+                <w:lang w:eastAsia="da-DK"/>
+              </w:rPr>
+              <w:t>Presettet er gemt og bruger returneres til hovedmenuen.</w:t>
             </w:r>
           </w:p>
         </w:tc>
@@ -8968,39 +8613,8 @@
                 <w:kern w:val="1"/>
                 <w:lang w:eastAsia="ar-SA"/>
               </w:rPr>
-              <w:t xml:space="preserve">vælger </w:t>
-            </w:r>
-            <w:proofErr w:type="spellStart"/>
-            <w:r>
-              <w:rPr>
-                <w:rFonts w:eastAsia="SimSun" w:cs="Calibri"/>
-                <w:b w:val="0"/>
-                <w:kern w:val="1"/>
-                <w:lang w:eastAsia="ar-SA"/>
-              </w:rPr>
-              <w:t>preset</w:t>
-            </w:r>
-            <w:proofErr w:type="spellEnd"/>
-            <w:r>
-              <w:rPr>
-                <w:rFonts w:eastAsia="SimSun" w:cs="Calibri"/>
-                <w:b w:val="0"/>
-                <w:kern w:val="1"/>
-                <w:lang w:eastAsia="ar-SA"/>
-              </w:rPr>
-              <w:t xml:space="preserve"> fra liste over eksisterende </w:t>
-            </w:r>
-            <w:proofErr w:type="spellStart"/>
-            <w:r>
-              <w:rPr>
-                <w:rFonts w:eastAsia="SimSun" w:cs="Calibri"/>
-                <w:b w:val="0"/>
-                <w:kern w:val="1"/>
-                <w:lang w:eastAsia="ar-SA"/>
-              </w:rPr>
-              <w:t>presets</w:t>
-            </w:r>
-            <w:proofErr w:type="spellEnd"/>
+              <w:t>vælger preset fra liste over eksisterende presets</w:t>
+            </w:r>
           </w:p>
         </w:tc>
         <w:tc>
@@ -9026,19 +8640,8 @@
                 <w:szCs w:val="22"/>
                 <w:lang w:eastAsia="ar-SA"/>
               </w:rPr>
-              <w:t xml:space="preserve">Bruger vælger et </w:t>
-            </w:r>
-            <w:proofErr w:type="spellStart"/>
-            <w:r>
-              <w:rPr>
-                <w:rFonts w:eastAsia="SimSun" w:cs="Calibri"/>
-                <w:kern w:val="1"/>
-                <w:szCs w:val="22"/>
-                <w:lang w:eastAsia="ar-SA"/>
-              </w:rPr>
-              <w:t>preset</w:t>
-            </w:r>
-            <w:proofErr w:type="spellEnd"/>
+              <w:t>Bruger vælger et preset</w:t>
+            </w:r>
           </w:p>
         </w:tc>
         <w:tc>
@@ -9059,23 +8662,7 @@
                 <w:rFonts w:asciiTheme="minorHAnsi" w:eastAsiaTheme="minorEastAsia" w:hAnsiTheme="minorHAnsi" w:cstheme="minorBidi"/>
                 <w:lang w:eastAsia="da-DK"/>
               </w:rPr>
-              <w:t xml:space="preserve">Et </w:t>
-            </w:r>
-            <w:proofErr w:type="spellStart"/>
-            <w:r>
-              <w:rPr>
-                <w:rFonts w:asciiTheme="minorHAnsi" w:eastAsiaTheme="minorEastAsia" w:hAnsiTheme="minorHAnsi" w:cstheme="minorBidi"/>
-                <w:lang w:eastAsia="da-DK"/>
-              </w:rPr>
-              <w:t>preset</w:t>
-            </w:r>
-            <w:proofErr w:type="spellEnd"/>
-            <w:r>
-              <w:rPr>
-                <w:rFonts w:asciiTheme="minorHAnsi" w:eastAsiaTheme="minorEastAsia" w:hAnsiTheme="minorHAnsi" w:cstheme="minorBidi"/>
-                <w:lang w:eastAsia="da-DK"/>
-              </w:rPr>
-              <w:t xml:space="preserve"> er valgt</w:t>
+              <w:t>Et preset er valgt</w:t>
             </w:r>
           </w:p>
         </w:tc>
@@ -9289,39 +8876,8 @@
                 <w:kern w:val="1"/>
                 <w:lang w:eastAsia="ar-SA"/>
               </w:rPr>
-              <w:t xml:space="preserve">Bruger vælger </w:t>
-            </w:r>
-            <w:proofErr w:type="spellStart"/>
-            <w:r>
-              <w:rPr>
-                <w:rFonts w:eastAsia="SimSun" w:cs="Calibri"/>
-                <w:b w:val="0"/>
-                <w:kern w:val="1"/>
-                <w:lang w:eastAsia="ar-SA"/>
-              </w:rPr>
-              <w:t>preset</w:t>
-            </w:r>
-            <w:proofErr w:type="spellEnd"/>
-            <w:r>
-              <w:rPr>
-                <w:rFonts w:eastAsia="SimSun" w:cs="Calibri"/>
-                <w:b w:val="0"/>
-                <w:kern w:val="1"/>
-                <w:lang w:eastAsia="ar-SA"/>
-              </w:rPr>
-              <w:t xml:space="preserve"> fra liste over eksisterende </w:t>
-            </w:r>
-            <w:proofErr w:type="spellStart"/>
-            <w:r>
-              <w:rPr>
-                <w:rFonts w:eastAsia="SimSun" w:cs="Calibri"/>
-                <w:b w:val="0"/>
-                <w:kern w:val="1"/>
-                <w:lang w:eastAsia="ar-SA"/>
-              </w:rPr>
-              <w:t>presets</w:t>
-            </w:r>
-            <w:proofErr w:type="spellEnd"/>
+              <w:t>Bruger vælger preset fra liste over eksisterende presets</w:t>
+            </w:r>
           </w:p>
           <w:p>
             <w:pPr>
@@ -9357,19 +8913,8 @@
                 <w:szCs w:val="22"/>
                 <w:lang w:eastAsia="ar-SA"/>
               </w:rPr>
-              <w:t xml:space="preserve">Bruger vælger et </w:t>
-            </w:r>
-            <w:proofErr w:type="spellStart"/>
-            <w:r>
-              <w:rPr>
-                <w:rFonts w:eastAsia="SimSun" w:cs="Calibri"/>
-                <w:kern w:val="1"/>
-                <w:szCs w:val="22"/>
-                <w:lang w:eastAsia="ar-SA"/>
-              </w:rPr>
-              <w:t>preset</w:t>
-            </w:r>
-            <w:proofErr w:type="spellEnd"/>
+              <w:t>Bruger vælger et preset</w:t>
+            </w:r>
           </w:p>
         </w:tc>
         <w:tc>
@@ -9512,23 +9057,7 @@
                 <w:rFonts w:asciiTheme="minorHAnsi" w:eastAsiaTheme="minorEastAsia" w:hAnsiTheme="minorHAnsi" w:cstheme="minorBidi"/>
                 <w:lang w:eastAsia="da-DK"/>
               </w:rPr>
-              <w:t xml:space="preserve">Det valgte </w:t>
-            </w:r>
-            <w:proofErr w:type="spellStart"/>
-            <w:r>
-              <w:rPr>
-                <w:rFonts w:asciiTheme="minorHAnsi" w:eastAsiaTheme="minorEastAsia" w:hAnsiTheme="minorHAnsi" w:cstheme="minorBidi"/>
-                <w:lang w:eastAsia="da-DK"/>
-              </w:rPr>
-              <w:t>preset</w:t>
-            </w:r>
-            <w:proofErr w:type="spellEnd"/>
-            <w:r>
-              <w:rPr>
-                <w:rFonts w:asciiTheme="minorHAnsi" w:eastAsiaTheme="minorEastAsia" w:hAnsiTheme="minorHAnsi" w:cstheme="minorBidi"/>
-                <w:lang w:eastAsia="da-DK"/>
-              </w:rPr>
-              <w:t xml:space="preserve"> er slettet og bruger returneres til hovedmenuen</w:t>
+              <w:t>Det valgte preset er slettet og bruger returneres til hovedmenuen</w:t>
             </w:r>
           </w:p>
         </w:tc>
@@ -9583,7 +9112,7 @@
     </w:p>
     <w:p>
       <w:pPr>
-        <w:pStyle w:val="Overskrift3"/>
+        <w:pStyle w:val="Heading3"/>
       </w:pPr>
       <w:r>
         <w:lastRenderedPageBreak/>
@@ -9617,15 +9146,7 @@
           <w:rFonts w:asciiTheme="minorHAnsi" w:hAnsiTheme="minorHAnsi"/>
           <w:szCs w:val="22"/>
         </w:rPr>
-        <w:t xml:space="preserve"> </w:t>
-      </w:r>
-      <w:proofErr w:type="spellStart"/>
-      <w:r>
-        <w:rPr>
-          <w:rFonts w:asciiTheme="minorHAnsi" w:hAnsiTheme="minorHAnsi"/>
-          <w:szCs w:val="22"/>
-        </w:rPr>
-        <w:t>preset</w:t>
+        <w:t xml:space="preserve"> preset</w:t>
       </w:r>
       <w:r>
         <w:rPr>
@@ -9634,7 +9155,6 @@
         </w:rPr>
         <w:t>s</w:t>
       </w:r>
-      <w:proofErr w:type="spellEnd"/>
       <w:r>
         <w:rPr>
           <w:rFonts w:asciiTheme="minorHAnsi" w:hAnsiTheme="minorHAnsi"/>
@@ -9645,7 +9165,7 @@
     </w:p>
     <w:tbl>
       <w:tblPr>
-        <w:tblStyle w:val="Almindeligtabel2"/>
+        <w:tblStyle w:val="PlainTable2"/>
         <w:tblW w:w="0" w:type="auto"/>
         <w:tblBorders>
           <w:top w:val="single" w:sz="4" w:space="0" w:color="auto"/>
@@ -9658,11 +9178,11 @@
         <w:tblLook w:val="04A0" w:firstRow="1" w:lastRow="0" w:firstColumn="1" w:lastColumn="0" w:noHBand="0" w:noVBand="1"/>
       </w:tblPr>
       <w:tblGrid>
-        <w:gridCol w:w="2260"/>
-        <w:gridCol w:w="2266"/>
+        <w:gridCol w:w="2263"/>
+        <w:gridCol w:w="2268"/>
         <w:gridCol w:w="2166"/>
-        <w:gridCol w:w="1534"/>
-        <w:gridCol w:w="1402"/>
+        <w:gridCol w:w="1562"/>
+        <w:gridCol w:w="1408"/>
       </w:tblGrid>
       <w:tr>
         <w:trPr>
@@ -9715,19 +9235,8 @@
                 <w:szCs w:val="22"/>
                 <w:lang w:eastAsia="da-DK"/>
               </w:rPr>
-              <w:t xml:space="preserve">Vælg </w:t>
-            </w:r>
-            <w:proofErr w:type="spellStart"/>
-            <w:r>
-              <w:rPr>
-                <w:rFonts w:asciiTheme="minorHAnsi" w:eastAsiaTheme="minorEastAsia" w:hAnsiTheme="minorHAnsi"/>
-                <w:i/>
-                <w:szCs w:val="22"/>
-                <w:lang w:eastAsia="da-DK"/>
-              </w:rPr>
-              <w:t>preset</w:t>
-            </w:r>
-            <w:proofErr w:type="spellEnd"/>
+              <w:t>Vælg preset</w:t>
+            </w:r>
           </w:p>
         </w:tc>
         <w:tc>
@@ -9889,23 +9398,7 @@
                 <w:b w:val="0"/>
                 <w:lang w:eastAsia="da-DK"/>
               </w:rPr>
-              <w:t xml:space="preserve">Bruger vælger </w:t>
-            </w:r>
-            <w:proofErr w:type="spellStart"/>
-            <w:r>
-              <w:rPr>
-                <w:b w:val="0"/>
-                <w:lang w:eastAsia="da-DK"/>
-              </w:rPr>
-              <w:t>preset</w:t>
-            </w:r>
-            <w:proofErr w:type="spellEnd"/>
-            <w:r>
-              <w:rPr>
-                <w:b w:val="0"/>
-                <w:lang w:eastAsia="da-DK"/>
-              </w:rPr>
-              <w:t xml:space="preserve"> på Body</w:t>
+              <w:t>Bruger vælger preset på Body</w:t>
             </w:r>
           </w:p>
           <w:p>
@@ -9922,17 +9415,8 @@
                 <w:b w:val="0"/>
                 <w:lang w:eastAsia="da-DK"/>
               </w:rPr>
-              <w:t xml:space="preserve">Body sender et signal til Rock med det valgte </w:t>
-            </w:r>
-            <w:proofErr w:type="spellStart"/>
-            <w:r>
-              <w:rPr>
-                <w:b w:val="0"/>
-                <w:lang w:eastAsia="da-DK"/>
-              </w:rPr>
-              <w:t>preset</w:t>
-            </w:r>
-            <w:proofErr w:type="spellEnd"/>
+              <w:t>Body sender et signal til Rock med det valgte preset</w:t>
+            </w:r>
           </w:p>
         </w:tc>
         <w:tc>
@@ -9960,47 +9444,7 @@
                 <w:szCs w:val="22"/>
                 <w:lang w:eastAsia="ar-SA"/>
               </w:rPr>
-              <w:t xml:space="preserve">Bruger trykker på en </w:t>
-            </w:r>
-            <w:proofErr w:type="spellStart"/>
-            <w:r>
-              <w:rPr>
-                <w:rFonts w:eastAsia="SimSun" w:cs="Calibri"/>
-                <w:kern w:val="1"/>
-                <w:szCs w:val="22"/>
-                <w:lang w:eastAsia="ar-SA"/>
-              </w:rPr>
-              <w:t>preset</w:t>
-            </w:r>
-            <w:proofErr w:type="spellEnd"/>
-            <w:r>
-              <w:rPr>
-                <w:rFonts w:eastAsia="SimSun" w:cs="Calibri"/>
-                <w:kern w:val="1"/>
-                <w:szCs w:val="22"/>
-                <w:lang w:eastAsia="ar-SA"/>
-              </w:rPr>
-              <w:t xml:space="preserve">-knap svarende til et kendt </w:t>
-            </w:r>
-            <w:proofErr w:type="spellStart"/>
-            <w:r>
-              <w:rPr>
-                <w:rFonts w:eastAsia="SimSun" w:cs="Calibri"/>
-                <w:kern w:val="1"/>
-                <w:szCs w:val="22"/>
-                <w:lang w:eastAsia="ar-SA"/>
-              </w:rPr>
-              <w:t>preset</w:t>
-            </w:r>
-            <w:proofErr w:type="spellEnd"/>
-            <w:r>
-              <w:rPr>
-                <w:rFonts w:eastAsia="SimSun" w:cs="Calibri"/>
-                <w:kern w:val="1"/>
-                <w:szCs w:val="22"/>
-                <w:lang w:eastAsia="ar-SA"/>
-              </w:rPr>
-              <w:t>.</w:t>
+              <w:t>Bruger trykker på en preset-knap svarende til et kendt preset.</w:t>
             </w:r>
           </w:p>
           <w:p>
@@ -10023,27 +9467,7 @@
                 <w:szCs w:val="22"/>
                 <w:lang w:eastAsia="ar-SA"/>
               </w:rPr>
-              <w:t xml:space="preserve">Der testes hvorvidt et signal for valg af </w:t>
-            </w:r>
-            <w:proofErr w:type="spellStart"/>
-            <w:r>
-              <w:rPr>
-                <w:rFonts w:eastAsia="SimSun" w:cs="Calibri"/>
-                <w:kern w:val="1"/>
-                <w:szCs w:val="22"/>
-                <w:lang w:eastAsia="ar-SA"/>
-              </w:rPr>
-              <w:t>preset</w:t>
-            </w:r>
-            <w:proofErr w:type="spellEnd"/>
-            <w:r>
-              <w:rPr>
-                <w:rFonts w:eastAsia="SimSun" w:cs="Calibri"/>
-                <w:kern w:val="1"/>
-                <w:szCs w:val="22"/>
-                <w:lang w:eastAsia="ar-SA"/>
-              </w:rPr>
-              <w:t xml:space="preserve"> afsendes fra Body til Rock jf. modultest af data-afsendelse fra Body og modultest for datamodtagelse for Rock</w:t>
+              <w:t>Der testes hvorvidt et signal for valg af preset afsendes fra Body til Rock jf. modultest af data-afsendelse fra Body og modultest for datamodtagelse for Rock</w:t>
             </w:r>
           </w:p>
         </w:tc>
@@ -10068,25 +9492,7 @@
                 <w:szCs w:val="22"/>
                 <w:lang w:eastAsia="da-DK"/>
               </w:rPr>
-              <w:t xml:space="preserve">Signal for </w:t>
-            </w:r>
-            <w:proofErr w:type="spellStart"/>
-            <w:r>
-              <w:rPr>
-                <w:rFonts w:asciiTheme="minorHAnsi" w:eastAsiaTheme="minorEastAsia" w:hAnsiTheme="minorHAnsi" w:cstheme="minorBidi"/>
-                <w:szCs w:val="22"/>
-                <w:lang w:eastAsia="da-DK"/>
-              </w:rPr>
-              <w:t>preset</w:t>
-            </w:r>
-            <w:proofErr w:type="spellEnd"/>
-            <w:r>
-              <w:rPr>
-                <w:rFonts w:asciiTheme="minorHAnsi" w:eastAsiaTheme="minorEastAsia" w:hAnsiTheme="minorHAnsi" w:cstheme="minorBidi"/>
-                <w:szCs w:val="22"/>
-                <w:lang w:eastAsia="da-DK"/>
-              </w:rPr>
-              <w:t>-valg modtages på Rock-enheden</w:t>
+              <w:t>Signal for preset-valg modtages på Rock-enheden</w:t>
             </w:r>
           </w:p>
         </w:tc>
@@ -10169,17 +9575,8 @@
                 <w:b w:val="0"/>
                 <w:lang w:eastAsia="da-DK"/>
               </w:rPr>
-              <w:t xml:space="preserve"> opdaterer det aktive sæt af sensorkonfigurationer på baggrund af det valgte </w:t>
-            </w:r>
-            <w:proofErr w:type="spellStart"/>
-            <w:r>
-              <w:rPr>
-                <w:b w:val="0"/>
-                <w:lang w:eastAsia="da-DK"/>
-              </w:rPr>
-              <w:t>preset</w:t>
-            </w:r>
-            <w:proofErr w:type="spellEnd"/>
+              <w:t xml:space="preserve"> opdaterer det aktive sæt af sensorkonfigurationer på baggrund af det valgte preset</w:t>
+            </w:r>
           </w:p>
         </w:tc>
         <w:tc>
@@ -10206,19 +9603,8 @@
                 <w:szCs w:val="22"/>
                 <w:lang w:eastAsia="ar-SA"/>
               </w:rPr>
-              <w:t xml:space="preserve">Der testes hvilke sensorkonfigurationer, der gøres aktive jf. modultest for skift af </w:t>
-            </w:r>
-            <w:proofErr w:type="spellStart"/>
-            <w:r>
-              <w:rPr>
-                <w:rFonts w:eastAsia="SimSun" w:cs="Calibri"/>
-                <w:kern w:val="1"/>
-                <w:szCs w:val="22"/>
-                <w:lang w:eastAsia="ar-SA"/>
-              </w:rPr>
-              <w:t>presets</w:t>
-            </w:r>
-            <w:proofErr w:type="spellEnd"/>
+              <w:t>Der testes hvilke sensorkonfigurationer, der gøres aktive jf. modultest for skift af presets</w:t>
+            </w:r>
           </w:p>
         </w:tc>
         <w:tc>
@@ -10241,18 +9627,8 @@
                 <w:szCs w:val="22"/>
                 <w:lang w:eastAsia="da-DK"/>
               </w:rPr>
-              <w:t xml:space="preserve">Rock opdaterer det aktive sensorkonfigurations-sæt så det stemmer overens med det valgte </w:t>
-            </w:r>
-            <w:proofErr w:type="spellStart"/>
-            <w:r>
-              <w:rPr>
-                <w:rFonts w:asciiTheme="minorHAnsi" w:eastAsiaTheme="minorEastAsia" w:hAnsiTheme="minorHAnsi"/>
-                <w:szCs w:val="22"/>
-                <w:lang w:eastAsia="da-DK"/>
-              </w:rPr>
-              <w:t>preset</w:t>
-            </w:r>
-            <w:proofErr w:type="spellEnd"/>
+              <w:t>Rock opdaterer det aktive sensorkonfigurations-sæt så det stemmer overens med det valgte preset</w:t>
+            </w:r>
           </w:p>
         </w:tc>
         <w:tc>
@@ -10292,7 +9668,7 @@
     <w:p/>
     <w:tbl>
       <w:tblPr>
-        <w:tblStyle w:val="Almindeligtabel2"/>
+        <w:tblStyle w:val="PlainTable2"/>
         <w:tblW w:w="0" w:type="auto"/>
         <w:tblBorders>
           <w:top w:val="single" w:sz="4" w:space="0" w:color="auto"/>
@@ -10749,17 +10125,11 @@
     </w:p>
     <w:p>
       <w:pPr>
-        <w:pStyle w:val="Overskrift3"/>
+        <w:pStyle w:val="Heading3"/>
       </w:pPr>
       <w:r>
         <w:lastRenderedPageBreak/>
-        <w:t>Prækondition</w:t>
-      </w:r>
-      <w:r>
-        <w:t xml:space="preserve"> for test af UC6</w:t>
-      </w:r>
-      <w:r>
-        <w:t>:</w:t>
+        <w:t>Prækondition for test af UC6:</w:t>
       </w:r>
     </w:p>
     <w:p>
@@ -10993,18 +10363,8 @@
                 <w:b w:val="0"/>
                 <w:lang w:eastAsia="da-DK"/>
               </w:rPr>
-              <w:t xml:space="preserve">Sensor genererer </w:t>
-            </w:r>
-            <w:proofErr w:type="spellStart"/>
-            <w:r>
-              <w:rPr>
-                <w:rFonts w:asciiTheme="minorHAnsi" w:eastAsiaTheme="minorEastAsia" w:hAnsiTheme="minorHAnsi" w:cstheme="minorBidi"/>
-                <w:b w:val="0"/>
-                <w:lang w:eastAsia="da-DK"/>
-              </w:rPr>
-              <w:t>rådata</w:t>
-            </w:r>
-            <w:proofErr w:type="spellEnd"/>
+              <w:t>Sensor genererer rådata</w:t>
+            </w:r>
           </w:p>
         </w:tc>
         <w:tc>
@@ -11029,25 +10389,7 @@
                 <w:kern w:val="1"/>
                 <w:lang w:eastAsia="ar-SA"/>
               </w:rPr>
-              <w:t xml:space="preserve">Bruger generer </w:t>
-            </w:r>
-            <w:proofErr w:type="spellStart"/>
-            <w:r>
-              <w:rPr>
-                <w:rFonts w:eastAsia="SimSun" w:cs="Calibri"/>
-                <w:kern w:val="1"/>
-                <w:lang w:eastAsia="ar-SA"/>
-              </w:rPr>
-              <w:t>rådata</w:t>
-            </w:r>
-            <w:proofErr w:type="spellEnd"/>
-            <w:r>
-              <w:rPr>
-                <w:rFonts w:eastAsia="SimSun" w:cs="Calibri"/>
-                <w:kern w:val="1"/>
-                <w:lang w:eastAsia="ar-SA"/>
-              </w:rPr>
-              <w:t xml:space="preserve"> ved at påvirke en sensor vha. bevægelse</w:t>
+              <w:t>Bruger generer rådata ved at påvirke en sensor vha. bevægelse</w:t>
             </w:r>
           </w:p>
           <w:p>
@@ -11062,31 +10404,13 @@
                 <w:lang w:eastAsia="ar-SA"/>
               </w:rPr>
             </w:pPr>
-            <w:proofErr w:type="spellStart"/>
-            <w:r>
-              <w:rPr>
-                <w:rFonts w:asciiTheme="minorHAnsi" w:eastAsiaTheme="minorEastAsia" w:hAnsiTheme="minorHAnsi" w:cstheme="minorBidi"/>
-                <w:lang w:eastAsia="da-DK"/>
-              </w:rPr>
-              <w:t>Rådata</w:t>
-            </w:r>
-            <w:proofErr w:type="spellEnd"/>
-            <w:r>
-              <w:rPr>
-                <w:rFonts w:asciiTheme="minorHAnsi" w:eastAsiaTheme="minorEastAsia" w:hAnsiTheme="minorHAnsi" w:cstheme="minorBidi"/>
-                <w:lang w:eastAsia="da-DK"/>
-              </w:rPr>
-              <w:t xml:space="preserve"> måles jf. modultest for generation af </w:t>
-            </w:r>
-            <w:proofErr w:type="spellStart"/>
-            <w:r>
-              <w:rPr>
-                <w:rFonts w:asciiTheme="minorHAnsi" w:eastAsiaTheme="minorEastAsia" w:hAnsiTheme="minorHAnsi" w:cstheme="minorBidi"/>
-                <w:lang w:eastAsia="da-DK"/>
-              </w:rPr>
-              <w:t>rådata</w:t>
-            </w:r>
-            <w:proofErr w:type="spellEnd"/>
+            <w:r>
+              <w:rPr>
+                <w:rFonts w:asciiTheme="minorHAnsi" w:eastAsiaTheme="minorEastAsia" w:hAnsiTheme="minorHAnsi" w:cstheme="minorBidi"/>
+                <w:lang w:eastAsia="da-DK"/>
+              </w:rPr>
+              <w:t>Rådata måles jf. modultest for generation af rådata</w:t>
+            </w:r>
           </w:p>
         </w:tc>
         <w:tc>
@@ -11107,23 +10431,7 @@
                 <w:rFonts w:asciiTheme="minorHAnsi" w:eastAsiaTheme="minorEastAsia" w:hAnsiTheme="minorHAnsi" w:cstheme="minorBidi"/>
                 <w:lang w:eastAsia="da-DK"/>
               </w:rPr>
-              <w:t xml:space="preserve">Relevant </w:t>
-            </w:r>
-            <w:proofErr w:type="spellStart"/>
-            <w:r>
-              <w:rPr>
-                <w:rFonts w:asciiTheme="minorHAnsi" w:eastAsiaTheme="minorEastAsia" w:hAnsiTheme="minorHAnsi" w:cstheme="minorBidi"/>
-                <w:lang w:eastAsia="da-DK"/>
-              </w:rPr>
-              <w:t>rådata</w:t>
-            </w:r>
-            <w:proofErr w:type="spellEnd"/>
-            <w:r>
-              <w:rPr>
-                <w:rFonts w:asciiTheme="minorHAnsi" w:eastAsiaTheme="minorEastAsia" w:hAnsiTheme="minorHAnsi" w:cstheme="minorBidi"/>
-                <w:lang w:eastAsia="da-DK"/>
-              </w:rPr>
-              <w:t xml:space="preserve"> detekteres</w:t>
+              <w:t>Relevant rådata detekteres</w:t>
             </w:r>
           </w:p>
         </w:tc>
@@ -11194,25 +10502,7 @@
                 <w:b w:val="0"/>
                 <w:lang w:eastAsia="da-DK"/>
               </w:rPr>
-              <w:t xml:space="preserve">Body sender </w:t>
-            </w:r>
-            <w:proofErr w:type="spellStart"/>
-            <w:r>
-              <w:rPr>
-                <w:rFonts w:asciiTheme="minorHAnsi" w:eastAsiaTheme="minorEastAsia" w:hAnsiTheme="minorHAnsi" w:cstheme="minorBidi"/>
-                <w:b w:val="0"/>
-                <w:lang w:eastAsia="da-DK"/>
-              </w:rPr>
-              <w:t>rådata</w:t>
-            </w:r>
-            <w:proofErr w:type="spellEnd"/>
-            <w:r>
-              <w:rPr>
-                <w:rFonts w:asciiTheme="minorHAnsi" w:eastAsiaTheme="minorEastAsia" w:hAnsiTheme="minorHAnsi" w:cstheme="minorBidi"/>
-                <w:b w:val="0"/>
-                <w:lang w:eastAsia="da-DK"/>
-              </w:rPr>
-              <w:t xml:space="preserve"> trådløst til Rock</w:t>
+              <w:t>Body sender rådata trådløst til Rock</w:t>
             </w:r>
           </w:p>
         </w:tc>
@@ -11236,25 +10526,7 @@
                 <w:kern w:val="1"/>
                 <w:lang w:eastAsia="ar-SA"/>
               </w:rPr>
-              <w:t xml:space="preserve">Der testes hvorvidt et signal med </w:t>
-            </w:r>
-            <w:proofErr w:type="spellStart"/>
-            <w:r>
-              <w:rPr>
-                <w:rFonts w:eastAsia="SimSun" w:cs="Calibri"/>
-                <w:kern w:val="1"/>
-                <w:lang w:eastAsia="ar-SA"/>
-              </w:rPr>
-              <w:t>rådata</w:t>
-            </w:r>
-            <w:proofErr w:type="spellEnd"/>
-            <w:r>
-              <w:rPr>
-                <w:rFonts w:eastAsia="SimSun" w:cs="Calibri"/>
-                <w:kern w:val="1"/>
-                <w:lang w:eastAsia="ar-SA"/>
-              </w:rPr>
-              <w:t xml:space="preserve"> afsendes fra Body til Rock jf. modultest af data-afsendelse fra Body og modultest for datamodtagelse for Rock</w:t>
+              <w:t>Der testes hvorvidt et signal med rådata afsendes fra Body til Rock jf. modultest af data-afsendelse fra Body og modultest for datamodtagelse for Rock</w:t>
             </w:r>
           </w:p>
         </w:tc>
@@ -11276,23 +10548,7 @@
                 <w:rFonts w:asciiTheme="minorHAnsi" w:eastAsiaTheme="minorEastAsia" w:hAnsiTheme="minorHAnsi" w:cstheme="minorBidi"/>
                 <w:lang w:eastAsia="da-DK"/>
               </w:rPr>
-              <w:t xml:space="preserve">Signal med </w:t>
-            </w:r>
-            <w:proofErr w:type="spellStart"/>
-            <w:r>
-              <w:rPr>
-                <w:rFonts w:asciiTheme="minorHAnsi" w:eastAsiaTheme="minorEastAsia" w:hAnsiTheme="minorHAnsi" w:cstheme="minorBidi"/>
-                <w:lang w:eastAsia="da-DK"/>
-              </w:rPr>
-              <w:t>rådata</w:t>
-            </w:r>
-            <w:proofErr w:type="spellEnd"/>
-            <w:r>
-              <w:rPr>
-                <w:rFonts w:asciiTheme="minorHAnsi" w:eastAsiaTheme="minorEastAsia" w:hAnsiTheme="minorHAnsi" w:cstheme="minorBidi"/>
-                <w:lang w:eastAsia="da-DK"/>
-              </w:rPr>
-              <w:t xml:space="preserve"> modtages på Rock</w:t>
+              <w:t>Signal med rådata modtages på Rock</w:t>
             </w:r>
           </w:p>
         </w:tc>
@@ -11397,61 +10653,7 @@
                 <w:kern w:val="1"/>
                 <w:lang w:eastAsia="ar-SA"/>
               </w:rPr>
-              <w:t xml:space="preserve">Der testes hvorvidt et signal med </w:t>
-            </w:r>
-            <w:proofErr w:type="spellStart"/>
-            <w:r>
-              <w:rPr>
-                <w:rFonts w:eastAsia="SimSun" w:cs="Calibri"/>
-                <w:kern w:val="1"/>
-                <w:lang w:eastAsia="ar-SA"/>
-              </w:rPr>
-              <w:t>rådata</w:t>
-            </w:r>
-            <w:proofErr w:type="spellEnd"/>
-            <w:r>
-              <w:rPr>
-                <w:rFonts w:eastAsia="SimSun" w:cs="Calibri"/>
-                <w:kern w:val="1"/>
-                <w:lang w:eastAsia="ar-SA"/>
-              </w:rPr>
-              <w:t xml:space="preserve"> </w:t>
-            </w:r>
-            <w:proofErr w:type="spellStart"/>
-            <w:r>
-              <w:rPr>
-                <w:rFonts w:eastAsia="SimSun" w:cs="Calibri"/>
-                <w:kern w:val="1"/>
-                <w:lang w:eastAsia="ar-SA"/>
-              </w:rPr>
-              <w:t>buffes</w:t>
-            </w:r>
-            <w:proofErr w:type="spellEnd"/>
-            <w:r>
-              <w:rPr>
-                <w:rFonts w:eastAsia="SimSun" w:cs="Calibri"/>
-                <w:kern w:val="1"/>
-                <w:lang w:eastAsia="ar-SA"/>
-              </w:rPr>
-              <w:t xml:space="preserve"> på Rock jf. modultest af data-</w:t>
-            </w:r>
-            <w:proofErr w:type="spellStart"/>
-            <w:r>
-              <w:rPr>
-                <w:rFonts w:eastAsia="SimSun" w:cs="Calibri"/>
-                <w:kern w:val="1"/>
-                <w:lang w:eastAsia="ar-SA"/>
-              </w:rPr>
-              <w:t>buffering</w:t>
-            </w:r>
-            <w:proofErr w:type="spellEnd"/>
-            <w:r>
-              <w:rPr>
-                <w:rFonts w:eastAsia="SimSun" w:cs="Calibri"/>
-                <w:kern w:val="1"/>
-                <w:lang w:eastAsia="ar-SA"/>
-              </w:rPr>
-              <w:t xml:space="preserve"> på Rock</w:t>
+              <w:t>Der testes hvorvidt et signal med rådata buffes på Rock jf. modultest af data-buffering på Rock</w:t>
             </w:r>
           </w:p>
         </w:tc>
@@ -11473,39 +10675,7 @@
                 <w:rFonts w:asciiTheme="minorHAnsi" w:eastAsiaTheme="minorEastAsia" w:hAnsiTheme="minorHAnsi"/>
                 <w:lang w:eastAsia="da-DK"/>
               </w:rPr>
-              <w:t xml:space="preserve">Signal med </w:t>
-            </w:r>
-            <w:proofErr w:type="spellStart"/>
-            <w:r>
-              <w:rPr>
-                <w:rFonts w:asciiTheme="minorHAnsi" w:eastAsiaTheme="minorEastAsia" w:hAnsiTheme="minorHAnsi"/>
-                <w:lang w:eastAsia="da-DK"/>
-              </w:rPr>
-              <w:t>rådata</w:t>
-            </w:r>
-            <w:proofErr w:type="spellEnd"/>
-            <w:r>
-              <w:rPr>
-                <w:rFonts w:asciiTheme="minorHAnsi" w:eastAsiaTheme="minorEastAsia" w:hAnsiTheme="minorHAnsi"/>
-                <w:lang w:eastAsia="da-DK"/>
-              </w:rPr>
-              <w:t xml:space="preserve"> </w:t>
-            </w:r>
-            <w:proofErr w:type="spellStart"/>
-            <w:r>
-              <w:rPr>
-                <w:rFonts w:asciiTheme="minorHAnsi" w:eastAsiaTheme="minorEastAsia" w:hAnsiTheme="minorHAnsi"/>
-                <w:lang w:eastAsia="da-DK"/>
-              </w:rPr>
-              <w:t>buffes</w:t>
-            </w:r>
-            <w:proofErr w:type="spellEnd"/>
-            <w:r>
-              <w:rPr>
-                <w:rFonts w:asciiTheme="minorHAnsi" w:eastAsiaTheme="minorEastAsia" w:hAnsiTheme="minorHAnsi"/>
-                <w:lang w:eastAsia="da-DK"/>
-              </w:rPr>
-              <w:t xml:space="preserve"> på Rock</w:t>
+              <w:t>Signal med rådata buffes på Rock</w:t>
             </w:r>
           </w:p>
         </w:tc>
@@ -11561,11 +10731,11 @@
         <w:tblLook w:val="04A0" w:firstRow="1" w:lastRow="0" w:firstColumn="1" w:lastColumn="0" w:noHBand="0" w:noVBand="1"/>
       </w:tblPr>
       <w:tblGrid>
-        <w:gridCol w:w="2258"/>
-        <w:gridCol w:w="2264"/>
-        <w:gridCol w:w="2140"/>
-        <w:gridCol w:w="1559"/>
-        <w:gridCol w:w="1407"/>
+        <w:gridCol w:w="2263"/>
+        <w:gridCol w:w="2268"/>
+        <w:gridCol w:w="2145"/>
+        <w:gridCol w:w="1562"/>
+        <w:gridCol w:w="1408"/>
       </w:tblGrid>
       <w:tr>
         <w:trPr>
@@ -11903,7 +11073,7 @@
     </w:p>
     <w:p>
       <w:pPr>
-        <w:pStyle w:val="Overskrift3"/>
+        <w:pStyle w:val="Heading3"/>
       </w:pPr>
       <w:r>
         <w:lastRenderedPageBreak/>
@@ -11925,27 +11095,7 @@
           <w:szCs w:val="22"/>
           <w:lang w:eastAsia="ar-SA"/>
         </w:rPr>
-        <w:t xml:space="preserve">Mindst ét </w:t>
-      </w:r>
-      <w:proofErr w:type="spellStart"/>
-      <w:r>
-        <w:rPr>
-          <w:rFonts w:asciiTheme="minorHAnsi" w:eastAsia="SimSun" w:hAnsiTheme="minorHAnsi" w:cs="Calibri"/>
-          <w:kern w:val="1"/>
-          <w:szCs w:val="22"/>
-          <w:lang w:eastAsia="ar-SA"/>
-        </w:rPr>
-        <w:t>preset</w:t>
-      </w:r>
-      <w:proofErr w:type="spellEnd"/>
-      <w:r>
-        <w:rPr>
-          <w:rFonts w:asciiTheme="minorHAnsi" w:eastAsia="SimSun" w:hAnsiTheme="minorHAnsi" w:cs="Calibri"/>
-          <w:kern w:val="1"/>
-          <w:szCs w:val="22"/>
-          <w:lang w:eastAsia="ar-SA"/>
-        </w:rPr>
-        <w:t xml:space="preserve"> er konfigureret for den aktuelle sensor</w:t>
+        <w:t>Mindst ét preset er konfigureret for den aktuelle sensor</w:t>
       </w:r>
     </w:p>
     <w:tbl>
@@ -11963,11 +11113,11 @@
         <w:tblLook w:val="04A0" w:firstRow="1" w:lastRow="0" w:firstColumn="1" w:lastColumn="0" w:noHBand="0" w:noVBand="1"/>
       </w:tblPr>
       <w:tblGrid>
-        <w:gridCol w:w="2255"/>
-        <w:gridCol w:w="2278"/>
+        <w:gridCol w:w="2257"/>
+        <w:gridCol w:w="2292"/>
         <w:gridCol w:w="2253"/>
-        <w:gridCol w:w="1457"/>
-        <w:gridCol w:w="1385"/>
+        <w:gridCol w:w="1483"/>
+        <w:gridCol w:w="1390"/>
       </w:tblGrid>
       <w:tr>
         <w:trPr>
@@ -12295,25 +11445,7 @@
                 <w:b w:val="0"/>
                 <w:lang w:eastAsia="da-DK"/>
               </w:rPr>
-              <w:t xml:space="preserve">Konverteringsmodulet omdanner </w:t>
-            </w:r>
-            <w:proofErr w:type="spellStart"/>
-            <w:r>
-              <w:rPr>
-                <w:rFonts w:asciiTheme="minorHAnsi" w:eastAsiaTheme="minorEastAsia" w:hAnsiTheme="minorHAnsi" w:cstheme="minorBidi"/>
-                <w:b w:val="0"/>
-                <w:lang w:eastAsia="da-DK"/>
-              </w:rPr>
-              <w:t>rådata</w:t>
-            </w:r>
-            <w:proofErr w:type="spellEnd"/>
-            <w:r>
-              <w:rPr>
-                <w:rFonts w:asciiTheme="minorHAnsi" w:eastAsiaTheme="minorEastAsia" w:hAnsiTheme="minorHAnsi" w:cstheme="minorBidi"/>
-                <w:b w:val="0"/>
-                <w:lang w:eastAsia="da-DK"/>
-              </w:rPr>
-              <w:t xml:space="preserve"> til MIDI–meddelelser</w:t>
+              <w:t>Konverteringsmodulet omdanner rådata til MIDI–meddelelser</w:t>
             </w:r>
             <w:r>
               <w:rPr>
@@ -12678,7 +11810,7 @@
     <w:p/>
     <w:tbl>
       <w:tblPr>
-        <w:tblStyle w:val="Almindeligtabel2"/>
+        <w:tblStyle w:val="PlainTable2"/>
         <w:tblW w:w="0" w:type="auto"/>
         <w:tblBorders>
           <w:top w:val="single" w:sz="4" w:space="0" w:color="auto"/>
@@ -12895,15 +12027,7 @@
                 <w:szCs w:val="22"/>
                 <w:lang w:eastAsia="da-DK"/>
               </w:rPr>
-              <w:t>Punkt 1</w:t>
-            </w:r>
-            <w:r>
-              <w:rPr>
-                <w:rFonts w:asciiTheme="minorHAnsi" w:eastAsiaTheme="minorEastAsia" w:hAnsiTheme="minorHAnsi" w:cstheme="minorBidi"/>
-                <w:szCs w:val="22"/>
-                <w:lang w:eastAsia="da-DK"/>
-              </w:rPr>
-              <w:t>.a:</w:t>
+              <w:t>Punkt 1.a:</w:t>
             </w:r>
             <w:r>
               <w:rPr>
@@ -12948,16 +12072,7 @@
                 <w:szCs w:val="22"/>
                 <w:lang w:eastAsia="ar-SA"/>
               </w:rPr>
-              <w:t>Forbindelsen mellem Body og Rock afbryde</w:t>
-            </w:r>
-            <w:r>
-              <w:rPr>
-                <w:rFonts w:eastAsia="SimSun" w:cs="Calibri"/>
-                <w:kern w:val="1"/>
-                <w:szCs w:val="22"/>
-                <w:lang w:eastAsia="ar-SA"/>
-              </w:rPr>
-              <w:t>s inden aflæsning af data</w:t>
+              <w:t>Forbindelsen mellem Body og Rock afbrydes inden aflæsning af data</w:t>
             </w:r>
           </w:p>
         </w:tc>
@@ -13174,7 +12289,7 @@
     </w:p>
     <w:p>
       <w:pPr>
-        <w:pStyle w:val="Overskrift3"/>
+        <w:pStyle w:val="Heading3"/>
       </w:pPr>
       <w:r>
         <w:lastRenderedPageBreak/>
@@ -13208,15 +12323,7 @@
           <w:rFonts w:asciiTheme="minorHAnsi" w:hAnsiTheme="minorHAnsi"/>
           <w:szCs w:val="22"/>
         </w:rPr>
-        <w:t xml:space="preserve"> </w:t>
-      </w:r>
-      <w:proofErr w:type="spellStart"/>
-      <w:r>
-        <w:rPr>
-          <w:rFonts w:asciiTheme="minorHAnsi" w:hAnsiTheme="minorHAnsi"/>
-          <w:szCs w:val="22"/>
-        </w:rPr>
-        <w:t>preset</w:t>
+        <w:t xml:space="preserve"> preset</w:t>
       </w:r>
       <w:r>
         <w:rPr>
@@ -13225,7 +12332,6 @@
         </w:rPr>
         <w:t>s</w:t>
       </w:r>
-      <w:proofErr w:type="spellEnd"/>
       <w:r>
         <w:rPr>
           <w:rFonts w:asciiTheme="minorHAnsi" w:hAnsiTheme="minorHAnsi"/>
@@ -13259,24 +12365,8 @@
         <w:rPr>
           <w:bCs/>
         </w:rPr>
-        <w:t xml:space="preserve">Testspecifikationen tilføjes efter næste </w:t>
+        <w:t>Testspecifikationen tilføjes efter næste Scrum-sprint.</w:t>
       </w:r>
-      <w:proofErr w:type="spellStart"/>
-      <w:r>
-        <w:rPr>
-          <w:bCs/>
-        </w:rPr>
-        <w:t>Scrum</w:t>
-      </w:r>
-      <w:proofErr w:type="spellEnd"/>
-      <w:r>
-        <w:rPr>
-          <w:bCs/>
-        </w:rPr>
-        <w:t>-sprint.</w:t>
-      </w:r>
-      <w:bookmarkStart w:id="1" w:name="_GoBack"/>
-      <w:bookmarkEnd w:id="1"/>
     </w:p>
     <w:tbl>
       <w:tblPr>
@@ -13631,29 +12721,7 @@
                 <w:szCs w:val="22"/>
                 <w:lang w:eastAsia="ar-SA"/>
               </w:rPr>
-              <w:t xml:space="preserve">Lydmodulet læser det valgte </w:t>
-            </w:r>
-            <w:proofErr w:type="spellStart"/>
-            <w:r>
-              <w:rPr>
-                <w:rFonts w:eastAsia="SimSun" w:cs="Calibri"/>
-                <w:b w:val="0"/>
-                <w:kern w:val="1"/>
-                <w:szCs w:val="22"/>
-                <w:lang w:eastAsia="ar-SA"/>
-              </w:rPr>
-              <w:t>preset</w:t>
-            </w:r>
-            <w:proofErr w:type="spellEnd"/>
-            <w:r>
-              <w:rPr>
-                <w:rFonts w:eastAsia="SimSun" w:cs="Calibri"/>
-                <w:b w:val="0"/>
-                <w:kern w:val="1"/>
-                <w:szCs w:val="22"/>
-                <w:lang w:eastAsia="ar-SA"/>
-              </w:rPr>
-              <w:t xml:space="preserve"> fra </w:t>
+              <w:t xml:space="preserve">Lydmodulet læser det valgte preset fra </w:t>
             </w:r>
             <w:r>
               <w:rPr>
@@ -13673,29 +12741,7 @@
                 <w:szCs w:val="22"/>
                 <w:lang w:eastAsia="ar-SA"/>
               </w:rPr>
-              <w:t xml:space="preserve">4 (Indstil </w:t>
-            </w:r>
-            <w:proofErr w:type="spellStart"/>
-            <w:r>
-              <w:rPr>
-                <w:rFonts w:eastAsia="SimSun" w:cs="Calibri"/>
-                <w:b w:val="0"/>
-                <w:kern w:val="1"/>
-                <w:szCs w:val="22"/>
-                <w:lang w:eastAsia="ar-SA"/>
-              </w:rPr>
-              <w:t>presets</w:t>
-            </w:r>
-            <w:proofErr w:type="spellEnd"/>
-            <w:r>
-              <w:rPr>
-                <w:rFonts w:eastAsia="SimSun" w:cs="Calibri"/>
-                <w:b w:val="0"/>
-                <w:kern w:val="1"/>
-                <w:szCs w:val="22"/>
-                <w:lang w:eastAsia="ar-SA"/>
-              </w:rPr>
-              <w:t>)</w:t>
+              <w:t>4 (Indstil presets)</w:t>
             </w:r>
           </w:p>
           <w:p>
@@ -14076,29 +13122,7 @@
                 <w:szCs w:val="22"/>
                 <w:lang w:eastAsia="ar-SA"/>
               </w:rPr>
-              <w:t xml:space="preserve">Den valgte lydfil manipuleres i overensstemmelse med det indkommende MIDI-signal. (LFO, </w:t>
-            </w:r>
-            <w:proofErr w:type="spellStart"/>
-            <w:r>
-              <w:rPr>
-                <w:rFonts w:eastAsia="SimSun" w:cs="Calibri"/>
-                <w:b w:val="0"/>
-                <w:kern w:val="1"/>
-                <w:szCs w:val="22"/>
-                <w:lang w:eastAsia="ar-SA"/>
-              </w:rPr>
-              <w:t>pitch</w:t>
-            </w:r>
-            <w:proofErr w:type="spellEnd"/>
-            <w:r>
-              <w:rPr>
-                <w:rFonts w:eastAsia="SimSun" w:cs="Calibri"/>
-                <w:b w:val="0"/>
-                <w:kern w:val="1"/>
-                <w:szCs w:val="22"/>
-                <w:lang w:eastAsia="ar-SA"/>
-              </w:rPr>
-              <w:t>, volumen, tænd, sluk, eller lignende)</w:t>
+              <w:t>Den valgte lydfil manipuleres i overensstemmelse med det indkommende MIDI-signal. (LFO, pitch, volumen, tænd, sluk, eller lignende)</w:t>
             </w:r>
           </w:p>
           <w:p>
@@ -14327,7 +13351,7 @@
 </file>
 
 <file path=word/numbering.xml><?xml version="1.0" encoding="utf-8"?>
-<w:numbering xmlns:wpc="http://schemas.microsoft.com/office/word/2010/wordprocessingCanvas" xmlns:mc="http://schemas.openxmlformats.org/markup-compatibility/2006" xmlns:o="urn:schemas-microsoft-com:office:office" xmlns:r="http://schemas.openxmlformats.org/officeDocument/2006/relationships" xmlns:m="http://schemas.openxmlformats.org/officeDocument/2006/math" xmlns:v="urn:schemas-microsoft-com:vml" xmlns:wp14="http://schemas.microsoft.com/office/word/2010/wordprocessingDrawing" xmlns:wp="http://schemas.openxmlformats.org/drawingml/2006/wordprocessingDrawing" xmlns:w10="urn:schemas-microsoft-com:office:word" xmlns:w="http://schemas.openxmlformats.org/wordprocessingml/2006/main" xmlns:w14="http://schemas.microsoft.com/office/word/2010/wordml" xmlns:w15="http://schemas.microsoft.com/office/word/2012/wordml" xmlns:wpg="http://schemas.microsoft.com/office/word/2010/wordprocessingGroup" xmlns:wpi="http://schemas.microsoft.com/office/word/2010/wordprocessingInk" xmlns:wne="http://schemas.microsoft.com/office/word/2006/wordml" xmlns:wps="http://schemas.microsoft.com/office/word/2010/wordprocessingShape" mc:Ignorable="w14 w15 wp14">
+<w:numbering xmlns:wpc="http://schemas.microsoft.com/office/word/2010/wordprocessingCanvas" xmlns:mc="http://schemas.openxmlformats.org/markup-compatibility/2006" xmlns:o="urn:schemas-microsoft-com:office:office" xmlns:r="http://schemas.openxmlformats.org/officeDocument/2006/relationships" xmlns:m="http://schemas.openxmlformats.org/officeDocument/2006/math" xmlns:v="urn:schemas-microsoft-com:vml" xmlns:wp14="http://schemas.microsoft.com/office/word/2010/wordprocessingDrawing" xmlns:wp="http://schemas.openxmlformats.org/drawingml/2006/wordprocessingDrawing" xmlns:w10="urn:schemas-microsoft-com:office:word" xmlns:w="http://schemas.openxmlformats.org/wordprocessingml/2006/main" xmlns:w14="http://schemas.microsoft.com/office/word/2010/wordml" xmlns:wpg="http://schemas.microsoft.com/office/word/2010/wordprocessingGroup" xmlns:wpi="http://schemas.microsoft.com/office/word/2010/wordprocessingInk" xmlns:wne="http://schemas.microsoft.com/office/word/2006/wordml" xmlns:wps="http://schemas.microsoft.com/office/word/2010/wordprocessingShape" mc:Ignorable="w14 wp14">
   <w:abstractNum w:abstractNumId="0">
     <w:nsid w:val="2544640E"/>
     <w:multiLevelType w:val="multilevel"/>
@@ -14456,7 +13480,7 @@
 </file>
 
 <file path=word/styles.xml><?xml version="1.0" encoding="utf-8"?>
-<w:styles xmlns:mc="http://schemas.openxmlformats.org/markup-compatibility/2006" xmlns:r="http://schemas.openxmlformats.org/officeDocument/2006/relationships" xmlns:w="http://schemas.openxmlformats.org/wordprocessingml/2006/main" xmlns:w14="http://schemas.microsoft.com/office/word/2010/wordml" xmlns:w15="http://schemas.microsoft.com/office/word/2012/wordml" mc:Ignorable="w14 w15">
+<w:styles xmlns:mc="http://schemas.openxmlformats.org/markup-compatibility/2006" xmlns:r="http://schemas.openxmlformats.org/officeDocument/2006/relationships" xmlns:w="http://schemas.openxmlformats.org/wordprocessingml/2006/main" xmlns:w14="http://schemas.microsoft.com/office/word/2010/wordml" mc:Ignorable="w14">
   <w:docDefaults>
     <w:rPrDefault>
       <w:rPr>
@@ -14472,378 +13496,144 @@
       </w:pPr>
     </w:pPrDefault>
   </w:docDefaults>
-  <w:latentStyles w:defLockedState="0" w:defUIPriority="99" w:defSemiHidden="0" w:defUnhideWhenUsed="0" w:defQFormat="0" w:count="371">
-    <w:lsdException w:name="Normal" w:uiPriority="0" w:qFormat="1"/>
-    <w:lsdException w:name="heading 1" w:uiPriority="9" w:qFormat="1"/>
-    <w:lsdException w:name="heading 2" w:semiHidden="1" w:uiPriority="9" w:unhideWhenUsed="1" w:qFormat="1"/>
-    <w:lsdException w:name="heading 3" w:semiHidden="1" w:uiPriority="9" w:unhideWhenUsed="1" w:qFormat="1"/>
-    <w:lsdException w:name="heading 4" w:semiHidden="1" w:uiPriority="9" w:unhideWhenUsed="1" w:qFormat="1"/>
-    <w:lsdException w:name="heading 5" w:semiHidden="1" w:uiPriority="9" w:unhideWhenUsed="1" w:qFormat="1"/>
-    <w:lsdException w:name="heading 6" w:semiHidden="1" w:uiPriority="9" w:unhideWhenUsed="1" w:qFormat="1"/>
-    <w:lsdException w:name="heading 7" w:semiHidden="1" w:uiPriority="9" w:unhideWhenUsed="1" w:qFormat="1"/>
-    <w:lsdException w:name="heading 8" w:semiHidden="1" w:uiPriority="9" w:unhideWhenUsed="1" w:qFormat="1"/>
-    <w:lsdException w:name="heading 9" w:semiHidden="1" w:uiPriority="9" w:unhideWhenUsed="1" w:qFormat="1"/>
-    <w:lsdException w:name="index 1" w:semiHidden="1" w:unhideWhenUsed="1"/>
-    <w:lsdException w:name="index 2" w:semiHidden="1" w:unhideWhenUsed="1"/>
-    <w:lsdException w:name="index 3" w:semiHidden="1" w:unhideWhenUsed="1"/>
-    <w:lsdException w:name="index 4" w:semiHidden="1" w:unhideWhenUsed="1"/>
-    <w:lsdException w:name="index 5" w:semiHidden="1" w:unhideWhenUsed="1"/>
-    <w:lsdException w:name="index 6" w:semiHidden="1" w:unhideWhenUsed="1"/>
-    <w:lsdException w:name="index 7" w:semiHidden="1" w:unhideWhenUsed="1"/>
-    <w:lsdException w:name="index 8" w:semiHidden="1" w:unhideWhenUsed="1"/>
-    <w:lsdException w:name="index 9" w:semiHidden="1" w:unhideWhenUsed="1"/>
-    <w:lsdException w:name="toc 1" w:semiHidden="1" w:uiPriority="39" w:unhideWhenUsed="1"/>
-    <w:lsdException w:name="toc 2" w:semiHidden="1" w:uiPriority="39" w:unhideWhenUsed="1"/>
-    <w:lsdException w:name="toc 3" w:semiHidden="1" w:uiPriority="39" w:unhideWhenUsed="1"/>
-    <w:lsdException w:name="toc 4" w:semiHidden="1" w:uiPriority="39" w:unhideWhenUsed="1"/>
-    <w:lsdException w:name="toc 5" w:semiHidden="1" w:uiPriority="39" w:unhideWhenUsed="1"/>
-    <w:lsdException w:name="toc 6" w:semiHidden="1" w:uiPriority="39" w:unhideWhenUsed="1"/>
-    <w:lsdException w:name="toc 7" w:semiHidden="1" w:uiPriority="39" w:unhideWhenUsed="1"/>
-    <w:lsdException w:name="toc 8" w:semiHidden="1" w:uiPriority="39" w:unhideWhenUsed="1"/>
-    <w:lsdException w:name="toc 9" w:semiHidden="1" w:uiPriority="39" w:unhideWhenUsed="1"/>
-    <w:lsdException w:name="Normal Indent" w:semiHidden="1" w:unhideWhenUsed="1"/>
-    <w:lsdException w:name="footnote text" w:semiHidden="1" w:unhideWhenUsed="1"/>
-    <w:lsdException w:name="annotation text" w:semiHidden="1" w:unhideWhenUsed="1"/>
-    <w:lsdException w:name="header" w:semiHidden="1" w:unhideWhenUsed="1"/>
-    <w:lsdException w:name="footer" w:semiHidden="1" w:unhideWhenUsed="1"/>
-    <w:lsdException w:name="index heading" w:semiHidden="1" w:unhideWhenUsed="1"/>
-    <w:lsdException w:name="caption" w:semiHidden="1" w:uiPriority="35" w:unhideWhenUsed="1" w:qFormat="1"/>
-    <w:lsdException w:name="table of figures" w:semiHidden="1" w:unhideWhenUsed="1"/>
-    <w:lsdException w:name="envelope address" w:semiHidden="1" w:unhideWhenUsed="1"/>
-    <w:lsdException w:name="envelope return" w:semiHidden="1" w:unhideWhenUsed="1"/>
-    <w:lsdException w:name="footnote reference" w:semiHidden="1" w:unhideWhenUsed="1"/>
-    <w:lsdException w:name="annotation reference" w:semiHidden="1" w:unhideWhenUsed="1"/>
-    <w:lsdException w:name="line number" w:semiHidden="1" w:unhideWhenUsed="1"/>
-    <w:lsdException w:name="page number" w:semiHidden="1" w:unhideWhenUsed="1"/>
-    <w:lsdException w:name="endnote reference" w:semiHidden="1" w:unhideWhenUsed="1"/>
-    <w:lsdException w:name="endnote text" w:semiHidden="1" w:unhideWhenUsed="1"/>
-    <w:lsdException w:name="table of authorities" w:semiHidden="1" w:unhideWhenUsed="1"/>
-    <w:lsdException w:name="macro" w:semiHidden="1" w:unhideWhenUsed="1"/>
-    <w:lsdException w:name="toa heading" w:semiHidden="1" w:unhideWhenUsed="1"/>
-    <w:lsdException w:name="List" w:semiHidden="1" w:unhideWhenUsed="1"/>
-    <w:lsdException w:name="List Bullet" w:semiHidden="1" w:unhideWhenUsed="1"/>
-    <w:lsdException w:name="List Number" w:semiHidden="1" w:unhideWhenUsed="1"/>
-    <w:lsdException w:name="List 2" w:semiHidden="1" w:unhideWhenUsed="1"/>
-    <w:lsdException w:name="List 3" w:semiHidden="1" w:unhideWhenUsed="1"/>
-    <w:lsdException w:name="List 4" w:semiHidden="1" w:unhideWhenUsed="1"/>
-    <w:lsdException w:name="List 5" w:semiHidden="1" w:unhideWhenUsed="1"/>
-    <w:lsdException w:name="List Bullet 2" w:semiHidden="1" w:unhideWhenUsed="1"/>
-    <w:lsdException w:name="List Bullet 3" w:semiHidden="1" w:unhideWhenUsed="1"/>
-    <w:lsdException w:name="List Bullet 4" w:semiHidden="1" w:unhideWhenUsed="1"/>
-    <w:lsdException w:name="List Bullet 5" w:semiHidden="1" w:unhideWhenUsed="1"/>
-    <w:lsdException w:name="List Number 2" w:semiHidden="1" w:unhideWhenUsed="1"/>
-    <w:lsdException w:name="List Number 3" w:semiHidden="1" w:unhideWhenUsed="1"/>
-    <w:lsdException w:name="List Number 4" w:semiHidden="1" w:unhideWhenUsed="1"/>
-    <w:lsdException w:name="List Number 5" w:semiHidden="1" w:unhideWhenUsed="1"/>
-    <w:lsdException w:name="Title" w:uiPriority="10" w:qFormat="1"/>
-    <w:lsdException w:name="Closing" w:semiHidden="1" w:unhideWhenUsed="1"/>
-    <w:lsdException w:name="Signature" w:semiHidden="1" w:unhideWhenUsed="1"/>
-    <w:lsdException w:name="Default Paragraph Font" w:semiHidden="1" w:uiPriority="1" w:unhideWhenUsed="1"/>
-    <w:lsdException w:name="Body Text" w:semiHidden="1" w:unhideWhenUsed="1"/>
-    <w:lsdException w:name="Body Text Indent" w:semiHidden="1" w:unhideWhenUsed="1"/>
-    <w:lsdException w:name="List Continue" w:semiHidden="1" w:unhideWhenUsed="1"/>
-    <w:lsdException w:name="List Continue 2" w:semiHidden="1" w:unhideWhenUsed="1"/>
-    <w:lsdException w:name="List Continue 3" w:semiHidden="1" w:unhideWhenUsed="1"/>
-    <w:lsdException w:name="List Continue 4" w:semiHidden="1" w:unhideWhenUsed="1"/>
-    <w:lsdException w:name="List Continue 5" w:semiHidden="1" w:unhideWhenUsed="1"/>
-    <w:lsdException w:name="Message Header" w:semiHidden="1" w:unhideWhenUsed="1"/>
-    <w:lsdException w:name="Subtitle" w:uiPriority="11" w:qFormat="1"/>
-    <w:lsdException w:name="Salutation" w:semiHidden="1" w:unhideWhenUsed="1"/>
-    <w:lsdException w:name="Date" w:semiHidden="1" w:unhideWhenUsed="1"/>
-    <w:lsdException w:name="Body Text First Indent" w:semiHidden="1" w:unhideWhenUsed="1"/>
-    <w:lsdException w:name="Body Text First Indent 2" w:semiHidden="1" w:unhideWhenUsed="1"/>
-    <w:lsdException w:name="Note Heading" w:semiHidden="1" w:unhideWhenUsed="1"/>
-    <w:lsdException w:name="Body Text 2" w:semiHidden="1" w:unhideWhenUsed="1"/>
-    <w:lsdException w:name="Body Text 3" w:semiHidden="1" w:unhideWhenUsed="1"/>
-    <w:lsdException w:name="Body Text Indent 2" w:semiHidden="1" w:unhideWhenUsed="1"/>
-    <w:lsdException w:name="Body Text Indent 3" w:semiHidden="1" w:unhideWhenUsed="1"/>
-    <w:lsdException w:name="Block Text" w:semiHidden="1" w:unhideWhenUsed="1"/>
-    <w:lsdException w:name="Hyperlink" w:semiHidden="1" w:unhideWhenUsed="1"/>
-    <w:lsdException w:name="FollowedHyperlink" w:semiHidden="1" w:unhideWhenUsed="1"/>
-    <w:lsdException w:name="Strong" w:uiPriority="22" w:qFormat="1"/>
-    <w:lsdException w:name="Emphasis" w:uiPriority="20" w:qFormat="1"/>
-    <w:lsdException w:name="Document Map" w:semiHidden="1" w:unhideWhenUsed="1"/>
-    <w:lsdException w:name="Plain Text" w:semiHidden="1" w:unhideWhenUsed="1"/>
-    <w:lsdException w:name="E-mail Signature" w:semiHidden="1" w:unhideWhenUsed="1"/>
-    <w:lsdException w:name="HTML Top of Form" w:semiHidden="1" w:unhideWhenUsed="1"/>
-    <w:lsdException w:name="HTML Bottom of Form" w:semiHidden="1" w:unhideWhenUsed="1"/>
-    <w:lsdException w:name="Normal (Web)" w:semiHidden="1" w:unhideWhenUsed="1"/>
-    <w:lsdException w:name="HTML Acronym" w:semiHidden="1" w:unhideWhenUsed="1"/>
-    <w:lsdException w:name="HTML Address" w:semiHidden="1" w:unhideWhenUsed="1"/>
-    <w:lsdException w:name="HTML Cite" w:semiHidden="1" w:unhideWhenUsed="1"/>
-    <w:lsdException w:name="HTML Code" w:semiHidden="1" w:unhideWhenUsed="1"/>
-    <w:lsdException w:name="HTML Definition" w:semiHidden="1" w:unhideWhenUsed="1"/>
-    <w:lsdException w:name="HTML Keyboard" w:semiHidden="1" w:unhideWhenUsed="1"/>
-    <w:lsdException w:name="HTML Preformatted" w:semiHidden="1" w:unhideWhenUsed="1"/>
-    <w:lsdException w:name="HTML Sample" w:semiHidden="1" w:unhideWhenUsed="1"/>
-    <w:lsdException w:name="HTML Typewriter" w:semiHidden="1" w:unhideWhenUsed="1"/>
-    <w:lsdException w:name="HTML Variable" w:semiHidden="1" w:unhideWhenUsed="1"/>
-    <w:lsdException w:name="Normal Table" w:semiHidden="1" w:unhideWhenUsed="1"/>
-    <w:lsdException w:name="annotation subject" w:semiHidden="1" w:unhideWhenUsed="1"/>
-    <w:lsdException w:name="No List" w:semiHidden="1" w:unhideWhenUsed="1"/>
-    <w:lsdException w:name="Outline List 1" w:semiHidden="1" w:unhideWhenUsed="1"/>
-    <w:lsdException w:name="Outline List 2" w:semiHidden="1" w:unhideWhenUsed="1"/>
-    <w:lsdException w:name="Outline List 3" w:semiHidden="1" w:unhideWhenUsed="1"/>
-    <w:lsdException w:name="Table Simple 1" w:semiHidden="1" w:unhideWhenUsed="1"/>
-    <w:lsdException w:name="Table Simple 2" w:semiHidden="1" w:unhideWhenUsed="1"/>
-    <w:lsdException w:name="Table Simple 3" w:semiHidden="1" w:unhideWhenUsed="1"/>
-    <w:lsdException w:name="Table Classic 1" w:semiHidden="1" w:unhideWhenUsed="1"/>
-    <w:lsdException w:name="Table Classic 2" w:semiHidden="1" w:unhideWhenUsed="1"/>
-    <w:lsdException w:name="Table Classic 3" w:semiHidden="1" w:unhideWhenUsed="1"/>
-    <w:lsdException w:name="Table Classic 4" w:semiHidden="1" w:unhideWhenUsed="1"/>
-    <w:lsdException w:name="Table Colorful 1" w:semiHidden="1" w:unhideWhenUsed="1"/>
-    <w:lsdException w:name="Table Colorful 2" w:semiHidden="1" w:unhideWhenUsed="1"/>
-    <w:lsdException w:name="Table Colorful 3" w:semiHidden="1" w:unhideWhenUsed="1"/>
-    <w:lsdException w:name="Table Columns 1" w:semiHidden="1" w:unhideWhenUsed="1"/>
-    <w:lsdException w:name="Table Columns 2" w:semiHidden="1" w:unhideWhenUsed="1"/>
-    <w:lsdException w:name="Table Columns 3" w:semiHidden="1" w:unhideWhenUsed="1"/>
-    <w:lsdException w:name="Table Columns 4" w:semiHidden="1" w:unhideWhenUsed="1"/>
-    <w:lsdException w:name="Table Columns 5" w:semiHidden="1" w:unhideWhenUsed="1"/>
-    <w:lsdException w:name="Table Grid 1" w:semiHidden="1" w:unhideWhenUsed="1"/>
-    <w:lsdException w:name="Table Grid 2" w:semiHidden="1" w:unhideWhenUsed="1"/>
-    <w:lsdException w:name="Table Grid 3" w:semiHidden="1" w:unhideWhenUsed="1"/>
-    <w:lsdException w:name="Table Grid 4" w:semiHidden="1" w:unhideWhenUsed="1"/>
-    <w:lsdException w:name="Table Grid 5" w:semiHidden="1" w:unhideWhenUsed="1"/>
-    <w:lsdException w:name="Table Grid 6" w:semiHidden="1" w:unhideWhenUsed="1"/>
-    <w:lsdException w:name="Table Grid 7" w:semiHidden="1" w:unhideWhenUsed="1"/>
-    <w:lsdException w:name="Table Grid 8" w:semiHidden="1" w:unhideWhenUsed="1"/>
-    <w:lsdException w:name="Table List 1" w:semiHidden="1" w:unhideWhenUsed="1"/>
-    <w:lsdException w:name="Table List 2" w:semiHidden="1" w:unhideWhenUsed="1"/>
-    <w:lsdException w:name="Table List 3" w:semiHidden="1" w:unhideWhenUsed="1"/>
-    <w:lsdException w:name="Table List 4" w:semiHidden="1" w:unhideWhenUsed="1"/>
-    <w:lsdException w:name="Table List 5" w:semiHidden="1" w:unhideWhenUsed="1"/>
-    <w:lsdException w:name="Table List 6" w:semiHidden="1" w:unhideWhenUsed="1"/>
-    <w:lsdException w:name="Table List 7" w:semiHidden="1" w:unhideWhenUsed="1"/>
-    <w:lsdException w:name="Table List 8" w:semiHidden="1" w:unhideWhenUsed="1"/>
-    <w:lsdException w:name="Table 3D effects 1" w:semiHidden="1" w:unhideWhenUsed="1"/>
-    <w:lsdException w:name="Table 3D effects 2" w:semiHidden="1" w:unhideWhenUsed="1"/>
-    <w:lsdException w:name="Table 3D effects 3" w:semiHidden="1" w:unhideWhenUsed="1"/>
-    <w:lsdException w:name="Table Contemporary" w:semiHidden="1" w:unhideWhenUsed="1"/>
-    <w:lsdException w:name="Table Elegant" w:semiHidden="1" w:unhideWhenUsed="1"/>
-    <w:lsdException w:name="Table Professional" w:semiHidden="1" w:unhideWhenUsed="1"/>
-    <w:lsdException w:name="Table Subtle 1" w:semiHidden="1" w:unhideWhenUsed="1"/>
-    <w:lsdException w:name="Table Subtle 2" w:semiHidden="1" w:unhideWhenUsed="1"/>
-    <w:lsdException w:name="Table Web 1" w:semiHidden="1" w:unhideWhenUsed="1"/>
-    <w:lsdException w:name="Table Web 2" w:semiHidden="1" w:unhideWhenUsed="1"/>
-    <w:lsdException w:name="Table Web 3" w:semiHidden="1" w:unhideWhenUsed="1"/>
-    <w:lsdException w:name="Balloon Text" w:semiHidden="1" w:unhideWhenUsed="1"/>
-    <w:lsdException w:name="Table Grid" w:uiPriority="39"/>
-    <w:lsdException w:name="Table Theme" w:semiHidden="1" w:unhideWhenUsed="1"/>
-    <w:lsdException w:name="Placeholder Text" w:semiHidden="1"/>
-    <w:lsdException w:name="No Spacing" w:uiPriority="1" w:qFormat="1"/>
-    <w:lsdException w:name="Light Shading" w:uiPriority="60"/>
-    <w:lsdException w:name="Light List" w:uiPriority="61"/>
-    <w:lsdException w:name="Light Grid" w:uiPriority="62"/>
-    <w:lsdException w:name="Medium Shading 1" w:uiPriority="63"/>
-    <w:lsdException w:name="Medium Shading 2" w:uiPriority="64"/>
-    <w:lsdException w:name="Medium List 1" w:uiPriority="65"/>
-    <w:lsdException w:name="Medium List 2" w:uiPriority="66"/>
-    <w:lsdException w:name="Medium Grid 1" w:uiPriority="67"/>
-    <w:lsdException w:name="Medium Grid 2" w:uiPriority="68"/>
-    <w:lsdException w:name="Medium Grid 3" w:uiPriority="69"/>
-    <w:lsdException w:name="Dark List" w:uiPriority="70"/>
-    <w:lsdException w:name="Colorful Shading" w:uiPriority="71"/>
-    <w:lsdException w:name="Colorful List" w:uiPriority="72"/>
-    <w:lsdException w:name="Colorful Grid" w:uiPriority="73"/>
-    <w:lsdException w:name="Light Shading Accent 1" w:uiPriority="60"/>
-    <w:lsdException w:name="Light List Accent 1" w:uiPriority="61"/>
-    <w:lsdException w:name="Light Grid Accent 1" w:uiPriority="62"/>
-    <w:lsdException w:name="Medium Shading 1 Accent 1" w:uiPriority="63"/>
-    <w:lsdException w:name="Medium Shading 2 Accent 1" w:uiPriority="64"/>
-    <w:lsdException w:name="Medium List 1 Accent 1" w:uiPriority="65"/>
-    <w:lsdException w:name="Revision" w:semiHidden="1"/>
-    <w:lsdException w:name="List Paragraph" w:uiPriority="34" w:qFormat="1"/>
-    <w:lsdException w:name="Quote" w:uiPriority="29" w:qFormat="1"/>
-    <w:lsdException w:name="Intense Quote" w:uiPriority="30" w:qFormat="1"/>
-    <w:lsdException w:name="Medium List 2 Accent 1" w:uiPriority="66"/>
-    <w:lsdException w:name="Medium Grid 1 Accent 1" w:uiPriority="67"/>
-    <w:lsdException w:name="Medium Grid 2 Accent 1" w:uiPriority="68"/>
-    <w:lsdException w:name="Medium Grid 3 Accent 1" w:uiPriority="69"/>
-    <w:lsdException w:name="Dark List Accent 1" w:uiPriority="70"/>
-    <w:lsdException w:name="Colorful Shading Accent 1" w:uiPriority="71"/>
-    <w:lsdException w:name="Colorful List Accent 1" w:uiPriority="72"/>
-    <w:lsdException w:name="Colorful Grid Accent 1" w:uiPriority="73"/>
-    <w:lsdException w:name="Light Shading Accent 2" w:uiPriority="60"/>
-    <w:lsdException w:name="Light List Accent 2" w:uiPriority="61"/>
-    <w:lsdException w:name="Light Grid Accent 2" w:uiPriority="62"/>
-    <w:lsdException w:name="Medium Shading 1 Accent 2" w:uiPriority="63"/>
-    <w:lsdException w:name="Medium Shading 2 Accent 2" w:uiPriority="64"/>
-    <w:lsdException w:name="Medium List 1 Accent 2" w:uiPriority="65"/>
-    <w:lsdException w:name="Medium List 2 Accent 2" w:uiPriority="66"/>
-    <w:lsdException w:name="Medium Grid 1 Accent 2" w:uiPriority="67"/>
-    <w:lsdException w:name="Medium Grid 2 Accent 2" w:uiPriority="68"/>
-    <w:lsdException w:name="Medium Grid 3 Accent 2" w:uiPriority="69"/>
-    <w:lsdException w:name="Dark List Accent 2" w:uiPriority="70"/>
-    <w:lsdException w:name="Colorful Shading Accent 2" w:uiPriority="71"/>
-    <w:lsdException w:name="Colorful List Accent 2" w:uiPriority="72"/>
-    <w:lsdException w:name="Colorful Grid Accent 2" w:uiPriority="73"/>
-    <w:lsdException w:name="Light Shading Accent 3" w:uiPriority="60"/>
-    <w:lsdException w:name="Light List Accent 3" w:uiPriority="61"/>
-    <w:lsdException w:name="Light Grid Accent 3" w:uiPriority="62"/>
-    <w:lsdException w:name="Medium Shading 1 Accent 3" w:uiPriority="63"/>
-    <w:lsdException w:name="Medium Shading 2 Accent 3" w:uiPriority="64"/>
-    <w:lsdException w:name="Medium List 1 Accent 3" w:uiPriority="65"/>
-    <w:lsdException w:name="Medium List 2 Accent 3" w:uiPriority="66"/>
-    <w:lsdException w:name="Medium Grid 1 Accent 3" w:uiPriority="67"/>
-    <w:lsdException w:name="Medium Grid 2 Accent 3" w:uiPriority="68"/>
-    <w:lsdException w:name="Medium Grid 3 Accent 3" w:uiPriority="69"/>
-    <w:lsdException w:name="Dark List Accent 3" w:uiPriority="70"/>
-    <w:lsdException w:name="Colorful Shading Accent 3" w:uiPriority="71"/>
-    <w:lsdException w:name="Colorful List Accent 3" w:uiPriority="72"/>
-    <w:lsdException w:name="Colorful Grid Accent 3" w:uiPriority="73"/>
-    <w:lsdException w:name="Light Shading Accent 4" w:uiPriority="60"/>
-    <w:lsdException w:name="Light List Accent 4" w:uiPriority="61"/>
-    <w:lsdException w:name="Light Grid Accent 4" w:uiPriority="62"/>
-    <w:lsdException w:name="Medium Shading 1 Accent 4" w:uiPriority="63"/>
-    <w:lsdException w:name="Medium Shading 2 Accent 4" w:uiPriority="64"/>
-    <w:lsdException w:name="Medium List 1 Accent 4" w:uiPriority="65"/>
-    <w:lsdException w:name="Medium List 2 Accent 4" w:uiPriority="66"/>
-    <w:lsdException w:name="Medium Grid 1 Accent 4" w:uiPriority="67"/>
-    <w:lsdException w:name="Medium Grid 2 Accent 4" w:uiPriority="68"/>
-    <w:lsdException w:name="Medium Grid 3 Accent 4" w:uiPriority="69"/>
-    <w:lsdException w:name="Dark List Accent 4" w:uiPriority="70"/>
-    <w:lsdException w:name="Colorful Shading Accent 4" w:uiPriority="71"/>
-    <w:lsdException w:name="Colorful List Accent 4" w:uiPriority="72"/>
-    <w:lsdException w:name="Colorful Grid Accent 4" w:uiPriority="73"/>
-    <w:lsdException w:name="Light Shading Accent 5" w:uiPriority="60"/>
-    <w:lsdException w:name="Light List Accent 5" w:uiPriority="61"/>
-    <w:lsdException w:name="Light Grid Accent 5" w:uiPriority="62"/>
-    <w:lsdException w:name="Medium Shading 1 Accent 5" w:uiPriority="63"/>
-    <w:lsdException w:name="Medium Shading 2 Accent 5" w:uiPriority="64"/>
-    <w:lsdException w:name="Medium List 1 Accent 5" w:uiPriority="65"/>
-    <w:lsdException w:name="Medium List 2 Accent 5" w:uiPriority="66"/>
-    <w:lsdException w:name="Medium Grid 1 Accent 5" w:uiPriority="67"/>
-    <w:lsdException w:name="Medium Grid 2 Accent 5" w:uiPriority="68"/>
-    <w:lsdException w:name="Medium Grid 3 Accent 5" w:uiPriority="69"/>
-    <w:lsdException w:name="Dark List Accent 5" w:uiPriority="70"/>
-    <w:lsdException w:name="Colorful Shading Accent 5" w:uiPriority="71"/>
-    <w:lsdException w:name="Colorful List Accent 5" w:uiPriority="72"/>
-    <w:lsdException w:name="Colorful Grid Accent 5" w:uiPriority="73"/>
-    <w:lsdException w:name="Light Shading Accent 6" w:uiPriority="60"/>
-    <w:lsdException w:name="Light List Accent 6" w:uiPriority="61"/>
-    <w:lsdException w:name="Light Grid Accent 6" w:uiPriority="62"/>
-    <w:lsdException w:name="Medium Shading 1 Accent 6" w:uiPriority="63"/>
-    <w:lsdException w:name="Medium Shading 2 Accent 6" w:uiPriority="64"/>
-    <w:lsdException w:name="Medium List 1 Accent 6" w:uiPriority="65"/>
-    <w:lsdException w:name="Medium List 2 Accent 6" w:uiPriority="66"/>
-    <w:lsdException w:name="Medium Grid 1 Accent 6" w:uiPriority="67"/>
-    <w:lsdException w:name="Medium Grid 2 Accent 6" w:uiPriority="68"/>
-    <w:lsdException w:name="Medium Grid 3 Accent 6" w:uiPriority="69"/>
-    <w:lsdException w:name="Dark List Accent 6" w:uiPriority="70"/>
-    <w:lsdException w:name="Colorful Shading Accent 6" w:uiPriority="71"/>
-    <w:lsdException w:name="Colorful List Accent 6" w:uiPriority="72"/>
-    <w:lsdException w:name="Colorful Grid Accent 6" w:uiPriority="73"/>
-    <w:lsdException w:name="Subtle Emphasis" w:uiPriority="19" w:qFormat="1"/>
-    <w:lsdException w:name="Intense Emphasis" w:uiPriority="21" w:qFormat="1"/>
-    <w:lsdException w:name="Subtle Reference" w:uiPriority="31" w:qFormat="1"/>
-    <w:lsdException w:name="Intense Reference" w:uiPriority="32" w:qFormat="1"/>
-    <w:lsdException w:name="Book Title" w:uiPriority="33" w:qFormat="1"/>
-    <w:lsdException w:name="Bibliography" w:semiHidden="1" w:uiPriority="37" w:unhideWhenUsed="1"/>
-    <w:lsdException w:name="TOC Heading" w:semiHidden="1" w:uiPriority="39" w:unhideWhenUsed="1" w:qFormat="1"/>
-    <w:lsdException w:name="Plain Table 1" w:uiPriority="41"/>
-    <w:lsdException w:name="Plain Table 2" w:uiPriority="42"/>
-    <w:lsdException w:name="Plain Table 3" w:uiPriority="43"/>
-    <w:lsdException w:name="Plain Table 4" w:uiPriority="44"/>
-    <w:lsdException w:name="Plain Table 5" w:uiPriority="45"/>
-    <w:lsdException w:name="Grid Table Light" w:uiPriority="40"/>
-    <w:lsdException w:name="Grid Table 1 Light" w:uiPriority="46"/>
-    <w:lsdException w:name="Grid Table 2" w:uiPriority="47"/>
-    <w:lsdException w:name="Grid Table 3" w:uiPriority="48"/>
-    <w:lsdException w:name="Grid Table 4" w:uiPriority="49"/>
-    <w:lsdException w:name="Grid Table 5 Dark" w:uiPriority="50"/>
-    <w:lsdException w:name="Grid Table 6 Colorful" w:uiPriority="51"/>
-    <w:lsdException w:name="Grid Table 7 Colorful" w:uiPriority="52"/>
-    <w:lsdException w:name="Grid Table 1 Light Accent 1" w:uiPriority="46"/>
-    <w:lsdException w:name="Grid Table 2 Accent 1" w:uiPriority="47"/>
-    <w:lsdException w:name="Grid Table 3 Accent 1" w:uiPriority="48"/>
-    <w:lsdException w:name="Grid Table 4 Accent 1" w:uiPriority="49"/>
-    <w:lsdException w:name="Grid Table 5 Dark Accent 1" w:uiPriority="50"/>
-    <w:lsdException w:name="Grid Table 6 Colorful Accent 1" w:uiPriority="51"/>
-    <w:lsdException w:name="Grid Table 7 Colorful Accent 1" w:uiPriority="52"/>
-    <w:lsdException w:name="Grid Table 1 Light Accent 2" w:uiPriority="46"/>
-    <w:lsdException w:name="Grid Table 2 Accent 2" w:uiPriority="47"/>
-    <w:lsdException w:name="Grid Table 3 Accent 2" w:uiPriority="48"/>
-    <w:lsdException w:name="Grid Table 4 Accent 2" w:uiPriority="49"/>
-    <w:lsdException w:name="Grid Table 5 Dark Accent 2" w:uiPriority="50"/>
-    <w:lsdException w:name="Grid Table 6 Colorful Accent 2" w:uiPriority="51"/>
-    <w:lsdException w:name="Grid Table 7 Colorful Accent 2" w:uiPriority="52"/>
-    <w:lsdException w:name="Grid Table 1 Light Accent 3" w:uiPriority="46"/>
-    <w:lsdException w:name="Grid Table 2 Accent 3" w:uiPriority="47"/>
-    <w:lsdException w:name="Grid Table 3 Accent 3" w:uiPriority="48"/>
-    <w:lsdException w:name="Grid Table 4 Accent 3" w:uiPriority="49"/>
-    <w:lsdException w:name="Grid Table 5 Dark Accent 3" w:uiPriority="50"/>
-    <w:lsdException w:name="Grid Table 6 Colorful Accent 3" w:uiPriority="51"/>
-    <w:lsdException w:name="Grid Table 7 Colorful Accent 3" w:uiPriority="52"/>
-    <w:lsdException w:name="Grid Table 1 Light Accent 4" w:uiPriority="46"/>
-    <w:lsdException w:name="Grid Table 2 Accent 4" w:uiPriority="47"/>
-    <w:lsdException w:name="Grid Table 3 Accent 4" w:uiPriority="48"/>
-    <w:lsdException w:name="Grid Table 4 Accent 4" w:uiPriority="49"/>
-    <w:lsdException w:name="Grid Table 5 Dark Accent 4" w:uiPriority="50"/>
-    <w:lsdException w:name="Grid Table 6 Colorful Accent 4" w:uiPriority="51"/>
-    <w:lsdException w:name="Grid Table 7 Colorful Accent 4" w:uiPriority="52"/>
-    <w:lsdException w:name="Grid Table 1 Light Accent 5" w:uiPriority="46"/>
-    <w:lsdException w:name="Grid Table 2 Accent 5" w:uiPriority="47"/>
-    <w:lsdException w:name="Grid Table 3 Accent 5" w:uiPriority="48"/>
-    <w:lsdException w:name="Grid Table 4 Accent 5" w:uiPriority="49"/>
-    <w:lsdException w:name="Grid Table 5 Dark Accent 5" w:uiPriority="50"/>
-    <w:lsdException w:name="Grid Table 6 Colorful Accent 5" w:uiPriority="51"/>
-    <w:lsdException w:name="Grid Table 7 Colorful Accent 5" w:uiPriority="52"/>
-    <w:lsdException w:name="Grid Table 1 Light Accent 6" w:uiPriority="46"/>
-    <w:lsdException w:name="Grid Table 2 Accent 6" w:uiPriority="47"/>
-    <w:lsdException w:name="Grid Table 3 Accent 6" w:uiPriority="48"/>
-    <w:lsdException w:name="Grid Table 4 Accent 6" w:uiPriority="49"/>
-    <w:lsdException w:name="Grid Table 5 Dark Accent 6" w:uiPriority="50"/>
-    <w:lsdException w:name="Grid Table 6 Colorful Accent 6" w:uiPriority="51"/>
-    <w:lsdException w:name="Grid Table 7 Colorful Accent 6" w:uiPriority="52"/>
-    <w:lsdException w:name="List Table 1 Light" w:uiPriority="46"/>
-    <w:lsdException w:name="List Table 2" w:uiPriority="47"/>
-    <w:lsdException w:name="List Table 3" w:uiPriority="48"/>
-    <w:lsdException w:name="List Table 4" w:uiPriority="49"/>
-    <w:lsdException w:name="List Table 5 Dark" w:uiPriority="50"/>
-    <w:lsdException w:name="List Table 6 Colorful" w:uiPriority="51"/>
-    <w:lsdException w:name="List Table 7 Colorful" w:uiPriority="52"/>
-    <w:lsdException w:name="List Table 1 Light Accent 1" w:uiPriority="46"/>
-    <w:lsdException w:name="List Table 2 Accent 1" w:uiPriority="47"/>
-    <w:lsdException w:name="List Table 3 Accent 1" w:uiPriority="48"/>
-    <w:lsdException w:name="List Table 4 Accent 1" w:uiPriority="49"/>
-    <w:lsdException w:name="List Table 5 Dark Accent 1" w:uiPriority="50"/>
-    <w:lsdException w:name="List Table 6 Colorful Accent 1" w:uiPriority="51"/>
-    <w:lsdException w:name="List Table 7 Colorful Accent 1" w:uiPriority="52"/>
-    <w:lsdException w:name="List Table 1 Light Accent 2" w:uiPriority="46"/>
-    <w:lsdException w:name="List Table 2 Accent 2" w:uiPriority="47"/>
-    <w:lsdException w:name="List Table 3 Accent 2" w:uiPriority="48"/>
-    <w:lsdException w:name="List Table 4 Accent 2" w:uiPriority="49"/>
-    <w:lsdException w:name="List Table 5 Dark Accent 2" w:uiPriority="50"/>
-    <w:lsdException w:name="List Table 6 Colorful Accent 2" w:uiPriority="51"/>
-    <w:lsdException w:name="List Table 7 Colorful Accent 2" w:uiPriority="52"/>
-    <w:lsdException w:name="List Table 1 Light Accent 3" w:uiPriority="46"/>
-    <w:lsdException w:name="List Table 2 Accent 3" w:uiPriority="47"/>
-    <w:lsdException w:name="List Table 3 Accent 3" w:uiPriority="48"/>
-    <w:lsdException w:name="List Table 4 Accent 3" w:uiPriority="49"/>
-    <w:lsdException w:name="List Table 5 Dark Accent 3" w:uiPriority="50"/>
-    <w:lsdException w:name="List Table 6 Colorful Accent 3" w:uiPriority="51"/>
-    <w:lsdException w:name="List Table 7 Colorful Accent 3" w:uiPriority="52"/>
-    <w:lsdException w:name="List Table 1 Light Accent 4" w:uiPriority="46"/>
-    <w:lsdException w:name="List Table 2 Accent 4" w:uiPriority="47"/>
-    <w:lsdException w:name="List Table 3 Accent 4" w:uiPriority="48"/>
-    <w:lsdException w:name="List Table 4 Accent 4" w:uiPriority="49"/>
-    <w:lsdException w:name="List Table 5 Dark Accent 4" w:uiPriority="50"/>
-    <w:lsdException w:name="List Table 6 Colorful Accent 4" w:uiPriority="51"/>
-    <w:lsdException w:name="List Table 7 Colorful Accent 4" w:uiPriority="52"/>
-    <w:lsdException w:name="List Table 1 Light Accent 5" w:uiPriority="46"/>
-    <w:lsdException w:name="List Table 2 Accent 5" w:uiPriority="47"/>
-    <w:lsdException w:name="List Table 3 Accent 5" w:uiPriority="48"/>
-    <w:lsdException w:name="List Table 4 Accent 5" w:uiPriority="49"/>
-    <w:lsdException w:name="List Table 5 Dark Accent 5" w:uiPriority="50"/>
-    <w:lsdException w:name="List Table 6 Colorful Accent 5" w:uiPriority="51"/>
-    <w:lsdException w:name="List Table 7 Colorful Accent 5" w:uiPriority="52"/>
-    <w:lsdException w:name="List Table 1 Light Accent 6" w:uiPriority="46"/>
-    <w:lsdException w:name="List Table 2 Accent 6" w:uiPriority="47"/>
-    <w:lsdException w:name="List Table 3 Accent 6" w:uiPriority="48"/>
-    <w:lsdException w:name="List Table 4 Accent 6" w:uiPriority="49"/>
-    <w:lsdException w:name="List Table 5 Dark Accent 6" w:uiPriority="50"/>
-    <w:lsdException w:name="List Table 6 Colorful Accent 6" w:uiPriority="51"/>
-    <w:lsdException w:name="List Table 7 Colorful Accent 6" w:uiPriority="52"/>
+  <w:latentStyles w:defLockedState="0" w:defUIPriority="99" w:defSemiHidden="1" w:defUnhideWhenUsed="1" w:defQFormat="0" w:count="267">
+    <w:lsdException w:name="Normal" w:semiHidden="0" w:uiPriority="0" w:unhideWhenUsed="0" w:qFormat="1"/>
+    <w:lsdException w:name="heading 1" w:semiHidden="0" w:uiPriority="9" w:unhideWhenUsed="0" w:qFormat="1"/>
+    <w:lsdException w:name="heading 2" w:uiPriority="9" w:qFormat="1"/>
+    <w:lsdException w:name="heading 3" w:uiPriority="9" w:qFormat="1"/>
+    <w:lsdException w:name="heading 4" w:uiPriority="9" w:qFormat="1"/>
+    <w:lsdException w:name="heading 5" w:uiPriority="9" w:qFormat="1"/>
+    <w:lsdException w:name="heading 6" w:uiPriority="9" w:qFormat="1"/>
+    <w:lsdException w:name="heading 7" w:uiPriority="9" w:qFormat="1"/>
+    <w:lsdException w:name="heading 8" w:uiPriority="9" w:qFormat="1"/>
+    <w:lsdException w:name="heading 9" w:uiPriority="9" w:qFormat="1"/>
+    <w:lsdException w:name="toc 1" w:uiPriority="39"/>
+    <w:lsdException w:name="toc 2" w:uiPriority="39"/>
+    <w:lsdException w:name="toc 3" w:uiPriority="39"/>
+    <w:lsdException w:name="toc 4" w:uiPriority="39"/>
+    <w:lsdException w:name="toc 5" w:uiPriority="39"/>
+    <w:lsdException w:name="toc 6" w:uiPriority="39"/>
+    <w:lsdException w:name="toc 7" w:uiPriority="39"/>
+    <w:lsdException w:name="toc 8" w:uiPriority="39"/>
+    <w:lsdException w:name="toc 9" w:uiPriority="39"/>
+    <w:lsdException w:name="caption" w:uiPriority="35" w:qFormat="1"/>
+    <w:lsdException w:name="Title" w:semiHidden="0" w:uiPriority="10" w:unhideWhenUsed="0" w:qFormat="1"/>
+    <w:lsdException w:name="Default Paragraph Font" w:uiPriority="1"/>
+    <w:lsdException w:name="Subtitle" w:semiHidden="0" w:uiPriority="11" w:unhideWhenUsed="0" w:qFormat="1"/>
+    <w:lsdException w:name="Strong" w:semiHidden="0" w:uiPriority="22" w:unhideWhenUsed="0" w:qFormat="1"/>
+    <w:lsdException w:name="Emphasis" w:semiHidden="0" w:uiPriority="20" w:unhideWhenUsed="0" w:qFormat="1"/>
+    <w:lsdException w:name="Table Grid" w:semiHidden="0" w:uiPriority="39" w:unhideWhenUsed="0"/>
+    <w:lsdException w:name="Placeholder Text" w:unhideWhenUsed="0"/>
+    <w:lsdException w:name="No Spacing" w:semiHidden="0" w:uiPriority="1" w:unhideWhenUsed="0" w:qFormat="1"/>
+    <w:lsdException w:name="Light Shading" w:semiHidden="0" w:uiPriority="60" w:unhideWhenUsed="0"/>
+    <w:lsdException w:name="Light List" w:semiHidden="0" w:uiPriority="61" w:unhideWhenUsed="0"/>
+    <w:lsdException w:name="Light Grid" w:semiHidden="0" w:uiPriority="62" w:unhideWhenUsed="0"/>
+    <w:lsdException w:name="Medium Shading 1" w:semiHidden="0" w:uiPriority="63" w:unhideWhenUsed="0"/>
+    <w:lsdException w:name="Medium Shading 2" w:semiHidden="0" w:uiPriority="64" w:unhideWhenUsed="0"/>
+    <w:lsdException w:name="Medium List 1" w:semiHidden="0" w:uiPriority="65" w:unhideWhenUsed="0"/>
+    <w:lsdException w:name="Medium List 2" w:semiHidden="0" w:uiPriority="66" w:unhideWhenUsed="0"/>
+    <w:lsdException w:name="Medium Grid 1" w:semiHidden="0" w:uiPriority="67" w:unhideWhenUsed="0"/>
+    <w:lsdException w:name="Medium Grid 2" w:semiHidden="0" w:uiPriority="68" w:unhideWhenUsed="0"/>
+    <w:lsdException w:name="Medium Grid 3" w:semiHidden="0" w:uiPriority="69" w:unhideWhenUsed="0"/>
+    <w:lsdException w:name="Dark List" w:semiHidden="0" w:uiPriority="70" w:unhideWhenUsed="0"/>
+    <w:lsdException w:name="Colorful Shading" w:semiHidden="0" w:uiPriority="71" w:unhideWhenUsed="0"/>
+    <w:lsdException w:name="Colorful List" w:semiHidden="0" w:uiPriority="72" w:unhideWhenUsed="0"/>
+    <w:lsdException w:name="Colorful Grid" w:semiHidden="0" w:uiPriority="73" w:unhideWhenUsed="0"/>
+    <w:lsdException w:name="Light Shading Accent 1" w:semiHidden="0" w:uiPriority="60" w:unhideWhenUsed="0"/>
+    <w:lsdException w:name="Light List Accent 1" w:semiHidden="0" w:uiPriority="61" w:unhideWhenUsed="0"/>
+    <w:lsdException w:name="Light Grid Accent 1" w:semiHidden="0" w:uiPriority="62" w:unhideWhenUsed="0"/>
+    <w:lsdException w:name="Medium Shading 1 Accent 1" w:semiHidden="0" w:uiPriority="63" w:unhideWhenUsed="0"/>
+    <w:lsdException w:name="Medium Shading 2 Accent 1" w:semiHidden="0" w:uiPriority="64" w:unhideWhenUsed="0"/>
+    <w:lsdException w:name="Medium List 1 Accent 1" w:semiHidden="0" w:uiPriority="65" w:unhideWhenUsed="0"/>
+    <w:lsdException w:name="Revision" w:unhideWhenUsed="0"/>
+    <w:lsdException w:name="List Paragraph" w:semiHidden="0" w:uiPriority="34" w:unhideWhenUsed="0" w:qFormat="1"/>
+    <w:lsdException w:name="Quote" w:semiHidden="0" w:uiPriority="29" w:unhideWhenUsed="0" w:qFormat="1"/>
+    <w:lsdException w:name="Intense Quote" w:semiHidden="0" w:uiPriority="30" w:unhideWhenUsed="0" w:qFormat="1"/>
+    <w:lsdException w:name="Medium List 2 Accent 1" w:semiHidden="0" w:uiPriority="66" w:unhideWhenUsed="0"/>
+    <w:lsdException w:name="Medium Grid 1 Accent 1" w:semiHidden="0" w:uiPriority="67" w:unhideWhenUsed="0"/>
+    <w:lsdException w:name="Medium Grid 2 Accent 1" w:semiHidden="0" w:uiPriority="68" w:unhideWhenUsed="0"/>
+    <w:lsdException w:name="Medium Grid 3 Accent 1" w:semiHidden="0" w:uiPriority="69" w:unhideWhenUsed="0"/>
+    <w:lsdException w:name="Dark List Accent 1" w:semiHidden="0" w:uiPriority="70" w:unhideWhenUsed="0"/>
+    <w:lsdException w:name="Colorful Shading Accent 1" w:semiHidden="0" w:uiPriority="71" w:unhideWhenUsed="0"/>
+    <w:lsdException w:name="Colorful List Accent 1" w:semiHidden="0" w:uiPriority="72" w:unhideWhenUsed="0"/>
+    <w:lsdException w:name="Colorful Grid Accent 1" w:semiHidden="0" w:uiPriority="73" w:unhideWhenUsed="0"/>
+    <w:lsdException w:name="Light Shading Accent 2" w:semiHidden="0" w:uiPriority="60" w:unhideWhenUsed="0"/>
+    <w:lsdException w:name="Light List Accent 2" w:semiHidden="0" w:uiPriority="61" w:unhideWhenUsed="0"/>
+    <w:lsdException w:name="Light Grid Accent 2" w:semiHidden="0" w:uiPriority="62" w:unhideWhenUsed="0"/>
+    <w:lsdException w:name="Medium Shading 1 Accent 2" w:semiHidden="0" w:uiPriority="63" w:unhideWhenUsed="0"/>
+    <w:lsdException w:name="Medium Shading 2 Accent 2" w:semiHidden="0" w:uiPriority="64" w:unhideWhenUsed="0"/>
+    <w:lsdException w:name="Medium List 1 Accent 2" w:semiHidden="0" w:uiPriority="65" w:unhideWhenUsed="0"/>
+    <w:lsdException w:name="Medium List 2 Accent 2" w:semiHidden="0" w:uiPriority="66" w:unhideWhenUsed="0"/>
+    <w:lsdException w:name="Medium Grid 1 Accent 2" w:semiHidden="0" w:uiPriority="67" w:unhideWhenUsed="0"/>
+    <w:lsdException w:name="Medium Grid 2 Accent 2" w:semiHidden="0" w:uiPriority="68" w:unhideWhenUsed="0"/>
+    <w:lsdException w:name="Medium Grid 3 Accent 2" w:semiHidden="0" w:uiPriority="69" w:unhideWhenUsed="0"/>
+    <w:lsdException w:name="Dark List Accent 2" w:semiHidden="0" w:uiPriority="70" w:unhideWhenUsed="0"/>
+    <w:lsdException w:name="Colorful Shading Accent 2" w:semiHidden="0" w:uiPriority="71" w:unhideWhenUsed="0"/>
+    <w:lsdException w:name="Colorful List Accent 2" w:semiHidden="0" w:uiPriority="72" w:unhideWhenUsed="0"/>
+    <w:lsdException w:name="Colorful Grid Accent 2" w:semiHidden="0" w:uiPriority="73" w:unhideWhenUsed="0"/>
+    <w:lsdException w:name="Light Shading Accent 3" w:semiHidden="0" w:uiPriority="60" w:unhideWhenUsed="0"/>
+    <w:lsdException w:name="Light List Accent 3" w:semiHidden="0" w:uiPriority="61" w:unhideWhenUsed="0"/>
+    <w:lsdException w:name="Light Grid Accent 3" w:semiHidden="0" w:uiPriority="62" w:unhideWhenUsed="0"/>
+    <w:lsdException w:name="Medium Shading 1 Accent 3" w:semiHidden="0" w:uiPriority="63" w:unhideWhenUsed="0"/>
+    <w:lsdException w:name="Medium Shading 2 Accent 3" w:semiHidden="0" w:uiPriority="64" w:unhideWhenUsed="0"/>
+    <w:lsdException w:name="Medium List 1 Accent 3" w:semiHidden="0" w:uiPriority="65" w:unhideWhenUsed="0"/>
+    <w:lsdException w:name="Medium List 2 Accent 3" w:semiHidden="0" w:uiPriority="66" w:unhideWhenUsed="0"/>
+    <w:lsdException w:name="Medium Grid 1 Accent 3" w:semiHidden="0" w:uiPriority="67" w:unhideWhenUsed="0"/>
+    <w:lsdException w:name="Medium Grid 2 Accent 3" w:semiHidden="0" w:uiPriority="68" w:unhideWhenUsed="0"/>
+    <w:lsdException w:name="Medium Grid 3 Accent 3" w:semiHidden="0" w:uiPriority="69" w:unhideWhenUsed="0"/>
+    <w:lsdException w:name="Dark List Accent 3" w:semiHidden="0" w:uiPriority="70" w:unhideWhenUsed="0"/>
+    <w:lsdException w:name="Colorful Shading Accent 3" w:semiHidden="0" w:uiPriority="71" w:unhideWhenUsed="0"/>
+    <w:lsdException w:name="Colorful List Accent 3" w:semiHidden="0" w:uiPriority="72" w:unhideWhenUsed="0"/>
+    <w:lsdException w:name="Colorful Grid Accent 3" w:semiHidden="0" w:uiPriority="73" w:unhideWhenUsed="0"/>
+    <w:lsdException w:name="Light Shading Accent 4" w:semiHidden="0" w:uiPriority="60" w:unhideWhenUsed="0"/>
+    <w:lsdException w:name="Light List Accent 4" w:semiHidden="0" w:uiPriority="61" w:unhideWhenUsed="0"/>
+    <w:lsdException w:name="Light Grid Accent 4" w:semiHidden="0" w:uiPriority="62" w:unhideWhenUsed="0"/>
+    <w:lsdException w:name="Medium Shading 1 Accent 4" w:semiHidden="0" w:uiPriority="63" w:unhideWhenUsed="0"/>
+    <w:lsdException w:name="Medium Shading 2 Accent 4" w:semiHidden="0" w:uiPriority="64" w:unhideWhenUsed="0"/>
+    <w:lsdException w:name="Medium List 1 Accent 4" w:semiHidden="0" w:uiPriority="65" w:unhideWhenUsed="0"/>
+    <w:lsdException w:name="Medium List 2 Accent 4" w:semiHidden="0" w:uiPriority="66" w:unhideWhenUsed="0"/>
+    <w:lsdException w:name="Medium Grid 1 Accent 4" w:semiHidden="0" w:uiPriority="67" w:unhideWhenUsed="0"/>
+    <w:lsdException w:name="Medium Grid 2 Accent 4" w:semiHidden="0" w:uiPriority="68" w:unhideWhenUsed="0"/>
+    <w:lsdException w:name="Medium Grid 3 Accent 4" w:semiHidden="0" w:uiPriority="69" w:unhideWhenUsed="0"/>
+    <w:lsdException w:name="Dark List Accent 4" w:semiHidden="0" w:uiPriority="70" w:unhideWhenUsed="0"/>
+    <w:lsdException w:name="Colorful Shading Accent 4" w:semiHidden="0" w:uiPriority="71" w:unhideWhenUsed="0"/>
+    <w:lsdException w:name="Colorful List Accent 4" w:semiHidden="0" w:uiPriority="72" w:unhideWhenUsed="0"/>
+    <w:lsdException w:name="Colorful Grid Accent 4" w:semiHidden="0" w:uiPriority="73" w:unhideWhenUsed="0"/>
+    <w:lsdException w:name="Light Shading Accent 5" w:semiHidden="0" w:uiPriority="60" w:unhideWhenUsed="0"/>
+    <w:lsdException w:name="Light List Accent 5" w:semiHidden="0" w:uiPriority="61" w:unhideWhenUsed="0"/>
+    <w:lsdException w:name="Light Grid Accent 5" w:semiHidden="0" w:uiPriority="62" w:unhideWhenUsed="0"/>
+    <w:lsdException w:name="Medium Shading 1 Accent 5" w:semiHidden="0" w:uiPriority="63" w:unhideWhenUsed="0"/>
+    <w:lsdException w:name="Medium Shading 2 Accent 5" w:semiHidden="0" w:uiPriority="64" w:unhideWhenUsed="0"/>
+    <w:lsdException w:name="Medium List 1 Accent 5" w:semiHidden="0" w:uiPriority="65" w:unhideWhenUsed="0"/>
+    <w:lsdException w:name="Medium List 2 Accent 5" w:semiHidden="0" w:uiPriority="66" w:unhideWhenUsed="0"/>
+    <w:lsdException w:name="Medium Grid 1 Accent 5" w:semiHidden="0" w:uiPriority="67" w:unhideWhenUsed="0"/>
+    <w:lsdException w:name="Medium Grid 2 Accent 5" w:semiHidden="0" w:uiPriority="68" w:unhideWhenUsed="0"/>
+    <w:lsdException w:name="Medium Grid 3 Accent 5" w:semiHidden="0" w:uiPriority="69" w:unhideWhenUsed="0"/>
+    <w:lsdException w:name="Dark List Accent 5" w:semiHidden="0" w:uiPriority="70" w:unhideWhenUsed="0"/>
+    <w:lsdException w:name="Colorful Shading Accent 5" w:semiHidden="0" w:uiPriority="71" w:unhideWhenUsed="0"/>
+    <w:lsdException w:name="Colorful List Accent 5" w:semiHidden="0" w:uiPriority="72" w:unhideWhenUsed="0"/>
+    <w:lsdException w:name="Colorful Grid Accent 5" w:semiHidden="0" w:uiPriority="73" w:unhideWhenUsed="0"/>
+    <w:lsdException w:name="Light Shading Accent 6" w:semiHidden="0" w:uiPriority="60" w:unhideWhenUsed="0"/>
+    <w:lsdException w:name="Light List Accent 6" w:semiHidden="0" w:uiPriority="61" w:unhideWhenUsed="0"/>
+    <w:lsdException w:name="Light Grid Accent 6" w:semiHidden="0" w:uiPriority="62" w:unhideWhenUsed="0"/>
+    <w:lsdException w:name="Medium Shading 1 Accent 6" w:semiHidden="0" w:uiPriority="63" w:unhideWhenUsed="0"/>
+    <w:lsdException w:name="Medium Shading 2 Accent 6" w:semiHidden="0" w:uiPriority="64" w:unhideWhenUsed="0"/>
+    <w:lsdException w:name="Medium List 1 Accent 6" w:semiHidden="0" w:uiPriority="65" w:unhideWhenUsed="0"/>
+    <w:lsdException w:name="Medium List 2 Accent 6" w:semiHidden="0" w:uiPriority="66" w:unhideWhenUsed="0"/>
+    <w:lsdException w:name="Medium Grid 1 Accent 6" w:semiHidden="0" w:uiPriority="67" w:unhideWhenUsed="0"/>
+    <w:lsdException w:name="Medium Grid 2 Accent 6" w:semiHidden="0" w:uiPriority="68" w:unhideWhenUsed="0"/>
+    <w:lsdException w:name="Medium Grid 3 Accent 6" w:semiHidden="0" w:uiPriority="69" w:unhideWhenUsed="0"/>
+    <w:lsdException w:name="Dark List Accent 6" w:semiHidden="0" w:uiPriority="70" w:unhideWhenUsed="0"/>
+    <w:lsdException w:name="Colorful Shading Accent 6" w:semiHidden="0" w:uiPriority="71" w:unhideWhenUsed="0"/>
+    <w:lsdException w:name="Colorful List Accent 6" w:semiHidden="0" w:uiPriority="72" w:unhideWhenUsed="0"/>
+    <w:lsdException w:name="Colorful Grid Accent 6" w:semiHidden="0" w:uiPriority="73" w:unhideWhenUsed="0"/>
+    <w:lsdException w:name="Subtle Emphasis" w:semiHidden="0" w:uiPriority="19" w:unhideWhenUsed="0" w:qFormat="1"/>
+    <w:lsdException w:name="Intense Emphasis" w:semiHidden="0" w:uiPriority="21" w:unhideWhenUsed="0" w:qFormat="1"/>
+    <w:lsdException w:name="Subtle Reference" w:semiHidden="0" w:uiPriority="31" w:unhideWhenUsed="0" w:qFormat="1"/>
+    <w:lsdException w:name="Intense Reference" w:semiHidden="0" w:uiPriority="32" w:unhideWhenUsed="0" w:qFormat="1"/>
+    <w:lsdException w:name="Book Title" w:semiHidden="0" w:uiPriority="33" w:unhideWhenUsed="0" w:qFormat="1"/>
+    <w:lsdException w:name="Bibliography" w:uiPriority="37"/>
+    <w:lsdException w:name="TOC Heading" w:uiPriority="39" w:qFormat="1"/>
   </w:latentStyles>
   <w:style w:type="paragraph" w:default="1" w:styleId="Normal">
     <w:name w:val="Normal"/>
@@ -14857,11 +13647,11 @@
       <w:szCs w:val="24"/>
     </w:rPr>
   </w:style>
-  <w:style w:type="paragraph" w:styleId="Overskrift2">
+  <w:style w:type="paragraph" w:styleId="Heading2">
     <w:name w:val="heading 2"/>
     <w:basedOn w:val="Normal"/>
     <w:next w:val="Normal"/>
-    <w:link w:val="Overskrift2Tegn"/>
+    <w:link w:val="Heading2Char"/>
     <w:uiPriority w:val="9"/>
     <w:unhideWhenUsed/>
     <w:qFormat/>
@@ -14879,11 +13669,11 @@
       <w:szCs w:val="26"/>
     </w:rPr>
   </w:style>
-  <w:style w:type="paragraph" w:styleId="Overskrift3">
+  <w:style w:type="paragraph" w:styleId="Heading3">
     <w:name w:val="heading 3"/>
     <w:basedOn w:val="Normal"/>
     <w:next w:val="Normal"/>
-    <w:link w:val="Overskrift3Tegn"/>
+    <w:link w:val="Heading3Char"/>
     <w:uiPriority w:val="9"/>
     <w:unhideWhenUsed/>
     <w:qFormat/>
@@ -14900,13 +13690,13 @@
       <w:sz w:val="24"/>
     </w:rPr>
   </w:style>
-  <w:style w:type="character" w:default="1" w:styleId="Standardskrifttypeiafsnit">
+  <w:style w:type="character" w:default="1" w:styleId="DefaultParagraphFont">
     <w:name w:val="Default Paragraph Font"/>
     <w:uiPriority w:val="1"/>
     <w:semiHidden/>
     <w:unhideWhenUsed/>
   </w:style>
-  <w:style w:type="table" w:default="1" w:styleId="Tabel-Normal">
+  <w:style w:type="table" w:default="1" w:styleId="TableNormal">
     <w:name w:val="Normal Table"/>
     <w:uiPriority w:val="99"/>
     <w:semiHidden/>
@@ -14921,16 +13711,16 @@
       </w:tblCellMar>
     </w:tblPr>
   </w:style>
-  <w:style w:type="numbering" w:default="1" w:styleId="Ingenoversigt">
+  <w:style w:type="numbering" w:default="1" w:styleId="NoList">
     <w:name w:val="No List"/>
     <w:uiPriority w:val="99"/>
     <w:semiHidden/>
     <w:unhideWhenUsed/>
   </w:style>
-  <w:style w:type="character" w:customStyle="1" w:styleId="Overskrift2Tegn">
-    <w:name w:val="Overskrift 2 Tegn"/>
-    <w:basedOn w:val="Standardskrifttypeiafsnit"/>
-    <w:link w:val="Overskrift2"/>
+  <w:style w:type="character" w:customStyle="1" w:styleId="Heading2Char">
+    <w:name w:val="Heading 2 Char"/>
+    <w:basedOn w:val="DefaultParagraphFont"/>
+    <w:link w:val="Heading2"/>
     <w:uiPriority w:val="9"/>
     <w:rsid w:val="002A7833"/>
     <w:rPr>
@@ -14940,9 +13730,9 @@
       <w:szCs w:val="26"/>
     </w:rPr>
   </w:style>
-  <w:style w:type="table" w:styleId="Almindeligtabel2">
+  <w:style w:type="table" w:customStyle="1" w:styleId="PlainTable2">
     <w:name w:val="Plain Table 2"/>
-    <w:basedOn w:val="Tabel-Normal"/>
+    <w:basedOn w:val="TableNormal"/>
     <w:uiPriority w:val="42"/>
     <w:rsid w:val="002A7833"/>
     <w:pPr>
@@ -14951,10 +13741,17 @@
     <w:tblPr>
       <w:tblStyleRowBandSize w:val="1"/>
       <w:tblStyleColBandSize w:val="1"/>
+      <w:tblInd w:w="0" w:type="dxa"/>
       <w:tblBorders>
         <w:top w:val="single" w:sz="4" w:space="0" w:color="7F7F7F" w:themeColor="text1" w:themeTint="80"/>
         <w:bottom w:val="single" w:sz="4" w:space="0" w:color="7F7F7F" w:themeColor="text1" w:themeTint="80"/>
       </w:tblBorders>
+      <w:tblCellMar>
+        <w:top w:w="0" w:type="dxa"/>
+        <w:left w:w="108" w:type="dxa"/>
+        <w:bottom w:w="0" w:type="dxa"/>
+        <w:right w:w="108" w:type="dxa"/>
+      </w:tblCellMar>
     </w:tblPr>
     <w:tblStylePr w:type="firstRow">
       <w:rPr>
@@ -15022,7 +13819,7 @@
   </w:style>
   <w:style w:type="table" w:customStyle="1" w:styleId="Almindeligtabel11">
     <w:name w:val="Almindelig tabel 11"/>
-    <w:basedOn w:val="Tabel-Normal"/>
+    <w:basedOn w:val="TableNormal"/>
     <w:uiPriority w:val="41"/>
     <w:rsid w:val="002A7833"/>
     <w:pPr>
@@ -15031,6 +13828,7 @@
     <w:tblPr>
       <w:tblStyleRowBandSize w:val="1"/>
       <w:tblStyleColBandSize w:val="1"/>
+      <w:tblInd w:w="0" w:type="dxa"/>
       <w:tblBorders>
         <w:top w:val="single" w:sz="4" w:space="0" w:color="BFBFBF" w:themeColor="background1" w:themeShade="BF"/>
         <w:left w:val="single" w:sz="4" w:space="0" w:color="BFBFBF" w:themeColor="background1" w:themeShade="BF"/>
@@ -15039,6 +13837,12 @@
         <w:insideH w:val="single" w:sz="4" w:space="0" w:color="BFBFBF" w:themeColor="background1" w:themeShade="BF"/>
         <w:insideV w:val="single" w:sz="4" w:space="0" w:color="BFBFBF" w:themeColor="background1" w:themeShade="BF"/>
       </w:tblBorders>
+      <w:tblCellMar>
+        <w:top w:w="0" w:type="dxa"/>
+        <w:left w:w="108" w:type="dxa"/>
+        <w:bottom w:w="0" w:type="dxa"/>
+        <w:right w:w="108" w:type="dxa"/>
+      </w:tblCellMar>
     </w:tblPr>
     <w:tblStylePr w:type="firstRow">
       <w:rPr>
@@ -15083,10 +13887,10 @@
       </w:tcPr>
     </w:tblStylePr>
   </w:style>
-  <w:style w:type="character" w:customStyle="1" w:styleId="Overskrift3Tegn">
-    <w:name w:val="Overskrift 3 Tegn"/>
-    <w:basedOn w:val="Standardskrifttypeiafsnit"/>
-    <w:link w:val="Overskrift3"/>
+  <w:style w:type="character" w:customStyle="1" w:styleId="Heading3Char">
+    <w:name w:val="Heading 3 Char"/>
+    <w:basedOn w:val="DefaultParagraphFont"/>
+    <w:link w:val="Heading3"/>
     <w:uiPriority w:val="9"/>
     <w:rsid w:val="00AD6EB1"/>
     <w:rPr>
@@ -15098,7 +13902,7 @@
   </w:style>
   <w:style w:type="table" w:customStyle="1" w:styleId="Almindeligtabel21">
     <w:name w:val="Almindelig tabel 21"/>
-    <w:basedOn w:val="Tabel-Normal"/>
+    <w:basedOn w:val="TableNormal"/>
     <w:uiPriority w:val="42"/>
     <w:rsid w:val="00356919"/>
     <w:pPr>
@@ -15107,10 +13911,528 @@
     <w:tblPr>
       <w:tblStyleRowBandSize w:val="1"/>
       <w:tblStyleColBandSize w:val="1"/>
+      <w:tblInd w:w="0" w:type="dxa"/>
       <w:tblBorders>
         <w:top w:val="single" w:sz="4" w:space="0" w:color="7F7F7F" w:themeColor="text1" w:themeTint="80"/>
         <w:bottom w:val="single" w:sz="4" w:space="0" w:color="7F7F7F" w:themeColor="text1" w:themeTint="80"/>
       </w:tblBorders>
+      <w:tblCellMar>
+        <w:top w:w="0" w:type="dxa"/>
+        <w:left w:w="108" w:type="dxa"/>
+        <w:bottom w:w="0" w:type="dxa"/>
+        <w:right w:w="108" w:type="dxa"/>
+      </w:tblCellMar>
+    </w:tblPr>
+    <w:tblStylePr w:type="firstRow">
+      <w:rPr>
+        <w:b/>
+        <w:bCs/>
+      </w:rPr>
+      <w:tblPr/>
+      <w:tcPr>
+        <w:tcBorders>
+          <w:bottom w:val="single" w:sz="4" w:space="0" w:color="7F7F7F" w:themeColor="text1" w:themeTint="80"/>
+        </w:tcBorders>
+      </w:tcPr>
+    </w:tblStylePr>
+    <w:tblStylePr w:type="lastRow">
+      <w:rPr>
+        <w:b/>
+        <w:bCs/>
+      </w:rPr>
+      <w:tblPr/>
+      <w:tcPr>
+        <w:tcBorders>
+          <w:top w:val="single" w:sz="4" w:space="0" w:color="7F7F7F" w:themeColor="text1" w:themeTint="80"/>
+        </w:tcBorders>
+      </w:tcPr>
+    </w:tblStylePr>
+    <w:tblStylePr w:type="firstCol">
+      <w:rPr>
+        <w:b/>
+        <w:bCs/>
+      </w:rPr>
+    </w:tblStylePr>
+    <w:tblStylePr w:type="lastCol">
+      <w:rPr>
+        <w:b/>
+        <w:bCs/>
+      </w:rPr>
+    </w:tblStylePr>
+    <w:tblStylePr w:type="band1Vert">
+      <w:tblPr/>
+      <w:tcPr>
+        <w:tcBorders>
+          <w:left w:val="single" w:sz="4" w:space="0" w:color="7F7F7F" w:themeColor="text1" w:themeTint="80"/>
+          <w:right w:val="single" w:sz="4" w:space="0" w:color="7F7F7F" w:themeColor="text1" w:themeTint="80"/>
+        </w:tcBorders>
+      </w:tcPr>
+    </w:tblStylePr>
+    <w:tblStylePr w:type="band2Vert">
+      <w:tblPr/>
+      <w:tcPr>
+        <w:tcBorders>
+          <w:left w:val="single" w:sz="4" w:space="0" w:color="7F7F7F" w:themeColor="text1" w:themeTint="80"/>
+          <w:right w:val="single" w:sz="4" w:space="0" w:color="7F7F7F" w:themeColor="text1" w:themeTint="80"/>
+        </w:tcBorders>
+      </w:tcPr>
+    </w:tblStylePr>
+    <w:tblStylePr w:type="band1Horz">
+      <w:tblPr/>
+      <w:tcPr>
+        <w:tcBorders>
+          <w:top w:val="single" w:sz="4" w:space="0" w:color="7F7F7F" w:themeColor="text1" w:themeTint="80"/>
+          <w:bottom w:val="single" w:sz="4" w:space="0" w:color="7F7F7F" w:themeColor="text1" w:themeTint="80"/>
+        </w:tcBorders>
+      </w:tcPr>
+    </w:tblStylePr>
+  </w:style>
+</w:styles>
+</file>
+
+<file path=word/stylesWithEffects.xml><?xml version="1.0" encoding="utf-8"?>
+<w:styles xmlns:wpc="http://schemas.microsoft.com/office/word/2010/wordprocessingCanvas" xmlns:mc="http://schemas.openxmlformats.org/markup-compatibility/2006" xmlns:o="urn:schemas-microsoft-com:office:office" xmlns:r="http://schemas.openxmlformats.org/officeDocument/2006/relationships" xmlns:m="http://schemas.openxmlformats.org/officeDocument/2006/math" xmlns:v="urn:schemas-microsoft-com:vml" xmlns:wp14="http://schemas.microsoft.com/office/word/2010/wordprocessingDrawing" xmlns:wp="http://schemas.openxmlformats.org/drawingml/2006/wordprocessingDrawing" xmlns:w10="urn:schemas-microsoft-com:office:word" xmlns:w="http://schemas.openxmlformats.org/wordprocessingml/2006/main" xmlns:w14="http://schemas.microsoft.com/office/word/2010/wordml" xmlns:wpg="http://schemas.microsoft.com/office/word/2010/wordprocessingGroup" xmlns:wpi="http://schemas.microsoft.com/office/word/2010/wordprocessingInk" xmlns:wne="http://schemas.microsoft.com/office/word/2006/wordml" xmlns:wps="http://schemas.microsoft.com/office/word/2010/wordprocessingShape" mc:Ignorable="w14 wp14">
+  <w:docDefaults>
+    <w:rPrDefault>
+      <w:rPr>
+        <w:rFonts w:asciiTheme="minorHAnsi" w:eastAsiaTheme="minorHAnsi" w:hAnsiTheme="minorHAnsi" w:cstheme="minorBidi"/>
+        <w:sz w:val="22"/>
+        <w:szCs w:val="22"/>
+        <w:lang w:val="da-DK" w:eastAsia="en-US" w:bidi="ar-SA"/>
+      </w:rPr>
+    </w:rPrDefault>
+    <w:pPrDefault>
+      <w:pPr>
+        <w:spacing w:after="160" w:line="259" w:lineRule="auto"/>
+      </w:pPr>
+    </w:pPrDefault>
+  </w:docDefaults>
+  <w:latentStyles w:defLockedState="0" w:defUIPriority="99" w:defSemiHidden="1" w:defUnhideWhenUsed="1" w:defQFormat="0" w:count="267">
+    <w:lsdException w:name="Normal" w:semiHidden="0" w:uiPriority="0" w:unhideWhenUsed="0" w:qFormat="1"/>
+    <w:lsdException w:name="heading 1" w:semiHidden="0" w:uiPriority="9" w:unhideWhenUsed="0" w:qFormat="1"/>
+    <w:lsdException w:name="heading 2" w:uiPriority="9" w:qFormat="1"/>
+    <w:lsdException w:name="heading 3" w:uiPriority="9" w:qFormat="1"/>
+    <w:lsdException w:name="heading 4" w:uiPriority="9" w:qFormat="1"/>
+    <w:lsdException w:name="heading 5" w:uiPriority="9" w:qFormat="1"/>
+    <w:lsdException w:name="heading 6" w:uiPriority="9" w:qFormat="1"/>
+    <w:lsdException w:name="heading 7" w:uiPriority="9" w:qFormat="1"/>
+    <w:lsdException w:name="heading 8" w:uiPriority="9" w:qFormat="1"/>
+    <w:lsdException w:name="heading 9" w:uiPriority="9" w:qFormat="1"/>
+    <w:lsdException w:name="toc 1" w:uiPriority="39"/>
+    <w:lsdException w:name="toc 2" w:uiPriority="39"/>
+    <w:lsdException w:name="toc 3" w:uiPriority="39"/>
+    <w:lsdException w:name="toc 4" w:uiPriority="39"/>
+    <w:lsdException w:name="toc 5" w:uiPriority="39"/>
+    <w:lsdException w:name="toc 6" w:uiPriority="39"/>
+    <w:lsdException w:name="toc 7" w:uiPriority="39"/>
+    <w:lsdException w:name="toc 8" w:uiPriority="39"/>
+    <w:lsdException w:name="toc 9" w:uiPriority="39"/>
+    <w:lsdException w:name="caption" w:uiPriority="35" w:qFormat="1"/>
+    <w:lsdException w:name="Title" w:semiHidden="0" w:uiPriority="10" w:unhideWhenUsed="0" w:qFormat="1"/>
+    <w:lsdException w:name="Default Paragraph Font" w:uiPriority="1"/>
+    <w:lsdException w:name="Subtitle" w:semiHidden="0" w:uiPriority="11" w:unhideWhenUsed="0" w:qFormat="1"/>
+    <w:lsdException w:name="Strong" w:semiHidden="0" w:uiPriority="22" w:unhideWhenUsed="0" w:qFormat="1"/>
+    <w:lsdException w:name="Emphasis" w:semiHidden="0" w:uiPriority="20" w:unhideWhenUsed="0" w:qFormat="1"/>
+    <w:lsdException w:name="Table Grid" w:semiHidden="0" w:uiPriority="39" w:unhideWhenUsed="0"/>
+    <w:lsdException w:name="Placeholder Text" w:unhideWhenUsed="0"/>
+    <w:lsdException w:name="No Spacing" w:semiHidden="0" w:uiPriority="1" w:unhideWhenUsed="0" w:qFormat="1"/>
+    <w:lsdException w:name="Light Shading" w:semiHidden="0" w:uiPriority="60" w:unhideWhenUsed="0"/>
+    <w:lsdException w:name="Light List" w:semiHidden="0" w:uiPriority="61" w:unhideWhenUsed="0"/>
+    <w:lsdException w:name="Light Grid" w:semiHidden="0" w:uiPriority="62" w:unhideWhenUsed="0"/>
+    <w:lsdException w:name="Medium Shading 1" w:semiHidden="0" w:uiPriority="63" w:unhideWhenUsed="0"/>
+    <w:lsdException w:name="Medium Shading 2" w:semiHidden="0" w:uiPriority="64" w:unhideWhenUsed="0"/>
+    <w:lsdException w:name="Medium List 1" w:semiHidden="0" w:uiPriority="65" w:unhideWhenUsed="0"/>
+    <w:lsdException w:name="Medium List 2" w:semiHidden="0" w:uiPriority="66" w:unhideWhenUsed="0"/>
+    <w:lsdException w:name="Medium Grid 1" w:semiHidden="0" w:uiPriority="67" w:unhideWhenUsed="0"/>
+    <w:lsdException w:name="Medium Grid 2" w:semiHidden="0" w:uiPriority="68" w:unhideWhenUsed="0"/>
+    <w:lsdException w:name="Medium Grid 3" w:semiHidden="0" w:uiPriority="69" w:unhideWhenUsed="0"/>
+    <w:lsdException w:name="Dark List" w:semiHidden="0" w:uiPriority="70" w:unhideWhenUsed="0"/>
+    <w:lsdException w:name="Colorful Shading" w:semiHidden="0" w:uiPriority="71" w:unhideWhenUsed="0"/>
+    <w:lsdException w:name="Colorful List" w:semiHidden="0" w:uiPriority="72" w:unhideWhenUsed="0"/>
+    <w:lsdException w:name="Colorful Grid" w:semiHidden="0" w:uiPriority="73" w:unhideWhenUsed="0"/>
+    <w:lsdException w:name="Light Shading Accent 1" w:semiHidden="0" w:uiPriority="60" w:unhideWhenUsed="0"/>
+    <w:lsdException w:name="Light List Accent 1" w:semiHidden="0" w:uiPriority="61" w:unhideWhenUsed="0"/>
+    <w:lsdException w:name="Light Grid Accent 1" w:semiHidden="0" w:uiPriority="62" w:unhideWhenUsed="0"/>
+    <w:lsdException w:name="Medium Shading 1 Accent 1" w:semiHidden="0" w:uiPriority="63" w:unhideWhenUsed="0"/>
+    <w:lsdException w:name="Medium Shading 2 Accent 1" w:semiHidden="0" w:uiPriority="64" w:unhideWhenUsed="0"/>
+    <w:lsdException w:name="Medium List 1 Accent 1" w:semiHidden="0" w:uiPriority="65" w:unhideWhenUsed="0"/>
+    <w:lsdException w:name="Revision" w:unhideWhenUsed="0"/>
+    <w:lsdException w:name="List Paragraph" w:semiHidden="0" w:uiPriority="34" w:unhideWhenUsed="0" w:qFormat="1"/>
+    <w:lsdException w:name="Quote" w:semiHidden="0" w:uiPriority="29" w:unhideWhenUsed="0" w:qFormat="1"/>
+    <w:lsdException w:name="Intense Quote" w:semiHidden="0" w:uiPriority="30" w:unhideWhenUsed="0" w:qFormat="1"/>
+    <w:lsdException w:name="Medium List 2 Accent 1" w:semiHidden="0" w:uiPriority="66" w:unhideWhenUsed="0"/>
+    <w:lsdException w:name="Medium Grid 1 Accent 1" w:semiHidden="0" w:uiPriority="67" w:unhideWhenUsed="0"/>
+    <w:lsdException w:name="Medium Grid 2 Accent 1" w:semiHidden="0" w:uiPriority="68" w:unhideWhenUsed="0"/>
+    <w:lsdException w:name="Medium Grid 3 Accent 1" w:semiHidden="0" w:uiPriority="69" w:unhideWhenUsed="0"/>
+    <w:lsdException w:name="Dark List Accent 1" w:semiHidden="0" w:uiPriority="70" w:unhideWhenUsed="0"/>
+    <w:lsdException w:name="Colorful Shading Accent 1" w:semiHidden="0" w:uiPriority="71" w:unhideWhenUsed="0"/>
+    <w:lsdException w:name="Colorful List Accent 1" w:semiHidden="0" w:uiPriority="72" w:unhideWhenUsed="0"/>
+    <w:lsdException w:name="Colorful Grid Accent 1" w:semiHidden="0" w:uiPriority="73" w:unhideWhenUsed="0"/>
+    <w:lsdException w:name="Light Shading Accent 2" w:semiHidden="0" w:uiPriority="60" w:unhideWhenUsed="0"/>
+    <w:lsdException w:name="Light List Accent 2" w:semiHidden="0" w:uiPriority="61" w:unhideWhenUsed="0"/>
+    <w:lsdException w:name="Light Grid Accent 2" w:semiHidden="0" w:uiPriority="62" w:unhideWhenUsed="0"/>
+    <w:lsdException w:name="Medium Shading 1 Accent 2" w:semiHidden="0" w:uiPriority="63" w:unhideWhenUsed="0"/>
+    <w:lsdException w:name="Medium Shading 2 Accent 2" w:semiHidden="0" w:uiPriority="64" w:unhideWhenUsed="0"/>
+    <w:lsdException w:name="Medium List 1 Accent 2" w:semiHidden="0" w:uiPriority="65" w:unhideWhenUsed="0"/>
+    <w:lsdException w:name="Medium List 2 Accent 2" w:semiHidden="0" w:uiPriority="66" w:unhideWhenUsed="0"/>
+    <w:lsdException w:name="Medium Grid 1 Accent 2" w:semiHidden="0" w:uiPriority="67" w:unhideWhenUsed="0"/>
+    <w:lsdException w:name="Medium Grid 2 Accent 2" w:semiHidden="0" w:uiPriority="68" w:unhideWhenUsed="0"/>
+    <w:lsdException w:name="Medium Grid 3 Accent 2" w:semiHidden="0" w:uiPriority="69" w:unhideWhenUsed="0"/>
+    <w:lsdException w:name="Dark List Accent 2" w:semiHidden="0" w:uiPriority="70" w:unhideWhenUsed="0"/>
+    <w:lsdException w:name="Colorful Shading Accent 2" w:semiHidden="0" w:uiPriority="71" w:unhideWhenUsed="0"/>
+    <w:lsdException w:name="Colorful List Accent 2" w:semiHidden="0" w:uiPriority="72" w:unhideWhenUsed="0"/>
+    <w:lsdException w:name="Colorful Grid Accent 2" w:semiHidden="0" w:uiPriority="73" w:unhideWhenUsed="0"/>
+    <w:lsdException w:name="Light Shading Accent 3" w:semiHidden="0" w:uiPriority="60" w:unhideWhenUsed="0"/>
+    <w:lsdException w:name="Light List Accent 3" w:semiHidden="0" w:uiPriority="61" w:unhideWhenUsed="0"/>
+    <w:lsdException w:name="Light Grid Accent 3" w:semiHidden="0" w:uiPriority="62" w:unhideWhenUsed="0"/>
+    <w:lsdException w:name="Medium Shading 1 Accent 3" w:semiHidden="0" w:uiPriority="63" w:unhideWhenUsed="0"/>
+    <w:lsdException w:name="Medium Shading 2 Accent 3" w:semiHidden="0" w:uiPriority="64" w:unhideWhenUsed="0"/>
+    <w:lsdException w:name="Medium List 1 Accent 3" w:semiHidden="0" w:uiPriority="65" w:unhideWhenUsed="0"/>
+    <w:lsdException w:name="Medium List 2 Accent 3" w:semiHidden="0" w:uiPriority="66" w:unhideWhenUsed="0"/>
+    <w:lsdException w:name="Medium Grid 1 Accent 3" w:semiHidden="0" w:uiPriority="67" w:unhideWhenUsed="0"/>
+    <w:lsdException w:name="Medium Grid 2 Accent 3" w:semiHidden="0" w:uiPriority="68" w:unhideWhenUsed="0"/>
+    <w:lsdException w:name="Medium Grid 3 Accent 3" w:semiHidden="0" w:uiPriority="69" w:unhideWhenUsed="0"/>
+    <w:lsdException w:name="Dark List Accent 3" w:semiHidden="0" w:uiPriority="70" w:unhideWhenUsed="0"/>
+    <w:lsdException w:name="Colorful Shading Accent 3" w:semiHidden="0" w:uiPriority="71" w:unhideWhenUsed="0"/>
+    <w:lsdException w:name="Colorful List Accent 3" w:semiHidden="0" w:uiPriority="72" w:unhideWhenUsed="0"/>
+    <w:lsdException w:name="Colorful Grid Accent 3" w:semiHidden="0" w:uiPriority="73" w:unhideWhenUsed="0"/>
+    <w:lsdException w:name="Light Shading Accent 4" w:semiHidden="0" w:uiPriority="60" w:unhideWhenUsed="0"/>
+    <w:lsdException w:name="Light List Accent 4" w:semiHidden="0" w:uiPriority="61" w:unhideWhenUsed="0"/>
+    <w:lsdException w:name="Light Grid Accent 4" w:semiHidden="0" w:uiPriority="62" w:unhideWhenUsed="0"/>
+    <w:lsdException w:name="Medium Shading 1 Accent 4" w:semiHidden="0" w:uiPriority="63" w:unhideWhenUsed="0"/>
+    <w:lsdException w:name="Medium Shading 2 Accent 4" w:semiHidden="0" w:uiPriority="64" w:unhideWhenUsed="0"/>
+    <w:lsdException w:name="Medium List 1 Accent 4" w:semiHidden="0" w:uiPriority="65" w:unhideWhenUsed="0"/>
+    <w:lsdException w:name="Medium List 2 Accent 4" w:semiHidden="0" w:uiPriority="66" w:unhideWhenUsed="0"/>
+    <w:lsdException w:name="Medium Grid 1 Accent 4" w:semiHidden="0" w:uiPriority="67" w:unhideWhenUsed="0"/>
+    <w:lsdException w:name="Medium Grid 2 Accent 4" w:semiHidden="0" w:uiPriority="68" w:unhideWhenUsed="0"/>
+    <w:lsdException w:name="Medium Grid 3 Accent 4" w:semiHidden="0" w:uiPriority="69" w:unhideWhenUsed="0"/>
+    <w:lsdException w:name="Dark List Accent 4" w:semiHidden="0" w:uiPriority="70" w:unhideWhenUsed="0"/>
+    <w:lsdException w:name="Colorful Shading Accent 4" w:semiHidden="0" w:uiPriority="71" w:unhideWhenUsed="0"/>
+    <w:lsdException w:name="Colorful List Accent 4" w:semiHidden="0" w:uiPriority="72" w:unhideWhenUsed="0"/>
+    <w:lsdException w:name="Colorful Grid Accent 4" w:semiHidden="0" w:uiPriority="73" w:unhideWhenUsed="0"/>
+    <w:lsdException w:name="Light Shading Accent 5" w:semiHidden="0" w:uiPriority="60" w:unhideWhenUsed="0"/>
+    <w:lsdException w:name="Light List Accent 5" w:semiHidden="0" w:uiPriority="61" w:unhideWhenUsed="0"/>
+    <w:lsdException w:name="Light Grid Accent 5" w:semiHidden="0" w:uiPriority="62" w:unhideWhenUsed="0"/>
+    <w:lsdException w:name="Medium Shading 1 Accent 5" w:semiHidden="0" w:uiPriority="63" w:unhideWhenUsed="0"/>
+    <w:lsdException w:name="Medium Shading 2 Accent 5" w:semiHidden="0" w:uiPriority="64" w:unhideWhenUsed="0"/>
+    <w:lsdException w:name="Medium List 1 Accent 5" w:semiHidden="0" w:uiPriority="65" w:unhideWhenUsed="0"/>
+    <w:lsdException w:name="Medium List 2 Accent 5" w:semiHidden="0" w:uiPriority="66" w:unhideWhenUsed="0"/>
+    <w:lsdException w:name="Medium Grid 1 Accent 5" w:semiHidden="0" w:uiPriority="67" w:unhideWhenUsed="0"/>
+    <w:lsdException w:name="Medium Grid 2 Accent 5" w:semiHidden="0" w:uiPriority="68" w:unhideWhenUsed="0"/>
+    <w:lsdException w:name="Medium Grid 3 Accent 5" w:semiHidden="0" w:uiPriority="69" w:unhideWhenUsed="0"/>
+    <w:lsdException w:name="Dark List Accent 5" w:semiHidden="0" w:uiPriority="70" w:unhideWhenUsed="0"/>
+    <w:lsdException w:name="Colorful Shading Accent 5" w:semiHidden="0" w:uiPriority="71" w:unhideWhenUsed="0"/>
+    <w:lsdException w:name="Colorful List Accent 5" w:semiHidden="0" w:uiPriority="72" w:unhideWhenUsed="0"/>
+    <w:lsdException w:name="Colorful Grid Accent 5" w:semiHidden="0" w:uiPriority="73" w:unhideWhenUsed="0"/>
+    <w:lsdException w:name="Light Shading Accent 6" w:semiHidden="0" w:uiPriority="60" w:unhideWhenUsed="0"/>
+    <w:lsdException w:name="Light List Accent 6" w:semiHidden="0" w:uiPriority="61" w:unhideWhenUsed="0"/>
+    <w:lsdException w:name="Light Grid Accent 6" w:semiHidden="0" w:uiPriority="62" w:unhideWhenUsed="0"/>
+    <w:lsdException w:name="Medium Shading 1 Accent 6" w:semiHidden="0" w:uiPriority="63" w:unhideWhenUsed="0"/>
+    <w:lsdException w:name="Medium Shading 2 Accent 6" w:semiHidden="0" w:uiPriority="64" w:unhideWhenUsed="0"/>
+    <w:lsdException w:name="Medium List 1 Accent 6" w:semiHidden="0" w:uiPriority="65" w:unhideWhenUsed="0"/>
+    <w:lsdException w:name="Medium List 2 Accent 6" w:semiHidden="0" w:uiPriority="66" w:unhideWhenUsed="0"/>
+    <w:lsdException w:name="Medium Grid 1 Accent 6" w:semiHidden="0" w:uiPriority="67" w:unhideWhenUsed="0"/>
+    <w:lsdException w:name="Medium Grid 2 Accent 6" w:semiHidden="0" w:uiPriority="68" w:unhideWhenUsed="0"/>
+    <w:lsdException w:name="Medium Grid 3 Accent 6" w:semiHidden="0" w:uiPriority="69" w:unhideWhenUsed="0"/>
+    <w:lsdException w:name="Dark List Accent 6" w:semiHidden="0" w:uiPriority="70" w:unhideWhenUsed="0"/>
+    <w:lsdException w:name="Colorful Shading Accent 6" w:semiHidden="0" w:uiPriority="71" w:unhideWhenUsed="0"/>
+    <w:lsdException w:name="Colorful List Accent 6" w:semiHidden="0" w:uiPriority="72" w:unhideWhenUsed="0"/>
+    <w:lsdException w:name="Colorful Grid Accent 6" w:semiHidden="0" w:uiPriority="73" w:unhideWhenUsed="0"/>
+    <w:lsdException w:name="Subtle Emphasis" w:semiHidden="0" w:uiPriority="19" w:unhideWhenUsed="0" w:qFormat="1"/>
+    <w:lsdException w:name="Intense Emphasis" w:semiHidden="0" w:uiPriority="21" w:unhideWhenUsed="0" w:qFormat="1"/>
+    <w:lsdException w:name="Subtle Reference" w:semiHidden="0" w:uiPriority="31" w:unhideWhenUsed="0" w:qFormat="1"/>
+    <w:lsdException w:name="Intense Reference" w:semiHidden="0" w:uiPriority="32" w:unhideWhenUsed="0" w:qFormat="1"/>
+    <w:lsdException w:name="Book Title" w:semiHidden="0" w:uiPriority="33" w:unhideWhenUsed="0" w:qFormat="1"/>
+    <w:lsdException w:name="Bibliography" w:uiPriority="37"/>
+    <w:lsdException w:name="TOC Heading" w:uiPriority="39" w:qFormat="1"/>
+  </w:latentStyles>
+  <w:style w:type="paragraph" w:default="1" w:styleId="Normal">
+    <w:name w:val="Normal"/>
+    <w:qFormat/>
+    <w:rsid w:val="002A7833"/>
+    <w:pPr>
+      <w:spacing w:after="0" w:line="240" w:lineRule="auto"/>
+    </w:pPr>
+    <w:rPr>
+      <w:rFonts w:ascii="Calibri" w:eastAsia="Times New Roman" w:hAnsi="Calibri" w:cs="Times New Roman"/>
+      <w:szCs w:val="24"/>
+    </w:rPr>
+  </w:style>
+  <w:style w:type="paragraph" w:styleId="Heading2">
+    <w:name w:val="heading 2"/>
+    <w:basedOn w:val="Normal"/>
+    <w:next w:val="Normal"/>
+    <w:link w:val="Heading2Char"/>
+    <w:uiPriority w:val="9"/>
+    <w:unhideWhenUsed/>
+    <w:qFormat/>
+    <w:rsid w:val="002A7833"/>
+    <w:pPr>
+      <w:keepNext/>
+      <w:keepLines/>
+      <w:spacing w:before="40"/>
+      <w:outlineLvl w:val="1"/>
+    </w:pPr>
+    <w:rPr>
+      <w:rFonts w:asciiTheme="majorHAnsi" w:eastAsiaTheme="majorEastAsia" w:hAnsiTheme="majorHAnsi" w:cstheme="majorBidi"/>
+      <w:color w:val="2E74B5" w:themeColor="accent1" w:themeShade="BF"/>
+      <w:sz w:val="26"/>
+      <w:szCs w:val="26"/>
+    </w:rPr>
+  </w:style>
+  <w:style w:type="paragraph" w:styleId="Heading3">
+    <w:name w:val="heading 3"/>
+    <w:basedOn w:val="Normal"/>
+    <w:next w:val="Normal"/>
+    <w:link w:val="Heading3Char"/>
+    <w:uiPriority w:val="9"/>
+    <w:unhideWhenUsed/>
+    <w:qFormat/>
+    <w:rsid w:val="00AD6EB1"/>
+    <w:pPr>
+      <w:keepNext/>
+      <w:keepLines/>
+      <w:spacing w:before="40"/>
+      <w:outlineLvl w:val="2"/>
+    </w:pPr>
+    <w:rPr>
+      <w:rFonts w:asciiTheme="majorHAnsi" w:eastAsiaTheme="majorEastAsia" w:hAnsiTheme="majorHAnsi" w:cstheme="majorBidi"/>
+      <w:color w:val="1F4D78" w:themeColor="accent1" w:themeShade="7F"/>
+      <w:sz w:val="24"/>
+    </w:rPr>
+  </w:style>
+  <w:style w:type="character" w:default="1" w:styleId="DefaultParagraphFont">
+    <w:name w:val="Default Paragraph Font"/>
+    <w:uiPriority w:val="1"/>
+    <w:semiHidden/>
+    <w:unhideWhenUsed/>
+  </w:style>
+  <w:style w:type="table" w:default="1" w:styleId="TableNormal">
+    <w:name w:val="Normal Table"/>
+    <w:uiPriority w:val="99"/>
+    <w:semiHidden/>
+    <w:unhideWhenUsed/>
+    <w:tblPr>
+      <w:tblInd w:w="0" w:type="dxa"/>
+      <w:tblCellMar>
+        <w:top w:w="0" w:type="dxa"/>
+        <w:left w:w="108" w:type="dxa"/>
+        <w:bottom w:w="0" w:type="dxa"/>
+        <w:right w:w="108" w:type="dxa"/>
+      </w:tblCellMar>
+    </w:tblPr>
+  </w:style>
+  <w:style w:type="numbering" w:default="1" w:styleId="NoList">
+    <w:name w:val="No List"/>
+    <w:uiPriority w:val="99"/>
+    <w:semiHidden/>
+    <w:unhideWhenUsed/>
+  </w:style>
+  <w:style w:type="character" w:customStyle="1" w:styleId="Heading2Char">
+    <w:name w:val="Heading 2 Char"/>
+    <w:basedOn w:val="DefaultParagraphFont"/>
+    <w:link w:val="Heading2"/>
+    <w:uiPriority w:val="9"/>
+    <w:rsid w:val="002A7833"/>
+    <w:rPr>
+      <w:rFonts w:asciiTheme="majorHAnsi" w:eastAsiaTheme="majorEastAsia" w:hAnsiTheme="majorHAnsi" w:cstheme="majorBidi"/>
+      <w:color w:val="2E74B5" w:themeColor="accent1" w:themeShade="BF"/>
+      <w:sz w:val="26"/>
+      <w:szCs w:val="26"/>
+    </w:rPr>
+  </w:style>
+  <w:style w:type="table" w:customStyle="1" w:styleId="PlainTable2">
+    <w:name w:val="Plain Table 2"/>
+    <w:basedOn w:val="TableNormal"/>
+    <w:uiPriority w:val="42"/>
+    <w:rsid w:val="002A7833"/>
+    <w:pPr>
+      <w:spacing w:after="0" w:line="240" w:lineRule="auto"/>
+    </w:pPr>
+    <w:tblPr>
+      <w:tblStyleRowBandSize w:val="1"/>
+      <w:tblStyleColBandSize w:val="1"/>
+      <w:tblInd w:w="0" w:type="dxa"/>
+      <w:tblBorders>
+        <w:top w:val="single" w:sz="4" w:space="0" w:color="7F7F7F" w:themeColor="text1" w:themeTint="80"/>
+        <w:bottom w:val="single" w:sz="4" w:space="0" w:color="7F7F7F" w:themeColor="text1" w:themeTint="80"/>
+      </w:tblBorders>
+      <w:tblCellMar>
+        <w:top w:w="0" w:type="dxa"/>
+        <w:left w:w="108" w:type="dxa"/>
+        <w:bottom w:w="0" w:type="dxa"/>
+        <w:right w:w="108" w:type="dxa"/>
+      </w:tblCellMar>
+    </w:tblPr>
+    <w:tblStylePr w:type="firstRow">
+      <w:rPr>
+        <w:b/>
+        <w:bCs/>
+      </w:rPr>
+      <w:tblPr/>
+      <w:tcPr>
+        <w:tcBorders>
+          <w:bottom w:val="single" w:sz="4" w:space="0" w:color="7F7F7F" w:themeColor="text1" w:themeTint="80"/>
+        </w:tcBorders>
+      </w:tcPr>
+    </w:tblStylePr>
+    <w:tblStylePr w:type="lastRow">
+      <w:rPr>
+        <w:b/>
+        <w:bCs/>
+      </w:rPr>
+      <w:tblPr/>
+      <w:tcPr>
+        <w:tcBorders>
+          <w:top w:val="single" w:sz="4" w:space="0" w:color="7F7F7F" w:themeColor="text1" w:themeTint="80"/>
+        </w:tcBorders>
+      </w:tcPr>
+    </w:tblStylePr>
+    <w:tblStylePr w:type="firstCol">
+      <w:rPr>
+        <w:b/>
+        <w:bCs/>
+      </w:rPr>
+    </w:tblStylePr>
+    <w:tblStylePr w:type="lastCol">
+      <w:rPr>
+        <w:b/>
+        <w:bCs/>
+      </w:rPr>
+    </w:tblStylePr>
+    <w:tblStylePr w:type="band1Vert">
+      <w:tblPr/>
+      <w:tcPr>
+        <w:tcBorders>
+          <w:left w:val="single" w:sz="4" w:space="0" w:color="7F7F7F" w:themeColor="text1" w:themeTint="80"/>
+          <w:right w:val="single" w:sz="4" w:space="0" w:color="7F7F7F" w:themeColor="text1" w:themeTint="80"/>
+        </w:tcBorders>
+      </w:tcPr>
+    </w:tblStylePr>
+    <w:tblStylePr w:type="band2Vert">
+      <w:tblPr/>
+      <w:tcPr>
+        <w:tcBorders>
+          <w:left w:val="single" w:sz="4" w:space="0" w:color="7F7F7F" w:themeColor="text1" w:themeTint="80"/>
+          <w:right w:val="single" w:sz="4" w:space="0" w:color="7F7F7F" w:themeColor="text1" w:themeTint="80"/>
+        </w:tcBorders>
+      </w:tcPr>
+    </w:tblStylePr>
+    <w:tblStylePr w:type="band1Horz">
+      <w:tblPr/>
+      <w:tcPr>
+        <w:tcBorders>
+          <w:top w:val="single" w:sz="4" w:space="0" w:color="7F7F7F" w:themeColor="text1" w:themeTint="80"/>
+          <w:bottom w:val="single" w:sz="4" w:space="0" w:color="7F7F7F" w:themeColor="text1" w:themeTint="80"/>
+        </w:tcBorders>
+      </w:tcPr>
+    </w:tblStylePr>
+  </w:style>
+  <w:style w:type="table" w:customStyle="1" w:styleId="Almindeligtabel11">
+    <w:name w:val="Almindelig tabel 11"/>
+    <w:basedOn w:val="TableNormal"/>
+    <w:uiPriority w:val="41"/>
+    <w:rsid w:val="002A7833"/>
+    <w:pPr>
+      <w:spacing w:after="0" w:line="240" w:lineRule="auto"/>
+    </w:pPr>
+    <w:tblPr>
+      <w:tblStyleRowBandSize w:val="1"/>
+      <w:tblStyleColBandSize w:val="1"/>
+      <w:tblInd w:w="0" w:type="dxa"/>
+      <w:tblBorders>
+        <w:top w:val="single" w:sz="4" w:space="0" w:color="BFBFBF" w:themeColor="background1" w:themeShade="BF"/>
+        <w:left w:val="single" w:sz="4" w:space="0" w:color="BFBFBF" w:themeColor="background1" w:themeShade="BF"/>
+        <w:bottom w:val="single" w:sz="4" w:space="0" w:color="BFBFBF" w:themeColor="background1" w:themeShade="BF"/>
+        <w:right w:val="single" w:sz="4" w:space="0" w:color="BFBFBF" w:themeColor="background1" w:themeShade="BF"/>
+        <w:insideH w:val="single" w:sz="4" w:space="0" w:color="BFBFBF" w:themeColor="background1" w:themeShade="BF"/>
+        <w:insideV w:val="single" w:sz="4" w:space="0" w:color="BFBFBF" w:themeColor="background1" w:themeShade="BF"/>
+      </w:tblBorders>
+      <w:tblCellMar>
+        <w:top w:w="0" w:type="dxa"/>
+        <w:left w:w="108" w:type="dxa"/>
+        <w:bottom w:w="0" w:type="dxa"/>
+        <w:right w:w="108" w:type="dxa"/>
+      </w:tblCellMar>
+    </w:tblPr>
+    <w:tblStylePr w:type="firstRow">
+      <w:rPr>
+        <w:b/>
+        <w:bCs/>
+      </w:rPr>
+    </w:tblStylePr>
+    <w:tblStylePr w:type="lastRow">
+      <w:rPr>
+        <w:b/>
+        <w:bCs/>
+      </w:rPr>
+      <w:tblPr/>
+      <w:tcPr>
+        <w:tcBorders>
+          <w:top w:val="double" w:sz="4" w:space="0" w:color="BFBFBF" w:themeColor="background1" w:themeShade="BF"/>
+        </w:tcBorders>
+      </w:tcPr>
+    </w:tblStylePr>
+    <w:tblStylePr w:type="firstCol">
+      <w:rPr>
+        <w:b/>
+        <w:bCs/>
+      </w:rPr>
+    </w:tblStylePr>
+    <w:tblStylePr w:type="lastCol">
+      <w:rPr>
+        <w:b/>
+        <w:bCs/>
+      </w:rPr>
+    </w:tblStylePr>
+    <w:tblStylePr w:type="band1Vert">
+      <w:tblPr/>
+      <w:tcPr>
+        <w:shd w:val="clear" w:color="auto" w:fill="F2F2F2" w:themeFill="background1" w:themeFillShade="F2"/>
+      </w:tcPr>
+    </w:tblStylePr>
+    <w:tblStylePr w:type="band1Horz">
+      <w:tblPr/>
+      <w:tcPr>
+        <w:shd w:val="clear" w:color="auto" w:fill="F2F2F2" w:themeFill="background1" w:themeFillShade="F2"/>
+      </w:tcPr>
+    </w:tblStylePr>
+  </w:style>
+  <w:style w:type="character" w:customStyle="1" w:styleId="Heading3Char">
+    <w:name w:val="Heading 3 Char"/>
+    <w:basedOn w:val="DefaultParagraphFont"/>
+    <w:link w:val="Heading3"/>
+    <w:uiPriority w:val="9"/>
+    <w:rsid w:val="00AD6EB1"/>
+    <w:rPr>
+      <w:rFonts w:asciiTheme="majorHAnsi" w:eastAsiaTheme="majorEastAsia" w:hAnsiTheme="majorHAnsi" w:cstheme="majorBidi"/>
+      <w:color w:val="1F4D78" w:themeColor="accent1" w:themeShade="7F"/>
+      <w:sz w:val="24"/>
+      <w:szCs w:val="24"/>
+    </w:rPr>
+  </w:style>
+  <w:style w:type="table" w:customStyle="1" w:styleId="Almindeligtabel21">
+    <w:name w:val="Almindelig tabel 21"/>
+    <w:basedOn w:val="TableNormal"/>
+    <w:uiPriority w:val="42"/>
+    <w:rsid w:val="00356919"/>
+    <w:pPr>
+      <w:spacing w:after="0" w:line="240" w:lineRule="auto"/>
+    </w:pPr>
+    <w:tblPr>
+      <w:tblStyleRowBandSize w:val="1"/>
+      <w:tblStyleColBandSize w:val="1"/>
+      <w:tblInd w:w="0" w:type="dxa"/>
+      <w:tblBorders>
+        <w:top w:val="single" w:sz="4" w:space="0" w:color="7F7F7F" w:themeColor="text1" w:themeTint="80"/>
+        <w:bottom w:val="single" w:sz="4" w:space="0" w:color="7F7F7F" w:themeColor="text1" w:themeTint="80"/>
+      </w:tblBorders>
+      <w:tblCellMar>
+        <w:top w:w="0" w:type="dxa"/>
+        <w:left w:w="108" w:type="dxa"/>
+        <w:bottom w:w="0" w:type="dxa"/>
+        <w:right w:w="108" w:type="dxa"/>
+      </w:tblCellMar>
     </w:tblPr>
     <w:tblStylePr w:type="firstRow">
       <w:rPr>
@@ -15222,7 +14544,7 @@
     </a:clrScheme>
     <a:fontScheme name="Kontor">
       <a:majorFont>
-        <a:latin typeface="Calibri Light" panose="020F0302020204030204"/>
+        <a:latin typeface="Calibri Light"/>
         <a:ea typeface=""/>
         <a:cs typeface=""/>
         <a:font script="Jpan" typeface="ＭＳ ゴシック"/>
@@ -15257,7 +14579,7 @@
         <a:font script="Geor" typeface="Sylfaen"/>
       </a:majorFont>
       <a:minorFont>
-        <a:latin typeface="Calibri" panose="020F0502020204030204"/>
+        <a:latin typeface="Calibri"/>
         <a:ea typeface=""/>
         <a:cs typeface=""/>
         <a:font script="Jpan" typeface="ＭＳ 明朝"/>
@@ -15434,7 +14756,7 @@
   <a:extraClrSchemeLst/>
   <a:extLst>
     <a:ext uri="{05A4C25C-085E-4340-85A3-A5531E510DB2}">
-      <thm15:themeFamily xmlns:thm15="http://schemas.microsoft.com/office/thememl/2012/main" name="Office Theme" id="{62F939B6-93AF-4DB8-9C6B-D6C7DFDC589F}" vid="{4A3C46E8-61CC-4603-A589-7422A47A8E4A}"/>
+      <thm15:themeFamily xmlns:thm15="http://schemas.microsoft.com/office/thememl/2012/main" xmlns="" name="Office Theme" id="{62F939B6-93AF-4DB8-9C6B-D6C7DFDC589F}" vid="{4A3C46E8-61CC-4603-A589-7422A47A8E4A}"/>
     </a:ext>
   </a:extLst>
 </a:theme>

</xml_diff>